<commit_message>
Build UI, Map, Upload, Logout..v.v
</commit_message>
<xml_diff>
--- a/TongHopMaNguon_Project.docx
+++ b/TongHopMaNguon_Project.docx
@@ -41,6 +41,154 @@
       <w:r>
         <w:t># AnTamViecLam</w:t>
         <w:br/>
+        <w:t>&lt;&lt;&lt;&lt;&lt;&lt;&lt; HEAD</w:t>
+        <w:br/>
+        <w:t>=======</w:t>
+        <w:br/>
+        <w:br/>
+        <w:t>```</w:t>
+        <w:br/>
+        <w:t>├── data/</w:t>
+        <w:br/>
+        <w:t>│   ├── model/                  // Data classes (User.kt, Job.kt, Review.kt...)</w:t>
+        <w:br/>
+        <w:t>│   ├── network/                // Các lớp tương tác với Firebase</w:t>
+        <w:br/>
+        <w:t>│   │   ├── FirestoreClient.kt</w:t>
+        <w:br/>
+        <w:t>│   │   └── FirebaseAuthClient.kt</w:t>
+        <w:br/>
+        <w:t>│   └── repository/             // Nơi tổng hợp dữ liệu từ các nguồn</w:t>
+        <w:br/>
+        <w:t>│       ├── AuthRepository.kt</w:t>
+        <w:br/>
+        <w:t>│       ├── JobRepository.kt</w:t>
+        <w:br/>
+        <w:t>│       ├── UserRepository.kt</w:t>
+        <w:br/>
+        <w:t>│       └── impl/               // Các lớp implementation của interface trên</w:t>
+        <w:br/>
+        <w:t>│           ├── AuthRepositoryImpl.kt</w:t>
+        <w:br/>
+        <w:t>│           ├── JobRepositoryImpl.kt</w:t>
+        <w:br/>
+        <w:t>│           └── UserRepositoryImpl.kt</w:t>
+        <w:br/>
+        <w:t>│</w:t>
+        <w:br/>
+        <w:t>├── di/                         // Dependency Injection (Hilt or Koin)</w:t>
+        <w:br/>
+        <w:t>│   └── AppModule.kt            // Cung cấp các dependency chung</w:t>
+        <w:br/>
+        <w:t>│</w:t>
+        <w:br/>
+        <w:t>├── ui/                         // Chứa toàn bộ UI, chia theo từng feature</w:t>
+        <w:br/>
+        <w:t>│   ├── auth/                   // Feature Đăng ký, Đăng nhập</w:t>
+        <w:br/>
+        <w:t>│   │   ├── LoginFragment.kt</w:t>
+        <w:br/>
+        <w:t>│   │   ├── RegisterFragment.kt</w:t>
+        <w:br/>
+        <w:t>│   │   └── AuthViewModel.kt</w:t>
+        <w:br/>
+        <w:t>│   │</w:t>
+        <w:br/>
+        <w:t>│   ├── main/                   // Màn hình chính chứa Bottom Navigation</w:t>
+        <w:br/>
+        <w:t>│   │   └── MainActivity.kt</w:t>
+        <w:br/>
+        <w:t>│   │</w:t>
+        <w:br/>
+        <w:t>│   ├── home/                   // Feature Trang chủ (danh sách công việc)</w:t>
+        <w:br/>
+        <w:t>│   │   ├── HomeFragment.kt</w:t>
+        <w:br/>
+        <w:t>│   │   ├── HomeViewModel.kt</w:t>
+        <w:br/>
+        <w:t>│   │   └── adapter/</w:t>
+        <w:br/>
+        <w:t>│   │       └── JobAdapter.kt</w:t>
+        <w:br/>
+        <w:t>│   │</w:t>
+        <w:br/>
+        <w:t>│   ├── map/                    // Feature Bản đồ công việc</w:t>
+        <w:br/>
+        <w:t>│   │   ├── MapViewFragment.kt</w:t>
+        <w:br/>
+        <w:t>│   │   └── MapViewModel.kt</w:t>
+        <w:br/>
+        <w:t>│   │</w:t>
+        <w:br/>
+        <w:t>│   ├── job_details/            // Feature Chi tiết công việc</w:t>
+        <w:br/>
+        <w:t>│   │   ├── JobDetailsFragment.kt</w:t>
+        <w:br/>
+        <w:t>│   │   └── JobDetailsViewModel.kt</w:t>
+        <w:br/>
+        <w:t>│   │</w:t>
+        <w:br/>
+        <w:t>│   ├── profile/                // Feature Quản lý hồ sơ</w:t>
+        <w:br/>
+        <w:t>│   │   ├── ProfileFragment.kt</w:t>
+        <w:br/>
+        <w:t>│   │   ├── EditProfileFragment.kt</w:t>
+        <w:br/>
+        <w:t>│   │   └── ProfileViewModel.kt</w:t>
+        <w:br/>
+        <w:t>│   │</w:t>
+        <w:br/>
+        <w:t>│   ├── bhxh/                   // Feature BHXH</w:t>
+        <w:br/>
+        <w:t>│   │   ├── BhxhFragment.kt</w:t>
+        <w:br/>
+        <w:t>│   │   ├── BhxhViewModel.kt</w:t>
+        <w:br/>
+        <w:t>│   │   └── BhxhInfoDetailsFragment.kt</w:t>
+        <w:br/>
+        <w:t>│   │</w:t>
+        <w:br/>
+        <w:t>│   ├── chat/                   // Feature Chat</w:t>
+        <w:br/>
+        <w:t>│   │   ├── ChatListFragment.kt   // Danh sách các cuộc trò chuyện</w:t>
+        <w:br/>
+        <w:t>│   │   ├── ChatDetailFragment.kt // Màn hình chat 1-1</w:t>
+        <w:br/>
+        <w:t>│   │   └── ChatViewModel.kt</w:t>
+        <w:br/>
+        <w:t>│   │</w:t>
+        <w:br/>
+        <w:t>│   ├── posting/                // Feature Đăng tin của NTD</w:t>
+        <w:br/>
+        <w:t>│   │   ├── CreateJobFragment.kt</w:t>
+        <w:br/>
+        <w:t>│   │   └── CreateJobViewModel.kt</w:t>
+        <w:br/>
+        <w:t>│   │</w:t>
+        <w:br/>
+        <w:t>│   └── base/                   // Các lớp base cho Activity, Fragment, ViewModel</w:t>
+        <w:br/>
+        <w:t>│       ├── BaseActivity.kt</w:t>
+        <w:br/>
+        <w:t>│       └── BaseViewModel.kt</w:t>
+        <w:br/>
+        <w:t>│</w:t>
+        <w:br/>
+        <w:t>└── utils/                      // Các lớp tiện ích dùng chung</w:t>
+        <w:br/>
+        <w:t xml:space="preserve">    ├── Constants.kt            // Chứa các hằng số</w:t>
+        <w:br/>
+        <w:t xml:space="preserve">    ├── Extensions.kt           // Các extension function (e.g., View.show())</w:t>
+        <w:br/>
+        <w:t xml:space="preserve">    ├── LocationHelper.kt       // Lớp helper xử lý location</w:t>
+        <w:br/>
+        <w:t xml:space="preserve">    └── DateTimeUtils.kt        // Lớp helper xử lý ngày giờ</w:t>
+        <w:br/>
+        <w:br/>
+        <w:t>```</w:t>
+        <w:br/>
+        <w:t>&gt;&gt;&gt;&gt;&gt;&gt;&gt; 78d0e2f10b7c9453339a3b4ce51be88ed643f0a5</w:t>
+        <w:br/>
       </w:r>
     </w:p>
     <w:p>
@@ -134,6 +282,16 @@
         <w:t># thereby reducing the size of the R class for that library</w:t>
         <w:br/>
         <w:t>android.nonTransitiveRClass=true</w:t>
+        <w:br/>
+        <w:t>android.useAndroidX=true</w:t>
+        <w:br/>
+        <w:t>android.enableJetifier=true</w:t>
+        <w:br/>
+        <w:t>org.gradle.jvmargs=-Xmx4096m</w:t>
+        <w:br/>
+        <w:t>org.gradle.parallel=true</w:t>
+        <w:br/>
+        <w:t>org.gradle.caching=true</w:t>
       </w:r>
     </w:p>
     <w:p>
@@ -852,48 +1010,49 @@
         <w:br/>
         <w:t xml:space="preserve">    repositories {</w:t>
         <w:br/>
-        <w:t xml:space="preserve">        google {</w:t>
-        <w:br/>
-        <w:t xml:space="preserve">            content {</w:t>
-        <w:br/>
-        <w:t xml:space="preserve">                includeGroupByRegex("com\\.android.*")</w:t>
-        <w:br/>
-        <w:t xml:space="preserve">                includeGroupByRegex("com\\.google.*")</w:t>
-        <w:br/>
-        <w:t xml:space="preserve">                includeGroupByRegex("androidx.*")</w:t>
-        <w:br/>
-        <w:t xml:space="preserve">            }</w:t>
+        <w:t xml:space="preserve">        google()</w:t>
+        <w:br/>
+        <w:t xml:space="preserve">        mavenCentral()</w:t>
+        <w:br/>
+        <w:t xml:space="preserve">        gradlePluginPortal()</w:t>
+        <w:br/>
+        <w:t xml:space="preserve">    }</w:t>
+        <w:br/>
+        <w:t>}</w:t>
+        <w:br/>
+        <w:br/>
+        <w:t>dependencyResolutionManagement {</w:t>
+        <w:br/>
+        <w:t xml:space="preserve">    repositoriesMode.set(RepositoriesMode.FAIL_ON_PROJECT_REPOS)</w:t>
+        <w:br/>
+        <w:t xml:space="preserve">    repositories {</w:t>
+        <w:br/>
+        <w:t xml:space="preserve">        google()</w:t>
+        <w:br/>
+        <w:t xml:space="preserve">        mavenCentral()</w:t>
+        <w:br/>
+        <w:t xml:space="preserve">        maven {</w:t>
+        <w:br/>
+        <w:t xml:space="preserve">            url = uri("https://maven.track-asia.com/repository/maven-public/")</w:t>
         <w:br/>
         <w:t xml:space="preserve">        }</w:t>
         <w:br/>
-        <w:t xml:space="preserve">        mavenCentral()</w:t>
-        <w:br/>
-        <w:t xml:space="preserve">        gradlePluginPortal()</w:t>
+        <w:t xml:space="preserve">        // If you need to add a custom Maven repository, you would add it here like this:</w:t>
+        <w:br/>
+        <w:t xml:space="preserve">        // maven {</w:t>
+        <w:br/>
+        <w:t xml:space="preserve">        //     url = uri("https://your.custom.repository/maven2/")</w:t>
+        <w:br/>
+        <w:t xml:space="preserve">        // }</w:t>
         <w:br/>
         <w:t xml:space="preserve">    }</w:t>
         <w:br/>
         <w:t>}</w:t>
         <w:br/>
-        <w:t>dependencyResolutionManagement {</w:t>
-        <w:br/>
-        <w:t xml:space="preserve">    repositoriesMode.set(RepositoriesMode.FAIL_ON_PROJECT_REPOS)</w:t>
-        <w:br/>
-        <w:t xml:space="preserve">    repositories {</w:t>
-        <w:br/>
-        <w:t xml:space="preserve">        google()</w:t>
-        <w:br/>
-        <w:t xml:space="preserve">        mavenCentral()</w:t>
-        <w:br/>
-        <w:t xml:space="preserve">    }</w:t>
-        <w:br/>
-        <w:t>}</w:t>
-        <w:br/>
-        <w:br/>
         <w:t>rootProject.name = "AnTamViecLam"</w:t>
         <w:br/>
         <w:t>include(":app")</w:t>
         <w:br/>
-        <w:t xml:space="preserve"> </w:t>
       </w:r>
     </w:p>
     <w:p>
@@ -980,7 +1139,7 @@
         <w:br/>
         <w:t xml:space="preserve">        minSdk = 24</w:t>
         <w:br/>
-        <w:t xml:space="preserve">        targetSdkVersion(34) // Sửa bằng cú pháp gọi hàm</w:t>
+        <w:t xml:space="preserve">        targetSdk = 34</w:t>
         <w:br/>
         <w:t xml:space="preserve">        versionCode = 1</w:t>
         <w:br/>
@@ -989,6 +1148,7 @@
         <w:t xml:space="preserve">        testInstrumentationRunner = "androidx.test.runner.AndroidJUnitRunner"</w:t>
         <w:br/>
         <w:br/>
+        <w:br/>
         <w:t xml:space="preserve">        // Chỉ giữ lại dòng buildConfigField ở đây</w:t>
         <w:br/>
         <w:t xml:space="preserve">        buildConfigField("String", "CLOUDINARY_CLOUD_NAME", "\"$cloudName\"")</w:t>
@@ -1032,6 +1192,11 @@
         <w:br/>
         <w:t xml:space="preserve">    }</w:t>
         <w:br/>
+        <w:t>//    kotlin {</w:t>
+        <w:br/>
+        <w:t>//        jvmToolchain(17)</w:t>
+        <w:br/>
+        <w:t>//    }</w:t>
         <w:br/>
         <w:t xml:space="preserve">    buildFeatures {</w:t>
         <w:br/>
@@ -1046,6 +1211,16 @@
         <w:br/>
         <w:t>dependencies {</w:t>
         <w:br/>
+        <w:t xml:space="preserve">    implementation(libs.androidx.navigation.compose)</w:t>
+        <w:br/>
+        <w:t xml:space="preserve">    implementation("androidx.compose.material:material-icons-extended:1.7.5")</w:t>
+        <w:br/>
+        <w:t xml:space="preserve">    implementation(libs.androidx.hilt.navigation.compose)</w:t>
+        <w:br/>
+        <w:t xml:space="preserve">    implementation(libs.androidx.lifecycle.runtime.compose)</w:t>
+        <w:br/>
+        <w:t xml:space="preserve">    implementation(libs.coil.compose)</w:t>
+        <w:br/>
         <w:br/>
         <w:br/>
         <w:t xml:space="preserve">    // Jetpack Compose BoM (Bill of Materials) - Giúp quản lý phiên bản các thư viện Compose</w:t>
@@ -1073,6 +1248,29 @@
         <w:t xml:space="preserve">    implementation("androidx.activity:activity-compose:1.9.0") // Kiểm tra phiên bản mới nhất</w:t>
         <w:br/>
         <w:br/>
+        <w:t>// TrackAsia Core SDK</w:t>
+        <w:br/>
+        <w:t xml:space="preserve">    implementation("io.github.track-asia:android-sdk:2.0.1")</w:t>
+        <w:br/>
+        <w:t>// TrackAsia Data Models</w:t>
+        <w:br/>
+        <w:t xml:space="preserve">    implementation("io.github.track-asia:android-sdk-geojson:2.0.1")</w:t>
+        <w:br/>
+        <w:t xml:space="preserve">    implementation("io.github.track-asia:android-sdk-turf:2.0.1")</w:t>
+        <w:br/>
+        <w:t>// TrackAsia Plugins</w:t>
+        <w:br/>
+        <w:t xml:space="preserve">    implementation("io.github.track-asia:android-plugin-annotation-v9:2.0.1")</w:t>
+        <w:br/>
+        <w:t>// TrackAsia Navigation</w:t>
+        <w:br/>
+        <w:t xml:space="preserve">    implementation("io.github.track-asia:libandroid-navigation:2.0.0")</w:t>
+        <w:br/>
+        <w:t xml:space="preserve">    implementation("io.github.track-asia:libandroid-navigation-ui:2.0.0")</w:t>
+        <w:br/>
+        <w:t>// Location Services</w:t>
+        <w:br/>
+        <w:t xml:space="preserve">    implementation("com.google.android.gms:play-services-location:21.0.1")</w:t>
         <w:br/>
         <w:br/>
         <w:t>// Phần này của bạn đã đúng, giữ nguyên</w:t>
@@ -1183,7 +1381,33 @@
         <w:br/>
         <w:t xml:space="preserve">      },</w:t>
         <w:br/>
-        <w:t xml:space="preserve">      "oauth_client": [],</w:t>
+        <w:t xml:space="preserve">      "oauth_client": [</w:t>
+        <w:br/>
+        <w:t xml:space="preserve">        {</w:t>
+        <w:br/>
+        <w:t xml:space="preserve">          "client_id": "221272132411-826fghoh93hedghe8598r13fankndh3m.apps.googleusercontent.com",</w:t>
+        <w:br/>
+        <w:t xml:space="preserve">          "client_type": 1,</w:t>
+        <w:br/>
+        <w:t xml:space="preserve">          "android_info": {</w:t>
+        <w:br/>
+        <w:t xml:space="preserve">            "package_name": "com.example.antamvieclam",</w:t>
+        <w:br/>
+        <w:t xml:space="preserve">            "certificate_hash": "d874dcf8d6a76c39867094613e7648c3f4854e1e"</w:t>
+        <w:br/>
+        <w:t xml:space="preserve">          }</w:t>
+        <w:br/>
+        <w:t xml:space="preserve">        },</w:t>
+        <w:br/>
+        <w:t xml:space="preserve">        {</w:t>
+        <w:br/>
+        <w:t xml:space="preserve">          "client_id": "221272132411-q7mkd1kiqvln71k4rjvlm2567vloqci9.apps.googleusercontent.com",</w:t>
+        <w:br/>
+        <w:t xml:space="preserve">          "client_type": 3</w:t>
+        <w:br/>
+        <w:t xml:space="preserve">        }</w:t>
+        <w:br/>
+        <w:t xml:space="preserve">      ],</w:t>
         <w:br/>
         <w:t xml:space="preserve">      "api_key": [</w:t>
         <w:br/>
@@ -1199,7 +1423,17 @@
         <w:br/>
         <w:t xml:space="preserve">        "appinvite_service": {</w:t>
         <w:br/>
-        <w:t xml:space="preserve">          "other_platform_oauth_client": []</w:t>
+        <w:t xml:space="preserve">          "other_platform_oauth_client": [</w:t>
+        <w:br/>
+        <w:t xml:space="preserve">            {</w:t>
+        <w:br/>
+        <w:t xml:space="preserve">              "client_id": "221272132411-q7mkd1kiqvln71k4rjvlm2567vloqci9.apps.googleusercontent.com",</w:t>
+        <w:br/>
+        <w:t xml:space="preserve">              "client_type": 3</w:t>
+        <w:br/>
+        <w:t xml:space="preserve">            }</w:t>
+        <w:br/>
+        <w:t xml:space="preserve">          ]</w:t>
         <w:br/>
         <w:t xml:space="preserve">        }</w:t>
         <w:br/>
@@ -1377,6 +1611,7 @@
         <w:br/>
         <w:t xml:space="preserve">        &lt;/activity&gt;</w:t>
         <w:br/>
+        <w:br/>
         <w:t xml:space="preserve">    &lt;/application&gt;</w:t>
         <w:br/>
         <w:br/>
@@ -1400,10 +1635,12 @@
         <w:br/>
         <w:t>import com.cloudinary.android.MediaManager</w:t>
         <w:br/>
+        <w:t>import com.example.antamvieclam.BuildConfig</w:t>
+        <w:br/>
+        <w:t>import com.trackasia.android.TrackAsia</w:t>
+        <w:br/>
         <w:t>import dagger.hilt.android.HiltAndroidApp</w:t>
         <w:br/>
-        <w:t>import com.example.antamvieclam.BuildConfig</w:t>
-        <w:br/>
         <w:br/>
         <w:t>@HiltAndroidApp</w:t>
         <w:br/>
@@ -1415,7 +1652,14 @@
         <w:t xml:space="preserve">        super.onCreate()</w:t>
         <w:br/>
         <w:br/>
-        <w:t xml:space="preserve">        // Tạo một Map để chứa thông tin cấu hình</w:t>
+        <w:t xml:space="preserve">        // --- Khởi tạo TrackAsia với style URL trực tiếp ---</w:t>
+        <w:br/>
+        <w:t xml:space="preserve">        val styleUrl = "https://maps.track-asia.com/styles/v1/streets.json?key=52fedb6b306931761836057e5580a05be7"</w:t>
+        <w:br/>
+        <w:t xml:space="preserve">        TrackAsia.getInstance(applicationContext).equals(styleUrl)</w:t>
+        <w:br/>
+        <w:br/>
+        <w:t xml:space="preserve">        // --- Khởi tạo Cloudinary ---</w:t>
         <w:br/>
         <w:t xml:space="preserve">        val config = mutableMapOf&lt;String, String&gt;()</w:t>
         <w:br/>
@@ -1425,14 +1669,12 @@
         <w:br/>
         <w:t xml:space="preserve">        config["api_secret"] = BuildConfig.CLOUDINARY_API_SECRET</w:t>
         <w:br/>
-        <w:br/>
-        <w:t xml:space="preserve">        // Gọi hàm init với Context và Map, đây là phiên bản hợp lệ</w:t>
-        <w:br/>
         <w:t xml:space="preserve">        MediaManager.init(this, config)</w:t>
         <w:br/>
         <w:t xml:space="preserve">    }</w:t>
         <w:br/>
         <w:t>}</w:t>
+        <w:br/>
       </w:r>
     </w:p>
     <w:p>
@@ -1456,22 +1698,14 @@
         <w:br/>
         <w:t>import androidx.activity.enableEdgeToEdge</w:t>
         <w:br/>
-        <w:t>import androidx.compose.foundation.layout.fillMaxSize</w:t>
-        <w:br/>
-        <w:t>import androidx.compose.foundation.layout.padding</w:t>
-        <w:br/>
-        <w:t>import androidx.compose.material3.Scaffold</w:t>
-        <w:br/>
-        <w:t>import androidx.compose.material3.Text</w:t>
-        <w:br/>
-        <w:t>import androidx.compose.runtime.Composable</w:t>
-        <w:br/>
-        <w:t>import androidx.compose.ui.Modifier</w:t>
-        <w:br/>
-        <w:t>import androidx.compose.ui.tooling.preview.Preview</w:t>
+        <w:t>import com.example.antamvieclam.ui.navigation.AppNavigation // Import quan trọng</w:t>
         <w:br/>
         <w:t>import com.example.antamvieclam.ui.theme.AnTamViecLamTheme</w:t>
         <w:br/>
+        <w:t>import dagger.hilt.android.AndroidEntryPoint // Import quan trọng</w:t>
+        <w:br/>
+        <w:br/>
+        <w:t>@AndroidEntryPoint // BẮT BUỘC: Đánh dấu Activity là một entry point cho Hilt</w:t>
         <w:br/>
         <w:t>class MainActivity : ComponentActivity() {</w:t>
         <w:br/>
@@ -1485,51 +1719,769 @@
         <w:br/>
         <w:t xml:space="preserve">            AnTamViecLamTheme {</w:t>
         <w:br/>
-        <w:t xml:space="preserve">                Scaffold(modifier = Modifier.fillMaxSize()) { innerPadding -&gt;</w:t>
-        <w:br/>
-        <w:t xml:space="preserve">                    Greeting(</w:t>
-        <w:br/>
-        <w:t xml:space="preserve">                        name = "Android",</w:t>
-        <w:br/>
-        <w:t xml:space="preserve">                        modifier = Modifier.padding(innerPadding)</w:t>
-        <w:br/>
-        <w:t xml:space="preserve">                    )</w:t>
+        <w:t xml:space="preserve">                // GỌI AppNavigation() để bắt đầu luồng của ứng dụng</w:t>
+        <w:br/>
+        <w:t xml:space="preserve">                AppNavigation()</w:t>
+        <w:br/>
+        <w:t xml:space="preserve">            }</w:t>
+        <w:br/>
+        <w:t xml:space="preserve">        }</w:t>
+        <w:br/>
+        <w:t xml:space="preserve">    }</w:t>
+        <w:br/>
+        <w:t>}</w:t>
+      </w:r>
+    </w:p>
+    <w:p>
+      <w:pPr>
+        <w:pStyle w:val="Heading2"/>
+      </w:pPr>
+      <w:r>
+        <w:t>app/src/main/java/com/example/antamvieclam/data/model/Job.kt</w:t>
+      </w:r>
+    </w:p>
+    <w:p>
+      <w:r>
+        <w:t>// app/src/main/java/com/example/antamvieclam/data/model/Job.kt</w:t>
+        <w:br/>
+        <w:t>package com.example.antamvieclam.data.model</w:t>
+        <w:br/>
+        <w:br/>
+        <w:t>import com.google.firebase.firestore.GeoPoint</w:t>
+        <w:br/>
+        <w:t>import com.google.firebase.firestore.ServerTimestamp</w:t>
+        <w:br/>
+        <w:t>import java.util.Date</w:t>
+        <w:br/>
+        <w:br/>
+        <w:t>enum class PayType {</w:t>
+        <w:br/>
+        <w:t xml:space="preserve">    PER_HOUR, PER_DAY, PER_PACKAGE</w:t>
+        <w:br/>
+        <w:t>}</w:t>
+        <w:br/>
+        <w:br/>
+        <w:t>enum class JobStatus {</w:t>
+        <w:br/>
+        <w:t xml:space="preserve">    OPEN, IN_PROGRESS, COMPLETED, CANCELLED</w:t>
+        <w:br/>
+        <w:t>}</w:t>
+        <w:br/>
+        <w:br/>
+        <w:t>data class Job(</w:t>
+        <w:br/>
+        <w:t xml:space="preserve">    var id: String = "",</w:t>
+        <w:br/>
+        <w:t xml:space="preserve">    val employerId: String = "",</w:t>
+        <w:br/>
+        <w:t xml:space="preserve">    val employerName: String = "",</w:t>
+        <w:br/>
+        <w:t xml:space="preserve">    val employerProfileUrl: String? = null,</w:t>
+        <w:br/>
+        <w:br/>
+        <w:t xml:space="preserve">    val title: String = "",</w:t>
+        <w:br/>
+        <w:t xml:space="preserve">    val description: String = "",</w:t>
+        <w:br/>
+        <w:t xml:space="preserve">    val payRate: Double = 0.0,</w:t>
+        <w:br/>
+        <w:t xml:space="preserve">    val payType: PayType = PayType.PER_HOUR,</w:t>
+        <w:br/>
+        <w:t xml:space="preserve">    val location: GeoPoint? = null, // Vị trí chính xác trên bản đồ</w:t>
+        <w:br/>
+        <w:t xml:space="preserve">    val addressString: String = "", // Địa chỉ dạng text để hiển thị</w:t>
+        <w:br/>
+        <w:br/>
+        <w:t xml:space="preserve">    var status: JobStatus = JobStatus.OPEN,</w:t>
+        <w:br/>
+        <w:t xml:space="preserve">    var hiredWorkerId: String? = null,</w:t>
+        <w:br/>
+        <w:br/>
+        <w:t xml:space="preserve">    @ServerTimestamp</w:t>
+        <w:br/>
+        <w:t xml:space="preserve">    val createdAt: Date? = null</w:t>
+        <w:br/>
+        <w:t>)</w:t>
+        <w:br/>
+        <w:br/>
+        <w:t>// Dữ liệu cho đơn ứng tuyển</w:t>
+        <w:br/>
+        <w:t>data class JobApplication(</w:t>
+        <w:br/>
+        <w:t xml:space="preserve">    var id: String = "",</w:t>
+        <w:br/>
+        <w:t xml:space="preserve">    val jobId: String = "",</w:t>
+        <w:br/>
+        <w:t xml:space="preserve">    val applicantId: String = "", // workerId</w:t>
+        <w:br/>
+        <w:t xml:space="preserve">    val employerId: String = "",</w:t>
+        <w:br/>
+        <w:t xml:space="preserve">    val status: String = "PENDING", // PENDING, ACCEPTED, REJECTED</w:t>
+        <w:br/>
+        <w:t xml:space="preserve">    @ServerTimestamp</w:t>
+        <w:br/>
+        <w:t xml:space="preserve">    val appliedAt: Date? = null</w:t>
+        <w:br/>
+        <w:t>)</w:t>
+      </w:r>
+    </w:p>
+    <w:p>
+      <w:pPr>
+        <w:pStyle w:val="Heading2"/>
+      </w:pPr>
+      <w:r>
+        <w:t>app/src/main/java/com/example/antamvieclam/data/model/User.kt</w:t>
+      </w:r>
+    </w:p>
+    <w:p>
+      <w:r>
+        <w:t>package com.example.antamvieclam.data.model</w:t>
+        <w:br/>
+        <w:br/>
+        <w:t>import com.google.firebase.firestore.ServerTimestamp</w:t>
+        <w:br/>
+        <w:t>import java.util.Date</w:t>
+        <w:br/>
+        <w:br/>
+        <w:t>// Phân loại người dùng</w:t>
+        <w:br/>
+        <w:t>enum class UserType {</w:t>
+        <w:br/>
+        <w:t xml:space="preserve">    WORKER, EMPLOYER</w:t>
+        <w:br/>
+        <w:t>}</w:t>
+        <w:br/>
+        <w:br/>
+        <w:t>data class User(</w:t>
+        <w:br/>
+        <w:t xml:space="preserve">    val uid: String = "",</w:t>
+        <w:br/>
+        <w:t xml:space="preserve">    val phoneNumber: String? = "",</w:t>
+        <w:br/>
+        <w:t xml:space="preserve">    val userType: UserType = UserType.WORKER,</w:t>
+        <w:br/>
+        <w:t xml:space="preserve">    val fullName: String = "",</w:t>
+        <w:br/>
+        <w:t xml:space="preserve">    var profileImageUrl: String? = null, // URL ảnh từ Cloudinary</w:t>
+        <w:br/>
+        <w:t xml:space="preserve">    val address: String? = null,</w:t>
+        <w:br/>
+        <w:t xml:space="preserve">    // Thêm các trường khác theo cấu trúc của bạn</w:t>
+        <w:br/>
+        <w:t xml:space="preserve">    @ServerTimestamp</w:t>
+        <w:br/>
+        <w:t xml:space="preserve">    val createdAt: Date? = null</w:t>
+        <w:br/>
+        <w:t>)</w:t>
+      </w:r>
+    </w:p>
+    <w:p>
+      <w:pPr>
+        <w:pStyle w:val="Heading2"/>
+      </w:pPr>
+      <w:r>
+        <w:t>app/src/main/java/com/example/antamvieclam/data/repository/AuthRepository.kt</w:t>
+      </w:r>
+    </w:p>
+    <w:p>
+      <w:r>
+        <w:t>package com.example.antamvieclam.data.repository</w:t>
+        <w:br/>
+        <w:br/>
+        <w:t>import com.google.firebase.auth.AuthCredential</w:t>
+        <w:br/>
+        <w:br/>
+        <w:t>// Đơn giản hóa sealed class</w:t>
+        <w:br/>
+        <w:t>sealed class AuthResult {</w:t>
+        <w:br/>
+        <w:t xml:space="preserve">    object Success : AuthResult()</w:t>
+        <w:br/>
+        <w:t xml:space="preserve">    data class Error(val exception: Exception) : AuthResult()</w:t>
+        <w:br/>
+        <w:t>}</w:t>
+        <w:br/>
+        <w:br/>
+        <w:t>interface AuthRepository {</w:t>
+        <w:br/>
+        <w:t xml:space="preserve">    // Hàm mới để đăng nhập với Google credential</w:t>
+        <w:br/>
+        <w:t xml:space="preserve">    suspend fun signInWithGoogle(credential: AuthCredential): AuthResult</w:t>
+        <w:br/>
+        <w:t xml:space="preserve">    fun getCurrentUserId(): String?</w:t>
+        <w:br/>
+        <w:t xml:space="preserve">    fun signOut()</w:t>
+        <w:br/>
+        <w:t>}</w:t>
+      </w:r>
+    </w:p>
+    <w:p>
+      <w:pPr>
+        <w:pStyle w:val="Heading2"/>
+      </w:pPr>
+      <w:r>
+        <w:t>app/src/main/java/com/example/antamvieclam/data/repository/JobRepository.kt</w:t>
+      </w:r>
+    </w:p>
+    <w:p>
+      <w:r>
+        <w:t>// app/src/main/java/com/example/antamvieclam/data/repository/JobRepository.kt</w:t>
+        <w:br/>
+        <w:t>package com.example.antamvieclam.data.repository</w:t>
+        <w:br/>
+        <w:br/>
+        <w:t>import com.example.antamvieclam.data.model.Job</w:t>
+        <w:br/>
+        <w:t>import com.google.firebase.firestore.DocumentSnapshot</w:t>
+        <w:br/>
+        <w:br/>
+        <w:t>interface JobRepository {</w:t>
+        <w:br/>
+        <w:t xml:space="preserve">    // Task 2.1</w:t>
+        <w:br/>
+        <w:t xml:space="preserve">    suspend fun postJob(job: Job): Result&lt;Unit&gt;</w:t>
+        <w:br/>
+        <w:br/>
+        <w:t xml:space="preserve">    // Task 2.2</w:t>
+        <w:br/>
+        <w:t xml:space="preserve">    suspend fun getJobs(lastVisibleJob: DocumentSnapshot?): Result&lt;Pair&lt;List&lt;Job&gt;, DocumentSnapshot?&gt;&gt;</w:t>
+        <w:br/>
+        <w:t xml:space="preserve">    suspend fun getJobDetails(jobId: String): Result&lt;Job&gt;</w:t>
+        <w:br/>
+        <w:t xml:space="preserve">    suspend fun applyForJob(jobId: String, employerId: String, applicantId: String): Result&lt;Unit&gt;</w:t>
+        <w:br/>
+        <w:t>}</w:t>
+      </w:r>
+    </w:p>
+    <w:p>
+      <w:pPr>
+        <w:pStyle w:val="Heading2"/>
+      </w:pPr>
+      <w:r>
+        <w:t>app/src/main/java/com/example/antamvieclam/data/repository/UserRepository.kt</w:t>
+      </w:r>
+    </w:p>
+    <w:p>
+      <w:r>
+        <w:t>package com.example.antamvieclam.data.repository</w:t>
+        <w:br/>
+        <w:br/>
+        <w:t>import android.net.Uri</w:t>
+        <w:br/>
+        <w:t>import com.example.antamvieclam.data.model.User</w:t>
+        <w:br/>
+        <w:br/>
+        <w:t>sealed class ProfileResult {</w:t>
+        <w:br/>
+        <w:t xml:space="preserve">    object Success : ProfileResult()</w:t>
+        <w:br/>
+        <w:t xml:space="preserve">    data class Error(val message: String) : ProfileResult()</w:t>
+        <w:br/>
+        <w:t>}</w:t>
+        <w:br/>
+        <w:br/>
+        <w:t>interface UserRepository {</w:t>
+        <w:br/>
+        <w:t xml:space="preserve">    suspend fun createUserProfile(user: User, imageUri: Uri?): ProfileResult</w:t>
+        <w:br/>
+        <w:t xml:space="preserve">    suspend fun getUserProfile(uid: String): User?</w:t>
+        <w:br/>
+        <w:t xml:space="preserve">    // Thêm các hàm update, delete nếu cần</w:t>
+        <w:br/>
+        <w:t xml:space="preserve">    suspend fun doesProfileExist(uid: String): Boolean</w:t>
+        <w:br/>
+        <w:br/>
+        <w:t>}</w:t>
+      </w:r>
+    </w:p>
+    <w:p>
+      <w:pPr>
+        <w:pStyle w:val="Heading2"/>
+      </w:pPr>
+      <w:r>
+        <w:t>app/src/main/java/com/example/antamvieclam/data/repository/impl/AuthRepositoryImpl.kt</w:t>
+      </w:r>
+    </w:p>
+    <w:p>
+      <w:r>
+        <w:t>package com.example.antamvieclam.data.repository.impl</w:t>
+        <w:br/>
+        <w:br/>
+        <w:t>import com.example.antamvieclam.data.repository.AuthRepository</w:t>
+        <w:br/>
+        <w:t>import com.example.antamvieclam.data.repository.AuthResult</w:t>
+        <w:br/>
+        <w:t>import com.google.firebase.auth.AuthCredential</w:t>
+        <w:br/>
+        <w:t>import com.google.firebase.auth.FirebaseAuth</w:t>
+        <w:br/>
+        <w:t>import javax.inject.Inject</w:t>
+        <w:br/>
+        <w:t>import kotlin.coroutines.resume</w:t>
+        <w:br/>
+        <w:t>import kotlin.coroutines.suspendCoroutine</w:t>
+        <w:br/>
+        <w:br/>
+        <w:t>class AuthRepositoryImpl @Inject constructor(</w:t>
+        <w:br/>
+        <w:t xml:space="preserve">    private val firebaseAuth: FirebaseAuth</w:t>
+        <w:br/>
+        <w:t>) : AuthRepository {</w:t>
+        <w:br/>
+        <w:br/>
+        <w:t xml:space="preserve">    override suspend fun signInWithGoogle(credential: AuthCredential): AuthResult {</w:t>
+        <w:br/>
+        <w:t xml:space="preserve">        return suspendCoroutine { continuation -&gt;</w:t>
+        <w:br/>
+        <w:t xml:space="preserve">            firebaseAuth.signInWithCredential(credential)</w:t>
+        <w:br/>
+        <w:t xml:space="preserve">                .addOnCompleteListener { task -&gt;</w:t>
+        <w:br/>
+        <w:t xml:space="preserve">                    if (task.isSuccessful) {</w:t>
+        <w:br/>
+        <w:t xml:space="preserve">                        continuation.resume(AuthResult.Success)</w:t>
+        <w:br/>
+        <w:t xml:space="preserve">                    } else {</w:t>
+        <w:br/>
+        <w:t xml:space="preserve">                        continuation.resume(AuthResult.Error(task.exception!!))</w:t>
+        <w:br/>
+        <w:t xml:space="preserve">                    }</w:t>
         <w:br/>
         <w:t xml:space="preserve">                }</w:t>
         <w:br/>
+        <w:t xml:space="preserve">        }</w:t>
+        <w:br/>
+        <w:t xml:space="preserve">    }</w:t>
+        <w:br/>
+        <w:br/>
+        <w:t xml:space="preserve">    override fun getCurrentUserId(): String? {</w:t>
+        <w:br/>
+        <w:t xml:space="preserve">        return firebaseAuth.currentUser?.uid</w:t>
+        <w:br/>
+        <w:t xml:space="preserve">    }</w:t>
+        <w:br/>
+        <w:br/>
+        <w:t xml:space="preserve">    override fun signOut() {</w:t>
+        <w:br/>
+        <w:t xml:space="preserve">        firebaseAuth.signOut()</w:t>
+        <w:br/>
+        <w:t xml:space="preserve">    }</w:t>
+        <w:br/>
+        <w:t>}</w:t>
+      </w:r>
+    </w:p>
+    <w:p>
+      <w:pPr>
+        <w:pStyle w:val="Heading2"/>
+      </w:pPr>
+      <w:r>
+        <w:t>app/src/main/java/com/example/antamvieclam/data/repository/impl/JobRepositoryImpl.kt</w:t>
+      </w:r>
+    </w:p>
+    <w:p>
+      <w:r>
+        <w:t>// app/src/main/java/com/example/antamvieclam/data/repository/impl/JobRepositoryImpl.kt</w:t>
+        <w:br/>
+        <w:t>package com.example.antamvieclam.data.repository.impl</w:t>
+        <w:br/>
+        <w:br/>
+        <w:t>import com.example.antamvieclam.data.model.Job</w:t>
+        <w:br/>
+        <w:t>import com.example.antamvieclam.data.model.JobApplication</w:t>
+        <w:br/>
+        <w:t>import com.example.antamvieclam.data.repository.JobRepository</w:t>
+        <w:br/>
+        <w:t>import com.google.firebase.firestore.DocumentSnapshot</w:t>
+        <w:br/>
+        <w:t>import com.google.firebase.firestore.FirebaseFirestore</w:t>
+        <w:br/>
+        <w:t>import com.google.firebase.firestore.Query</w:t>
+        <w:br/>
+        <w:t>import kotlinx.coroutines.tasks.await</w:t>
+        <w:br/>
+        <w:t>import javax.inject.Inject</w:t>
+        <w:br/>
+        <w:br/>
+        <w:t>class JobRepositoryImpl @Inject constructor(</w:t>
+        <w:br/>
+        <w:t xml:space="preserve">    private val firestore: FirebaseFirestore</w:t>
+        <w:br/>
+        <w:t>) : JobRepository {</w:t>
+        <w:br/>
+        <w:br/>
+        <w:t xml:space="preserve">    private val jobsCollection = firestore.collection("jobs")</w:t>
+        <w:br/>
+        <w:t xml:space="preserve">    private val applicationsCollection = firestore.collection("job_applications")</w:t>
+        <w:br/>
+        <w:t xml:space="preserve">    companion object {</w:t>
+        <w:br/>
+        <w:t xml:space="preserve">        private const val PAGE_SIZE = 10L</w:t>
+        <w:br/>
+        <w:t xml:space="preserve">    }</w:t>
+        <w:br/>
+        <w:br/>
+        <w:t xml:space="preserve">    override suspend fun postJob(job: Job): Result&lt;Unit&gt; {</w:t>
+        <w:br/>
+        <w:t xml:space="preserve">        return try {</w:t>
+        <w:br/>
+        <w:t xml:space="preserve">            // Tạo một document mới và lấy ID của nó</w:t>
+        <w:br/>
+        <w:t xml:space="preserve">            val newJobRef = jobsCollection.document()</w:t>
+        <w:br/>
+        <w:t xml:space="preserve">            job.id = newJobRef.id</w:t>
+        <w:br/>
+        <w:t xml:space="preserve">            newJobRef.set(job).await()</w:t>
+        <w:br/>
+        <w:t xml:space="preserve">            Result.success(Unit)</w:t>
+        <w:br/>
+        <w:t xml:space="preserve">        } catch (e: Exception) {</w:t>
+        <w:br/>
+        <w:t xml:space="preserve">            Result.failure(e)</w:t>
+        <w:br/>
+        <w:t xml:space="preserve">        }</w:t>
+        <w:br/>
+        <w:t xml:space="preserve">    }</w:t>
+        <w:br/>
+        <w:br/>
+        <w:t xml:space="preserve">    override suspend fun getJobs(lastVisibleJob: DocumentSnapshot?): Result&lt;Pair&lt;List&lt;Job&gt;, DocumentSnapshot?&gt;&gt; {</w:t>
+        <w:br/>
+        <w:t xml:space="preserve">        return try {</w:t>
+        <w:br/>
+        <w:t xml:space="preserve">            val query = jobsCollection</w:t>
+        <w:br/>
+        <w:t xml:space="preserve">                .orderBy("createdAt", Query.Direction.DESCENDING)</w:t>
+        <w:br/>
+        <w:t xml:space="preserve">                .limit(PAGE_SIZE)</w:t>
+        <w:br/>
+        <w:br/>
+        <w:t xml:space="preserve">            val finalQuery = if (lastVisibleJob != null) {</w:t>
+        <w:br/>
+        <w:t xml:space="preserve">                query.startAfter(lastVisibleJob)</w:t>
+        <w:br/>
+        <w:t xml:space="preserve">            } else {</w:t>
+        <w:br/>
+        <w:t xml:space="preserve">                query</w:t>
+        <w:br/>
         <w:t xml:space="preserve">            }</w:t>
         <w:br/>
+        <w:br/>
+        <w:t xml:space="preserve">            val querySnapshot = finalQuery.get().await()</w:t>
+        <w:br/>
+        <w:t xml:space="preserve">            val jobs = querySnapshot.toObjects(Job::class.java)</w:t>
+        <w:br/>
+        <w:t xml:space="preserve">            val newLastVisible = querySnapshot.documents.lastOrNull()</w:t>
+        <w:br/>
+        <w:br/>
+        <w:t xml:space="preserve">            Result.success(Pair(jobs, newLastVisible))</w:t>
+        <w:br/>
+        <w:t xml:space="preserve">        } catch (e: Exception) {</w:t>
+        <w:br/>
+        <w:t xml:space="preserve">            Result.failure(e)</w:t>
+        <w:br/>
         <w:t xml:space="preserve">        }</w:t>
         <w:br/>
         <w:t xml:space="preserve">    }</w:t>
         <w:br/>
+        <w:br/>
+        <w:t xml:space="preserve">    override suspend fun getJobDetails(jobId: String): Result&lt;Job&gt; {</w:t>
+        <w:br/>
+        <w:t xml:space="preserve">        return try {</w:t>
+        <w:br/>
+        <w:t xml:space="preserve">            val document = jobsCollection.document(jobId).get().await()</w:t>
+        <w:br/>
+        <w:t xml:space="preserve">            val job = document.toObject(Job::class.java)</w:t>
+        <w:br/>
+        <w:t xml:space="preserve">            if (job != null) {</w:t>
+        <w:br/>
+        <w:t xml:space="preserve">                Result.success(job)</w:t>
+        <w:br/>
+        <w:t xml:space="preserve">            } else {</w:t>
+        <w:br/>
+        <w:t xml:space="preserve">                Result.failure(Exception("Không tìm thấy công việc."))</w:t>
+        <w:br/>
+        <w:t xml:space="preserve">            }</w:t>
+        <w:br/>
+        <w:t xml:space="preserve">        } catch (e: Exception) {</w:t>
+        <w:br/>
+        <w:t xml:space="preserve">            Result.failure(e)</w:t>
+        <w:br/>
+        <w:t xml:space="preserve">        }</w:t>
+        <w:br/>
+        <w:t xml:space="preserve">    }</w:t>
+        <w:br/>
+        <w:br/>
+        <w:t xml:space="preserve">    override suspend fun applyForJob(jobId: String, employerId: String, applicantId: String): Result&lt;Unit&gt; {</w:t>
+        <w:br/>
+        <w:t xml:space="preserve">        return try {</w:t>
+        <w:br/>
+        <w:t xml:space="preserve">            val newApplicationRef = applicationsCollection.document()</w:t>
+        <w:br/>
+        <w:t xml:space="preserve">            val application = JobApplication(</w:t>
+        <w:br/>
+        <w:t xml:space="preserve">                id = newApplicationRef.id,</w:t>
+        <w:br/>
+        <w:t xml:space="preserve">                jobId = jobId,</w:t>
+        <w:br/>
+        <w:t xml:space="preserve">                employerId = employerId,</w:t>
+        <w:br/>
+        <w:t xml:space="preserve">                applicantId = applicantId</w:t>
+        <w:br/>
+        <w:t xml:space="preserve">            )</w:t>
+        <w:br/>
+        <w:t xml:space="preserve">            newApplicationRef.set(application).await()</w:t>
+        <w:br/>
+        <w:t xml:space="preserve">            Result.success(Unit)</w:t>
+        <w:br/>
+        <w:t xml:space="preserve">        } catch (e: Exception) {</w:t>
+        <w:br/>
+        <w:t xml:space="preserve">            Result.failure(e)</w:t>
+        <w:br/>
+        <w:t xml:space="preserve">        }</w:t>
+        <w:br/>
+        <w:t xml:space="preserve">    }</w:t>
+        <w:br/>
         <w:t>}</w:t>
-        <w:br/>
-        <w:br/>
-        <w:t>@Composable</w:t>
-        <w:br/>
-        <w:t>fun Greeting(name: String, modifier: Modifier = Modifier) {</w:t>
-        <w:br/>
-        <w:t xml:space="preserve">    Text(</w:t>
-        <w:br/>
-        <w:t xml:space="preserve">        text = "Hello $name!",</w:t>
-        <w:br/>
-        <w:t xml:space="preserve">        modifier = modifier</w:t>
-        <w:br/>
-        <w:t xml:space="preserve">    )</w:t>
+      </w:r>
+    </w:p>
+    <w:p>
+      <w:pPr>
+        <w:pStyle w:val="Heading2"/>
+      </w:pPr>
+      <w:r>
+        <w:t>app/src/main/java/com/example/antamvieclam/data/repository/impl/UserRepositoryImpl.kt</w:t>
+      </w:r>
+    </w:p>
+    <w:p>
+      <w:r>
+        <w:t>package com.example.antamvieclam.data.repository.impl</w:t>
+        <w:br/>
+        <w:br/>
+        <w:t>import android.content.Context</w:t>
+        <w:br/>
+        <w:t>import android.graphics.Bitmap</w:t>
+        <w:br/>
+        <w:t>import android.graphics.BitmapFactory</w:t>
+        <w:br/>
+        <w:t>import android.net.Uri</w:t>
+        <w:br/>
+        <w:t>import com.cloudinary.android.MediaManager</w:t>
+        <w:br/>
+        <w:t>import com.cloudinary.android.callback.ErrorInfo</w:t>
+        <w:br/>
+        <w:t>import com.cloudinary.android.callback.UploadCallback</w:t>
+        <w:br/>
+        <w:t>import com.example.antamvieclam.data.model.User</w:t>
+        <w:br/>
+        <w:t>import com.example.antamvieclam.data.repository.ProfileResult</w:t>
+        <w:br/>
+        <w:t>import com.example.antamvieclam.data.repository.UserRepository</w:t>
+        <w:br/>
+        <w:t>import com.google.firebase.firestore.FirebaseFirestore</w:t>
+        <w:br/>
+        <w:t>import dagger.hilt.android.qualifiers.ApplicationContext</w:t>
+        <w:br/>
+        <w:t>import kotlinx.coroutines.tasks.await</w:t>
+        <w:br/>
+        <w:t>import java.io.ByteArrayOutputStream</w:t>
+        <w:br/>
+        <w:t>import javax.inject.Inject</w:t>
+        <w:br/>
+        <w:t>import kotlin.coroutines.resume</w:t>
+        <w:br/>
+        <w:t>import kotlin.coroutines.suspendCoroutine</w:t>
+        <w:br/>
+        <w:t>import kotlin.math.roundToInt</w:t>
+        <w:br/>
+        <w:br/>
+        <w:t>interface UserRepository {</w:t>
+        <w:br/>
+        <w:t xml:space="preserve">    // Sửa lại hàm để nhận User object và Uri</w:t>
+        <w:br/>
+        <w:t xml:space="preserve">    suspend fun createUserProfile(user: User, imageUri: Uri?): ProfileResult</w:t>
+        <w:br/>
+        <w:t xml:space="preserve">    suspend fun getUserProfile(uid: String): User?</w:t>
+        <w:br/>
+        <w:t xml:space="preserve">    suspend fun doesProfileExist(uid: String): Boolean</w:t>
         <w:br/>
         <w:t>}</w:t>
         <w:br/>
         <w:br/>
-        <w:t>@Preview(showBackground = true)</w:t>
-        <w:br/>
-        <w:t>@Composable</w:t>
-        <w:br/>
-        <w:t>fun GreetingPreview() {</w:t>
-        <w:br/>
-        <w:t xml:space="preserve">    AnTamViecLamTheme {</w:t>
-        <w:br/>
-        <w:t xml:space="preserve">        Greeting("Android")</w:t>
+        <w:br/>
+        <w:t>class UserRepositoryImpl @Inject constructor(</w:t>
+        <w:br/>
+        <w:t xml:space="preserve">    @ApplicationContext private val context: Context,</w:t>
+        <w:br/>
+        <w:t xml:space="preserve">    private val firestore: FirebaseFirestore,</w:t>
+        <w:br/>
+        <w:t xml:space="preserve">    private val mediaManager: MediaManager // Đã được provide từ AppModule</w:t>
+        <w:br/>
+        <w:t>) : UserRepository {</w:t>
+        <w:br/>
+        <w:br/>
+        <w:t xml:space="preserve">    private val usersCollection = firestore.collection("users")</w:t>
+        <w:br/>
+        <w:br/>
+        <w:t xml:space="preserve">    override suspend fun getUserProfile(uid: String): User? {</w:t>
+        <w:br/>
+        <w:t xml:space="preserve">        return try {</w:t>
+        <w:br/>
+        <w:t xml:space="preserve">            usersCollection.document(uid).get().await().toObject(User::class.java)</w:t>
+        <w:br/>
+        <w:t xml:space="preserve">        } catch (e: Exception) {</w:t>
+        <w:br/>
+        <w:t xml:space="preserve">            null</w:t>
+        <w:br/>
+        <w:t xml:space="preserve">        }</w:t>
+        <w:br/>
+        <w:t xml:space="preserve">    }</w:t>
+        <w:br/>
+        <w:br/>
+        <w:t xml:space="preserve">    // THAY ĐỔI TRONG HÀM NÀY</w:t>
+        <w:br/>
+        <w:t xml:space="preserve">    override suspend fun createUserProfile(user: User, imageUri: Uri?): ProfileResult {</w:t>
+        <w:br/>
+        <w:t xml:space="preserve">        return try {</w:t>
+        <w:br/>
+        <w:t xml:space="preserve">            if (imageUri != null) {</w:t>
+        <w:br/>
+        <w:t xml:space="preserve">                // 1. Nén ảnh từ Uri thành một ByteArray</w:t>
+        <w:br/>
+        <w:t xml:space="preserve">                val compressedImageData = compressImage(imageUri)</w:t>
+        <w:br/>
+        <w:t xml:space="preserve">                if (compressedImageData == null) {</w:t>
+        <w:br/>
+        <w:t xml:space="preserve">                    return ProfileResult.Error("Không thể xử lý ảnh được chọn.")</w:t>
+        <w:br/>
+        <w:t xml:space="preserve">                }</w:t>
+        <w:br/>
+        <w:br/>
+        <w:t xml:space="preserve">                // 2. Tải lên dữ liệu ảnh đã nén</w:t>
+        <w:br/>
+        <w:t xml:space="preserve">                val uploadedImageUrl = uploadImage(compressedImageData)</w:t>
+        <w:br/>
+        <w:t xml:space="preserve">                if (uploadedImageUrl != null) {</w:t>
+        <w:br/>
+        <w:t xml:space="preserve">                    user.profileImageUrl = uploadedImageUrl</w:t>
+        <w:br/>
+        <w:t xml:space="preserve">                } else {</w:t>
+        <w:br/>
+        <w:t xml:space="preserve">                    return ProfileResult.Error("Tải ảnh lên thất bại.")</w:t>
+        <w:br/>
+        <w:t xml:space="preserve">                }</w:t>
+        <w:br/>
+        <w:t xml:space="preserve">            }</w:t>
+        <w:br/>
+        <w:br/>
+        <w:t xml:space="preserve">            usersCollection.document(user.uid).set(user).await()</w:t>
+        <w:br/>
+        <w:t xml:space="preserve">            ProfileResult.Success</w:t>
+        <w:br/>
+        <w:br/>
+        <w:t xml:space="preserve">        } catch (e: Exception) {</w:t>
+        <w:br/>
+        <w:t xml:space="preserve">            ProfileResult.Error(e.localizedMessage ?: "Tạo hồ sơ thất bại.")</w:t>
+        <w:br/>
+        <w:t xml:space="preserve">        }</w:t>
+        <w:br/>
+        <w:t xml:space="preserve">    }</w:t>
+        <w:br/>
+        <w:br/>
+        <w:t xml:space="preserve">    // HÀM MỚI: Để nén ảnh</w:t>
+        <w:br/>
+        <w:t xml:space="preserve">    private fun compressImage(uri: Uri): ByteArray? {</w:t>
+        <w:br/>
+        <w:t xml:space="preserve">        // Sử dụng ContentResolver để lấy luồng dữ liệu từ Uri</w:t>
+        <w:br/>
+        <w:t xml:space="preserve">        val inputStream = context.contentResolver.openInputStream(uri) ?: return null</w:t>
+        <w:br/>
+        <w:br/>
+        <w:t xml:space="preserve">        // 1. Decode luồng dữ liệu thành một đối tượng Bitmap</w:t>
+        <w:br/>
+        <w:t xml:space="preserve">        val originalBitmap = BitmapFactory.decodeStream(inputStream)</w:t>
+        <w:br/>
+        <w:br/>
+        <w:t xml:space="preserve">        // 2. Resize ảnh nếu nó quá lớn (ví dụ: giữ chiều lớn nhất là 1080px)</w:t>
+        <w:br/>
+        <w:t xml:space="preserve">        val maxHeight = 1080.0</w:t>
+        <w:br/>
+        <w:t xml:space="preserve">        val maxWidth = 1080.0</w:t>
+        <w:br/>
+        <w:t xml:space="preserve">        val ratio = (originalBitmap.width.toDouble() / originalBitmap.height.toDouble()).coerceAtLeast(1.0)</w:t>
+        <w:br/>
+        <w:br/>
+        <w:t xml:space="preserve">        val newWidth = (maxWidth / ratio).roundToInt()</w:t>
+        <w:br/>
+        <w:t xml:space="preserve">        val newHeight = (maxHeight / ratio).roundToInt()</w:t>
+        <w:br/>
+        <w:br/>
+        <w:t xml:space="preserve">        val resizedBitmap = Bitmap.createScaledBitmap(originalBitmap, newWidth, newHeight, true)</w:t>
+        <w:br/>
+        <w:br/>
+        <w:t xml:space="preserve">        // 3. Nén ảnh đã resize thành định dạng JPEG với chất lượng 80%</w:t>
+        <w:br/>
+        <w:t xml:space="preserve">        val outputStream = ByteArrayOutputStream()</w:t>
+        <w:br/>
+        <w:t xml:space="preserve">        resizedBitmap.compress(Bitmap.CompressFormat.JPEG, 80, outputStream)</w:t>
+        <w:br/>
+        <w:br/>
+        <w:t xml:space="preserve">        return outputStream.toByteArray()</w:t>
+        <w:br/>
+        <w:t xml:space="preserve">    }</w:t>
+        <w:br/>
+        <w:br/>
+        <w:br/>
+        <w:t xml:space="preserve">    // THAY ĐỔI HÀM NÀY: Giờ sẽ nhận vào ByteArray thay vì Uri</w:t>
+        <w:br/>
+        <w:t xml:space="preserve">    private suspend fun uploadImage(imageData: ByteArray): String? {</w:t>
+        <w:br/>
+        <w:t xml:space="preserve">        return suspendCoroutine { continuation -&gt;</w:t>
+        <w:br/>
+        <w:t xml:space="preserve">            // Sử dụng phương thức upload nhận ByteArray</w:t>
+        <w:br/>
+        <w:t xml:space="preserve">            mediaManager.upload(imageData)</w:t>
+        <w:br/>
+        <w:t xml:space="preserve">                .callback(object : UploadCallback {</w:t>
+        <w:br/>
+        <w:t xml:space="preserve">                    override fun onStart(requestId: String) {}</w:t>
+        <w:br/>
+        <w:t xml:space="preserve">                    override fun onProgress(requestId: String, bytes: Long, totalBytes: Long) {}</w:t>
+        <w:br/>
+        <w:br/>
+        <w:t xml:space="preserve">                    override fun onSuccess(requestId: String, resultData: Map&lt;*, *&gt;) {</w:t>
+        <w:br/>
+        <w:t xml:space="preserve">                        val secureUrl = resultData["secure_url"] as? String</w:t>
+        <w:br/>
+        <w:t xml:space="preserve">                        continuation.resume(secureUrl)</w:t>
+        <w:br/>
+        <w:t xml:space="preserve">                    }</w:t>
+        <w:br/>
+        <w:br/>
+        <w:t xml:space="preserve">                    override fun onError(requestId: String, error: ErrorInfo) {</w:t>
+        <w:br/>
+        <w:t xml:space="preserve">                        continuation.resume(null)</w:t>
+        <w:br/>
+        <w:t xml:space="preserve">                    }</w:t>
+        <w:br/>
+        <w:br/>
+        <w:t xml:space="preserve">                    override fun onReschedule(requestId: String, error: ErrorInfo) {}</w:t>
+        <w:br/>
+        <w:t xml:space="preserve">                }).dispatch()</w:t>
+        <w:br/>
+        <w:t xml:space="preserve">        }</w:t>
+        <w:br/>
+        <w:t xml:space="preserve">    }</w:t>
+        <w:br/>
+        <w:t xml:space="preserve">    override suspend fun doesProfileExist(uid: String): Boolean {</w:t>
+        <w:br/>
+        <w:t xml:space="preserve">        return try {</w:t>
+        <w:br/>
+        <w:t xml:space="preserve">            usersCollection.document(uid).get().await().exists()</w:t>
+        <w:br/>
+        <w:t xml:space="preserve">        } catch (e: Exception) {</w:t>
+        <w:br/>
+        <w:t xml:space="preserve">            false</w:t>
+        <w:br/>
+        <w:t xml:space="preserve">        }</w:t>
         <w:br/>
         <w:t xml:space="preserve">    }</w:t>
         <w:br/>
@@ -1617,6 +2569,2723 @@
         <w:pStyle w:val="Heading2"/>
       </w:pPr>
       <w:r>
+        <w:t>app/src/main/java/com/example/antamvieclam/di/RepositoryModule.kt</w:t>
+      </w:r>
+    </w:p>
+    <w:p>
+      <w:r>
+        <w:t>package com.example.antamvieclam.di</w:t>
+        <w:br/>
+        <w:br/>
+        <w:t>import com.example.antamvieclam.data.repository.AuthRepository</w:t>
+        <w:br/>
+        <w:t>import com.example.antamvieclam.data.repository.JobRepository</w:t>
+        <w:br/>
+        <w:t>import com.example.antamvieclam.data.repository.UserRepository</w:t>
+        <w:br/>
+        <w:t>import com.example.antamvieclam.data.repository.impl.AuthRepositoryImpl</w:t>
+        <w:br/>
+        <w:t>import com.example.antamvieclam.data.repository.impl.JobRepositoryImpl</w:t>
+        <w:br/>
+        <w:t>import com.example.antamvieclam.data.repository.impl.UserRepositoryImpl</w:t>
+        <w:br/>
+        <w:t>import dagger.Binds</w:t>
+        <w:br/>
+        <w:t>import dagger.Module</w:t>
+        <w:br/>
+        <w:t>import dagger.hilt.InstallIn</w:t>
+        <w:br/>
+        <w:t>import dagger.hilt.components.SingletonComponent</w:t>
+        <w:br/>
+        <w:t>import javax.inject.Singleton</w:t>
+        <w:br/>
+        <w:br/>
+        <w:t>@Module</w:t>
+        <w:br/>
+        <w:t>@InstallIn(SingletonComponent::class) // Cài đặt module này vào ApplicationComponent</w:t>
+        <w:br/>
+        <w:t>abstract class RepositoryModule {</w:t>
+        <w:br/>
+        <w:br/>
+        <w:t xml:space="preserve">    @Binds</w:t>
+        <w:br/>
+        <w:t xml:space="preserve">    @Singleton // Đảm bảo chỉ có một instance duy nhất của repository trong toàn app</w:t>
+        <w:br/>
+        <w:t xml:space="preserve">    abstract fun bindAuthRepository(</w:t>
+        <w:br/>
+        <w:t xml:space="preserve">        authRepositoryImpl: AuthRepositoryImpl</w:t>
+        <w:br/>
+        <w:t xml:space="preserve">    ): AuthRepository // Khi ai đó yêu cầu AuthRepository, Hilt sẽ cung cấp AuthRepositoryImpl</w:t>
+        <w:br/>
+        <w:br/>
+        <w:t xml:space="preserve">    @Binds</w:t>
+        <w:br/>
+        <w:t xml:space="preserve">    @Singleton</w:t>
+        <w:br/>
+        <w:t xml:space="preserve">    abstract fun bindUserRepository(</w:t>
+        <w:br/>
+        <w:t xml:space="preserve">        userRepositoryImpl: UserRepositoryImpl</w:t>
+        <w:br/>
+        <w:t xml:space="preserve">    ): UserRepository // Tương tự, yêu cầu UserRepository -&gt; cung cấp UserRepositoryImpl</w:t>
+        <w:br/>
+        <w:br/>
+        <w:t xml:space="preserve">    @Binds</w:t>
+        <w:br/>
+        <w:t xml:space="preserve">    @Singleton</w:t>
+        <w:br/>
+        <w:t xml:space="preserve">    abstract fun bindJobRepository(</w:t>
+        <w:br/>
+        <w:t xml:space="preserve">        jobRepositoryImpl: JobRepositoryImpl</w:t>
+        <w:br/>
+        <w:t xml:space="preserve">    ): JobRepository // Khi ai đó yêu cầu JobRepository, Hilt sẽ cung cấp JobRepositoryImpl</w:t>
+        <w:br/>
+        <w:t>}</w:t>
+      </w:r>
+    </w:p>
+    <w:p>
+      <w:pPr>
+        <w:pStyle w:val="Heading2"/>
+      </w:pPr>
+      <w:r>
+        <w:t>app/src/main/java/com/example/antamvieclam/ui/auth/AuthViewModel.kt</w:t>
+      </w:r>
+    </w:p>
+    <w:p>
+      <w:r>
+        <w:t>package com.example.antamvieclam.ui.auth</w:t>
+        <w:br/>
+        <w:br/>
+        <w:t>import androidx.lifecycle.ViewModel</w:t>
+        <w:br/>
+        <w:t>import androidx.lifecycle.viewModelScope</w:t>
+        <w:br/>
+        <w:t>import com.example.antamvieclam.data.repository.AuthRepository</w:t>
+        <w:br/>
+        <w:t>import com.example.antamvieclam.data.repository.AuthResult</w:t>
+        <w:br/>
+        <w:t>import com.google.firebase.auth.AuthCredential</w:t>
+        <w:br/>
+        <w:t>import dagger.hilt.android.lifecycle.HiltViewModel</w:t>
+        <w:br/>
+        <w:t>import kotlinx.coroutines.flow.MutableStateFlow</w:t>
+        <w:br/>
+        <w:t>import kotlinx.coroutines.flow.asStateFlow</w:t>
+        <w:br/>
+        <w:t>import kotlinx.coroutines.launch</w:t>
+        <w:br/>
+        <w:t>import javax.inject.Inject</w:t>
+        <w:br/>
+        <w:t>import com.example.antamvieclam.data.repository.UserRepository</w:t>
+        <w:br/>
+        <w:br/>
+        <w:t>sealed class AuthUiState {</w:t>
+        <w:br/>
+        <w:t xml:space="preserve">    object Idle : AuthUiState()</w:t>
+        <w:br/>
+        <w:t xml:space="preserve">    object Loading : AuthUiState()</w:t>
+        <w:br/>
+        <w:t xml:space="preserve">    data class LoginSuccess(val profileExists: Boolean) : AuthUiState()</w:t>
+        <w:br/>
+        <w:t xml:space="preserve">    data class Error(val message: String) : AuthUiState()</w:t>
+        <w:br/>
+        <w:t>}</w:t>
+        <w:br/>
+        <w:br/>
+        <w:t>@HiltViewModel</w:t>
+        <w:br/>
+        <w:t>class AuthViewModel @Inject constructor(</w:t>
+        <w:br/>
+        <w:t xml:space="preserve">    private val authRepository: AuthRepository,</w:t>
+        <w:br/>
+        <w:t xml:space="preserve">    private val userRepository: UserRepository</w:t>
+        <w:br/>
+        <w:t>) : ViewModel() {</w:t>
+        <w:br/>
+        <w:br/>
+        <w:t xml:space="preserve">    private val _uiState = MutableStateFlow&lt;AuthUiState&gt;(AuthUiState.Idle)</w:t>
+        <w:br/>
+        <w:t xml:space="preserve">    val uiState = _uiState.asStateFlow()</w:t>
+        <w:br/>
+        <w:br/>
+        <w:t xml:space="preserve">    fun signInWithGoogle(credential: AuthCredential) {</w:t>
+        <w:br/>
+        <w:t xml:space="preserve">        _uiState.value = AuthUiState.Loading</w:t>
+        <w:br/>
+        <w:t xml:space="preserve">        viewModelScope.launch {</w:t>
+        <w:br/>
+        <w:t xml:space="preserve">            when (val result = authRepository.signInWithGoogle(credential)) {</w:t>
+        <w:br/>
+        <w:t xml:space="preserve">                is AuthResult.Success -&gt; {</w:t>
+        <w:br/>
+        <w:t xml:space="preserve">                    // Đăng nhập thành công, giờ kiểm tra profile</w:t>
+        <w:br/>
+        <w:t xml:space="preserve">                    val uid = authRepository.getCurrentUserId()</w:t>
+        <w:br/>
+        <w:t xml:space="preserve">                    if (uid != null) {</w:t>
+        <w:br/>
+        <w:t xml:space="preserve">                        // Dùng userRepository để kiểm tra</w:t>
+        <w:br/>
+        <w:t xml:space="preserve">                        val profileExists = userRepository.doesProfileExist(uid)</w:t>
+        <w:br/>
+        <w:t xml:space="preserve">                        _uiState.value = AuthUiState.LoginSuccess(profileExists)</w:t>
+        <w:br/>
+        <w:t xml:space="preserve">                    } else {</w:t>
+        <w:br/>
+        <w:t xml:space="preserve">                        _uiState.value = AuthUiState.Error("Không lấy được thông tin người dùng.")</w:t>
+        <w:br/>
+        <w:t xml:space="preserve">                    }</w:t>
+        <w:br/>
+        <w:t xml:space="preserve">                }</w:t>
+        <w:br/>
+        <w:t xml:space="preserve">                is AuthResult.Error -&gt; {</w:t>
+        <w:br/>
+        <w:t xml:space="preserve">                    _uiState.value = AuthUiState.Error(</w:t>
+        <w:br/>
+        <w:t xml:space="preserve">                        result.exception.localizedMessage ?: "Đăng nhập thất bại."</w:t>
+        <w:br/>
+        <w:t xml:space="preserve">                    )</w:t>
+        <w:br/>
+        <w:t xml:space="preserve">                }</w:t>
+        <w:br/>
+        <w:t xml:space="preserve">            }</w:t>
+        <w:br/>
+        <w:t xml:space="preserve">        }</w:t>
+        <w:br/>
+        <w:t xml:space="preserve">    }</w:t>
+        <w:br/>
+        <w:br/>
+        <w:t xml:space="preserve">    fun resetState() {</w:t>
+        <w:br/>
+        <w:t xml:space="preserve">        _uiState.value = AuthUiState.Idle</w:t>
+        <w:br/>
+        <w:t xml:space="preserve">    }</w:t>
+        <w:br/>
+        <w:br/>
+        <w:t xml:space="preserve">    fun signOut() {</w:t>
+        <w:br/>
+        <w:t xml:space="preserve">        authRepository.signOut()</w:t>
+        <w:br/>
+        <w:t xml:space="preserve">    }</w:t>
+        <w:br/>
+        <w:t>}</w:t>
+      </w:r>
+    </w:p>
+    <w:p>
+      <w:pPr>
+        <w:pStyle w:val="Heading2"/>
+      </w:pPr>
+      <w:r>
+        <w:t>app/src/main/java/com/example/antamvieclam/ui/auth/GoogleAuthUiClient.kt</w:t>
+      </w:r>
+    </w:p>
+    <w:p>
+      <w:r>
+        <w:t>package com.example.antamvieclam.ui.auth</w:t>
+        <w:br/>
+        <w:br/>
+        <w:t>import android.content.Context</w:t>
+        <w:br/>
+        <w:t>import android.content.Intent</w:t>
+        <w:br/>
+        <w:t>import android.content.IntentSender</w:t>
+        <w:br/>
+        <w:t>import com.example.antamvieclam.R // &lt;-- Thêm dòng này</w:t>
+        <w:br/>
+        <w:t>import com.google.android.gms.auth.api.identity.BeginSignInRequest</w:t>
+        <w:br/>
+        <w:t>import com.google.android.gms.auth.api.identity.Identity</w:t>
+        <w:br/>
+        <w:t>import com.google.android.gms.auth.api.identity.SignInClient</w:t>
+        <w:br/>
+        <w:t>import com.google.firebase.auth.GoogleAuthProvider</w:t>
+        <w:br/>
+        <w:t>import kotlinx.coroutines.tasks.await</w:t>
+        <w:br/>
+        <w:br/>
+        <w:t>class GoogleAuthUiClient(</w:t>
+        <w:br/>
+        <w:t xml:space="preserve">    private val context: Context,</w:t>
+        <w:br/>
+        <w:t xml:space="preserve">    private val oneTapClient: SignInClient</w:t>
+        <w:br/>
+        <w:t>) {</w:t>
+        <w:br/>
+        <w:t xml:space="preserve">    suspend fun signIn(): IntentSender? {</w:t>
+        <w:br/>
+        <w:t xml:space="preserve">        val result = try {</w:t>
+        <w:br/>
+        <w:t xml:space="preserve">            oneTapClient.beginSignIn(</w:t>
+        <w:br/>
+        <w:t xml:space="preserve">                BeginSignInRequest.builder()</w:t>
+        <w:br/>
+        <w:t xml:space="preserve">                    .setGoogleIdTokenRequestOptions(</w:t>
+        <w:br/>
+        <w:t xml:space="preserve">                        BeginSignInRequest.GoogleIdTokenRequestOptions.builder()</w:t>
+        <w:br/>
+        <w:t xml:space="preserve">                            .setSupported(true)</w:t>
+        <w:br/>
+        <w:t xml:space="preserve">                            // ID này lấy từ file google-services.json</w:t>
+        <w:br/>
+        <w:t xml:space="preserve">                            // Hoặc vào Google Cloud Console -&gt; APIs &amp; Services -&gt; Credentials</w:t>
+        <w:br/>
+        <w:t xml:space="preserve">                            // -&gt; OAuth 2.0 Client IDs -&gt; Web client (Auto-created by Google Service)</w:t>
+        <w:br/>
+        <w:t xml:space="preserve">                            .setServerClientId(context.getString(R.string.default_web_client_id))</w:t>
+        <w:br/>
+        <w:t xml:space="preserve">                            .setFilterByAuthorizedAccounts(false)</w:t>
+        <w:br/>
+        <w:t xml:space="preserve">                            .build()</w:t>
+        <w:br/>
+        <w:t xml:space="preserve">                    )</w:t>
+        <w:br/>
+        <w:t xml:space="preserve">                    .setAutoSelectEnabled(true)</w:t>
+        <w:br/>
+        <w:t xml:space="preserve">                    .build()</w:t>
+        <w:br/>
+        <w:t xml:space="preserve">            ).await()</w:t>
+        <w:br/>
+        <w:t xml:space="preserve">        } catch (e: Exception) {</w:t>
+        <w:br/>
+        <w:t xml:space="preserve">            e.printStackTrace()</w:t>
+        <w:br/>
+        <w:t xml:space="preserve">            null</w:t>
+        <w:br/>
+        <w:t xml:space="preserve">        }</w:t>
+        <w:br/>
+        <w:t xml:space="preserve">        return result?.pendingIntent?.intentSender</w:t>
+        <w:br/>
+        <w:t xml:space="preserve">    }</w:t>
+        <w:br/>
+        <w:br/>
+        <w:t xml:space="preserve">    fun getSignInCredentialFromIntent(intent: Intent) =</w:t>
+        <w:br/>
+        <w:t xml:space="preserve">        oneTapClient.getSignInCredentialFromIntent(intent).googleIdToken?.let {</w:t>
+        <w:br/>
+        <w:t xml:space="preserve">            GoogleAuthProvider.getCredential(it, null)</w:t>
+        <w:br/>
+        <w:t xml:space="preserve">        }</w:t>
+        <w:br/>
+        <w:t>}</w:t>
+        <w:br/>
+      </w:r>
+    </w:p>
+    <w:p>
+      <w:pPr>
+        <w:pStyle w:val="Heading2"/>
+      </w:pPr>
+      <w:r>
+        <w:t>app/src/main/java/com/example/antamvieclam/ui/auth/HomeScreen.kt</w:t>
+      </w:r>
+    </w:p>
+    <w:p>
+      <w:r>
+        <w:t>// app/src/main/java/com/example/antamvieclam/ui/auth/HomeScreen.kt</w:t>
+        <w:br/>
+        <w:t>package com.example.antamvieclam.ui.auth</w:t>
+        <w:br/>
+        <w:br/>
+        <w:t>import androidx.compose.foundation.layout.*</w:t>
+        <w:br/>
+        <w:t>import androidx.compose.material3.CircularProgressIndicator</w:t>
+        <w:br/>
+        <w:t>import androidx.compose.material3.Surface</w:t>
+        <w:br/>
+        <w:t>import androidx.compose.material3.Text</w:t>
+        <w:br/>
+        <w:t>import androidx.compose.runtime.Composable</w:t>
+        <w:br/>
+        <w:t>import androidx.compose.runtime.getValue</w:t>
+        <w:br/>
+        <w:t>import androidx.compose.ui.Alignment</w:t>
+        <w:br/>
+        <w:t>import androidx.compose.ui.Modifier</w:t>
+        <w:br/>
+        <w:t>import androidx.hilt.navigation.compose.hiltViewModel</w:t>
+        <w:br/>
+        <w:t>import androidx.lifecycle.compose.collectAsStateWithLifecycle</w:t>
+        <w:br/>
+        <w:t>import com.example.antamvieclam.data.model.UserType</w:t>
+        <w:br/>
+        <w:t>import com.example.antamvieclam.ui.home.EmployerHomeScreen</w:t>
+        <w:br/>
+        <w:t>import com.example.antamvieclam.ui.home.HomeUiState</w:t>
+        <w:br/>
+        <w:t>import com.example.antamvieclam.ui.home.HomeViewModel</w:t>
+        <w:br/>
+        <w:t>import com.example.antamvieclam.ui.home.WorkerHomeScreen</w:t>
+        <w:br/>
+        <w:br/>
+        <w:t>@Composable</w:t>
+        <w:br/>
+        <w:t>fun HomeScreen(</w:t>
+        <w:br/>
+        <w:t xml:space="preserve">    // Các callback điều hướng cần thiết cho các màn hình con</w:t>
+        <w:br/>
+        <w:t xml:space="preserve">    navigateToLogin: () -&gt; Unit,</w:t>
+        <w:br/>
+        <w:t xml:space="preserve">    navigateToCreateJob: () -&gt; Unit,</w:t>
+        <w:br/>
+        <w:t xml:space="preserve">    navigateToJobDetails: (String) -&gt; Unit,</w:t>
+        <w:br/>
+        <w:t xml:space="preserve">    // ViewModel để lấy thông tin user</w:t>
+        <w:br/>
+        <w:t xml:space="preserve">    homeViewModel: HomeViewModel = hiltViewModel()</w:t>
+        <w:br/>
+        <w:t>) {</w:t>
+        <w:br/>
+        <w:t xml:space="preserve">    val uiState by homeViewModel.uiState.collectAsStateWithLifecycle()</w:t>
+        <w:br/>
+        <w:br/>
+        <w:t xml:space="preserve">    Surface(modifier = Modifier.fillMaxSize()) {</w:t>
+        <w:br/>
+        <w:t xml:space="preserve">        Box(</w:t>
+        <w:br/>
+        <w:t xml:space="preserve">            modifier = Modifier.fillMaxSize(),</w:t>
+        <w:br/>
+        <w:t xml:space="preserve">            contentAlignment = Alignment.Center</w:t>
+        <w:br/>
+        <w:t xml:space="preserve">        ) {</w:t>
+        <w:br/>
+        <w:t xml:space="preserve">            when (val state = uiState) {</w:t>
+        <w:br/>
+        <w:t xml:space="preserve">                is HomeUiState.Loading -&gt; {</w:t>
+        <w:br/>
+        <w:t xml:space="preserve">                    CircularProgressIndicator()</w:t>
+        <w:br/>
+        <w:t xml:space="preserve">                }</w:t>
+        <w:br/>
+        <w:t xml:space="preserve">                is HomeUiState.Error -&gt; {</w:t>
+        <w:br/>
+        <w:t xml:space="preserve">                    Text(text = state.message)</w:t>
+        <w:br/>
+        <w:t xml:space="preserve">                }</w:t>
+        <w:br/>
+        <w:t xml:space="preserve">                is HomeUiState.Success -&gt; {</w:t>
+        <w:br/>
+        <w:t xml:space="preserve">                    // Dựa vào userType để quyết định hiển thị màn hình nào</w:t>
+        <w:br/>
+        <w:t xml:space="preserve">                    when (state.user.userType) {</w:t>
+        <w:br/>
+        <w:t xml:space="preserve">                        UserType.EMPLOYER -&gt; EmployerHomeScreen(</w:t>
+        <w:br/>
+        <w:t xml:space="preserve">                            navigateToCreateJob = navigateToCreateJob,</w:t>
+        <w:br/>
+        <w:t xml:space="preserve">                            navigateToLogin = navigateToLogin</w:t>
+        <w:br/>
+        <w:t xml:space="preserve">                        )</w:t>
+        <w:br/>
+        <w:t xml:space="preserve">                        UserType.WORKER -&gt; WorkerHomeScreen(</w:t>
+        <w:br/>
+        <w:t xml:space="preserve">                            navigateToJobDetails = navigateToJobDetails,</w:t>
+        <w:br/>
+        <w:t xml:space="preserve">                            navigateToLogin = navigateToLogin</w:t>
+        <w:br/>
+        <w:t xml:space="preserve">                        )</w:t>
+        <w:br/>
+        <w:t xml:space="preserve">                    }</w:t>
+        <w:br/>
+        <w:t xml:space="preserve">                }</w:t>
+        <w:br/>
+        <w:t xml:space="preserve">            }</w:t>
+        <w:br/>
+        <w:t xml:space="preserve">        }</w:t>
+        <w:br/>
+        <w:t xml:space="preserve">    }</w:t>
+        <w:br/>
+        <w:t>}</w:t>
+      </w:r>
+    </w:p>
+    <w:p>
+      <w:pPr>
+        <w:pStyle w:val="Heading2"/>
+      </w:pPr>
+      <w:r>
+        <w:t>app/src/main/java/com/example/antamvieclam/ui/auth/LoginScreen.kt</w:t>
+      </w:r>
+    </w:p>
+    <w:p>
+      <w:r>
+        <w:t>// app/src/main/java/com/example/antamvieclam/ui/auth/LoginScreen.kt</w:t>
+        <w:br/>
+        <w:br/>
+        <w:t>package com.example.antamvieclam.ui.auth</w:t>
+        <w:br/>
+        <w:br/>
+        <w:t>import android.app.Activity</w:t>
+        <w:br/>
+        <w:t>import android.widget.Toast</w:t>
+        <w:br/>
+        <w:t>import androidx.activity.compose.rememberLauncherForActivityResult</w:t>
+        <w:br/>
+        <w:t>import androidx.activity.result.IntentSenderRequest</w:t>
+        <w:br/>
+        <w:t>import androidx.activity.result.contract.ActivityResultContracts</w:t>
+        <w:br/>
+        <w:t>import androidx.compose.foundation.Image</w:t>
+        <w:br/>
+        <w:t>import androidx.compose.foundation.layout.*</w:t>
+        <w:br/>
+        <w:t>import androidx.compose.material3.*</w:t>
+        <w:br/>
+        <w:t>import androidx.compose.runtime.*</w:t>
+        <w:br/>
+        <w:t>import androidx.compose.ui.Alignment</w:t>
+        <w:br/>
+        <w:t>import androidx.compose.ui.Modifier</w:t>
+        <w:br/>
+        <w:t>import androidx.compose.ui.graphics.Color</w:t>
+        <w:br/>
+        <w:t>import androidx.compose.ui.platform.LocalContext</w:t>
+        <w:br/>
+        <w:t>import androidx.compose.ui.res.painterResource</w:t>
+        <w:br/>
+        <w:t>import androidx.compose.ui.text.font.FontWeight</w:t>
+        <w:br/>
+        <w:t>import androidx.compose.ui.text.style.TextAlign</w:t>
+        <w:br/>
+        <w:t>import androidx.compose.ui.unit.dp</w:t>
+        <w:br/>
+        <w:t>import androidx.compose.ui.unit.sp</w:t>
+        <w:br/>
+        <w:t>import androidx.hilt.navigation.compose.hiltViewModel</w:t>
+        <w:br/>
+        <w:t>import androidx.lifecycle.compose.collectAsStateWithLifecycle</w:t>
+        <w:br/>
+        <w:t>import com.example.antamvieclam.R // Giả sử bạn đã thêm logo google vào drawable</w:t>
+        <w:br/>
+        <w:t>import com.google.android.gms.auth.api.identity.Identity</w:t>
+        <w:br/>
+        <w:t>import kotlinx.coroutines.launch</w:t>
+        <w:br/>
+        <w:br/>
+        <w:t>@Composable</w:t>
+        <w:br/>
+        <w:t>fun LoginScreen(</w:t>
+        <w:br/>
+        <w:t xml:space="preserve">    viewModel: AuthViewModel = hiltViewModel(),</w:t>
+        <w:br/>
+        <w:t xml:space="preserve">    navigateToHome: () -&gt; Unit,</w:t>
+        <w:br/>
+        <w:t xml:space="preserve">    navigateToCreateProfile: () -&gt; Unit</w:t>
+        <w:br/>
+        <w:t>) {</w:t>
+        <w:br/>
+        <w:t xml:space="preserve">    val uiState by viewModel.uiState.collectAsStateWithLifecycle()</w:t>
+        <w:br/>
+        <w:t xml:space="preserve">    val context = LocalContext.current</w:t>
+        <w:br/>
+        <w:t xml:space="preserve">    val coroutineScope = rememberCoroutineScope()</w:t>
+        <w:br/>
+        <w:br/>
+        <w:t xml:space="preserve">    val googleAuthUiClient by lazy {</w:t>
+        <w:br/>
+        <w:t xml:space="preserve">        GoogleAuthUiClient(</w:t>
+        <w:br/>
+        <w:t xml:space="preserve">            context = context,</w:t>
+        <w:br/>
+        <w:t xml:space="preserve">            oneTapClient = Identity.getSignInClient(context)</w:t>
+        <w:br/>
+        <w:t xml:space="preserve">        )</w:t>
+        <w:br/>
+        <w:t xml:space="preserve">    }</w:t>
+        <w:br/>
+        <w:br/>
+        <w:t xml:space="preserve">    val launcher = rememberLauncherForActivityResult(</w:t>
+        <w:br/>
+        <w:t xml:space="preserve">        contract = ActivityResultContracts.StartIntentSenderForResult(),</w:t>
+        <w:br/>
+        <w:t xml:space="preserve">        onResult = { result -&gt;</w:t>
+        <w:br/>
+        <w:t xml:space="preserve">            if (result.resultCode == Activity.RESULT_OK) {</w:t>
+        <w:br/>
+        <w:t xml:space="preserve">                coroutineScope.launch {</w:t>
+        <w:br/>
+        <w:t xml:space="preserve">                    val credential = googleAuthUiClient.getSignInCredentialFromIntent(result.data ?: return@launch)</w:t>
+        <w:br/>
+        <w:t xml:space="preserve">                    if (credential != null) {</w:t>
+        <w:br/>
+        <w:t xml:space="preserve">                        viewModel.signInWithGoogle(credential)</w:t>
+        <w:br/>
+        <w:t xml:space="preserve">                    }</w:t>
+        <w:br/>
+        <w:t xml:space="preserve">                }</w:t>
+        <w:br/>
+        <w:t xml:space="preserve">            }</w:t>
+        <w:br/>
+        <w:t xml:space="preserve">        }</w:t>
+        <w:br/>
+        <w:t xml:space="preserve">    )</w:t>
+        <w:br/>
+        <w:br/>
+        <w:t xml:space="preserve">    LaunchedEffect(key1 = uiState) {</w:t>
+        <w:br/>
+        <w:t xml:space="preserve">        when (val state = uiState) {</w:t>
+        <w:br/>
+        <w:t xml:space="preserve">            is AuthUiState.LoginSuccess -&gt; {</w:t>
+        <w:br/>
+        <w:t xml:space="preserve">                Toast.makeText(context, "Đăng nhập thành công!", Toast.LENGTH_SHORT).show()</w:t>
+        <w:br/>
+        <w:t xml:space="preserve">                if (state.profileExists) {</w:t>
+        <w:br/>
+        <w:t xml:space="preserve">                    navigateToHome()</w:t>
+        <w:br/>
+        <w:t xml:space="preserve">                } else {</w:t>
+        <w:br/>
+        <w:t xml:space="preserve">                    navigateToCreateProfile()</w:t>
+        <w:br/>
+        <w:t xml:space="preserve">                }</w:t>
+        <w:br/>
+        <w:t xml:space="preserve">                viewModel.resetState() // Reset state sau khi điều hướng</w:t>
+        <w:br/>
+        <w:t xml:space="preserve">            }</w:t>
+        <w:br/>
+        <w:t xml:space="preserve">            is AuthUiState.Error -&gt; {</w:t>
+        <w:br/>
+        <w:t xml:space="preserve">                Toast.makeText(context, state.message, Toast.LENGTH_LONG).show()</w:t>
+        <w:br/>
+        <w:t xml:space="preserve">                viewModel.resetState()</w:t>
+        <w:br/>
+        <w:t xml:space="preserve">            }</w:t>
+        <w:br/>
+        <w:t xml:space="preserve">            else -&gt; {}</w:t>
+        <w:br/>
+        <w:t xml:space="preserve">        }</w:t>
+        <w:br/>
+        <w:t xml:space="preserve">    }</w:t>
+        <w:br/>
+        <w:br/>
+        <w:t xml:space="preserve">    // --- UI DESIGN ---</w:t>
+        <w:br/>
+        <w:t xml:space="preserve">    Surface(modifier = Modifier.fillMaxSize(), color = MaterialTheme.colorScheme.background) {</w:t>
+        <w:br/>
+        <w:t xml:space="preserve">        Column(</w:t>
+        <w:br/>
+        <w:t xml:space="preserve">            modifier = Modifier</w:t>
+        <w:br/>
+        <w:t xml:space="preserve">                .fillMaxSize()</w:t>
+        <w:br/>
+        <w:t xml:space="preserve">                .padding(32.dp),</w:t>
+        <w:br/>
+        <w:t xml:space="preserve">            verticalArrangement = Arrangement.Center,</w:t>
+        <w:br/>
+        <w:t xml:space="preserve">            horizontalAlignment = Alignment.CenterHorizontally</w:t>
+        <w:br/>
+        <w:t xml:space="preserve">        ) {</w:t>
+        <w:br/>
+        <w:t xml:space="preserve">            // Thay bằng logo của bạn</w:t>
+        <w:br/>
+        <w:t xml:space="preserve">            Icon(</w:t>
+        <w:br/>
+        <w:t xml:space="preserve">                painter = painterResource(id = R.drawable.ic_launcher_foreground), // Thay bằng logo của bạn</w:t>
+        <w:br/>
+        <w:t xml:space="preserve">                contentDescription = "App Logo",</w:t>
+        <w:br/>
+        <w:t xml:space="preserve">                modifier = Modifier.size(120.dp),</w:t>
+        <w:br/>
+        <w:t xml:space="preserve">                tint = MaterialTheme.colorScheme.primary</w:t>
+        <w:br/>
+        <w:t xml:space="preserve">            )</w:t>
+        <w:br/>
+        <w:t xml:space="preserve">            Spacer(modifier = Modifier.height(16.dp))</w:t>
+        <w:br/>
+        <w:br/>
+        <w:t xml:space="preserve">            Text(</w:t>
+        <w:br/>
+        <w:t xml:space="preserve">                text = "Chào mừng đến với\nAn Tâm Việc Làm",</w:t>
+        <w:br/>
+        <w:t xml:space="preserve">                style = MaterialTheme.typography.headlineSmall,</w:t>
+        <w:br/>
+        <w:t xml:space="preserve">                textAlign = TextAlign.Center,</w:t>
+        <w:br/>
+        <w:t xml:space="preserve">                fontWeight = FontWeight.Bold</w:t>
+        <w:br/>
+        <w:t xml:space="preserve">            )</w:t>
+        <w:br/>
+        <w:br/>
+        <w:t xml:space="preserve">            Text(</w:t>
+        <w:br/>
+        <w:t xml:space="preserve">                text = "Nền tảng kết nối người lao động tự do",</w:t>
+        <w:br/>
+        <w:t xml:space="preserve">                style = MaterialTheme.typography.bodyMedium,</w:t>
+        <w:br/>
+        <w:t xml:space="preserve">                textAlign = TextAlign.Center,</w:t>
+        <w:br/>
+        <w:t xml:space="preserve">                color = Color.Gray</w:t>
+        <w:br/>
+        <w:t xml:space="preserve">            )</w:t>
+        <w:br/>
+        <w:br/>
+        <w:t xml:space="preserve">            Spacer(modifier = Modifier.height(64.dp))</w:t>
+        <w:br/>
+        <w:br/>
+        <w:t xml:space="preserve">            GoogleSignInButton(</w:t>
+        <w:br/>
+        <w:t xml:space="preserve">                isLoading = uiState == AuthUiState.Loading,</w:t>
+        <w:br/>
+        <w:t xml:space="preserve">                onClick = {</w:t>
+        <w:br/>
+        <w:t xml:space="preserve">                    coroutineScope.launch {</w:t>
+        <w:br/>
+        <w:t xml:space="preserve">                        val signInIntentSender = googleAuthUiClient.signIn()</w:t>
+        <w:br/>
+        <w:t xml:space="preserve">                        launcher.launch(</w:t>
+        <w:br/>
+        <w:t xml:space="preserve">                            IntentSenderRequest.Builder(</w:t>
+        <w:br/>
+        <w:t xml:space="preserve">                                signInIntentSender ?: return@launch</w:t>
+        <w:br/>
+        <w:t xml:space="preserve">                            ).build()</w:t>
+        <w:br/>
+        <w:t xml:space="preserve">                        )</w:t>
+        <w:br/>
+        <w:t xml:space="preserve">                    }</w:t>
+        <w:br/>
+        <w:t xml:space="preserve">                }</w:t>
+        <w:br/>
+        <w:t xml:space="preserve">            )</w:t>
+        <w:br/>
+        <w:t xml:space="preserve">        }</w:t>
+        <w:br/>
+        <w:t xml:space="preserve">    }</w:t>
+        <w:br/>
+        <w:t>}</w:t>
+        <w:br/>
+        <w:br/>
+        <w:t>@Composable</w:t>
+        <w:br/>
+        <w:t>fun GoogleSignInButton(</w:t>
+        <w:br/>
+        <w:t xml:space="preserve">    isLoading: Boolean = false,</w:t>
+        <w:br/>
+        <w:t xml:space="preserve">    onClick: () -&gt; Unit</w:t>
+        <w:br/>
+        <w:t>) {</w:t>
+        <w:br/>
+        <w:t xml:space="preserve">    Button(</w:t>
+        <w:br/>
+        <w:t xml:space="preserve">        onClick = onClick,</w:t>
+        <w:br/>
+        <w:t xml:space="preserve">        enabled = !isLoading,</w:t>
+        <w:br/>
+        <w:t xml:space="preserve">        modifier = Modifier</w:t>
+        <w:br/>
+        <w:t xml:space="preserve">            .fillMaxWidth()</w:t>
+        <w:br/>
+        <w:t xml:space="preserve">            .height(50.dp),</w:t>
+        <w:br/>
+        <w:t xml:space="preserve">        colors = ButtonDefaults.buttonColors(</w:t>
+        <w:br/>
+        <w:t xml:space="preserve">            containerColor = Color.White,</w:t>
+        <w:br/>
+        <w:t xml:space="preserve">            contentColor = Color.Black</w:t>
+        <w:br/>
+        <w:t xml:space="preserve">        ),</w:t>
+        <w:br/>
+        <w:t xml:space="preserve">        elevation = ButtonDefaults.buttonElevation(defaultElevation = 2.dp)</w:t>
+        <w:br/>
+        <w:t xml:space="preserve">    ) {</w:t>
+        <w:br/>
+        <w:t xml:space="preserve">        if (isLoading) {</w:t>
+        <w:br/>
+        <w:t xml:space="preserve">            CircularProgressIndicator(</w:t>
+        <w:br/>
+        <w:t xml:space="preserve">                modifier = Modifier.size(24.dp),</w:t>
+        <w:br/>
+        <w:t xml:space="preserve">                color = MaterialTheme.colorScheme.primary,</w:t>
+        <w:br/>
+        <w:t xml:space="preserve">                strokeWidth = 2.dp</w:t>
+        <w:br/>
+        <w:t xml:space="preserve">            )</w:t>
+        <w:br/>
+        <w:t xml:space="preserve">        } else {</w:t>
+        <w:br/>
+        <w:t xml:space="preserve">            Row(</w:t>
+        <w:br/>
+        <w:t xml:space="preserve">                verticalAlignment = Alignment.CenterVertically,</w:t>
+        <w:br/>
+        <w:t xml:space="preserve">                horizontalArrangement = Arrangement.Center</w:t>
+        <w:br/>
+        <w:t xml:space="preserve">            ) {</w:t>
+        <w:br/>
+        <w:t xml:space="preserve">                // Thêm file ảnh logo google vào thư mục res/drawable</w:t>
+        <w:br/>
+        <w:t xml:space="preserve">                Image(</w:t>
+        <w:br/>
+        <w:t xml:space="preserve">                    painter = painterResource(id = R.drawable.ic_google_logo),</w:t>
+        <w:br/>
+        <w:t xml:space="preserve">                    contentDescription = "Google logo",</w:t>
+        <w:br/>
+        <w:t xml:space="preserve">                    modifier = Modifier.size(24.dp)</w:t>
+        <w:br/>
+        <w:t xml:space="preserve">                )</w:t>
+        <w:br/>
+        <w:t xml:space="preserve">                Spacer(modifier = Modifier.width(12.dp))</w:t>
+        <w:br/>
+        <w:t xml:space="preserve">                Text("Đăng nhập với Google", fontWeight = FontWeight.SemiBold)</w:t>
+        <w:br/>
+        <w:t xml:space="preserve">            }</w:t>
+        <w:br/>
+        <w:t xml:space="preserve">        }</w:t>
+        <w:br/>
+        <w:t xml:space="preserve">    }</w:t>
+        <w:br/>
+        <w:t>}</w:t>
+      </w:r>
+    </w:p>
+    <w:p>
+      <w:pPr>
+        <w:pStyle w:val="Heading2"/>
+      </w:pPr>
+      <w:r>
+        <w:t>app/src/main/java/com/example/antamvieclam/ui/home/EmployerHomeScreen.kt</w:t>
+      </w:r>
+    </w:p>
+    <w:p>
+      <w:r>
+        <w:t>// app/src/main/java/com/example/antamvieclam/ui/home/EmployerHomeScreen.kt</w:t>
+        <w:br/>
+        <w:t>package com.example.antamvieclam.ui.home</w:t>
+        <w:br/>
+        <w:br/>
+        <w:t>import androidx.compose.foundation.layout.*</w:t>
+        <w:br/>
+        <w:t>import androidx.compose.material.icons.Icons</w:t>
+        <w:br/>
+        <w:t>import androidx.compose.material.icons.filled.Add</w:t>
+        <w:br/>
+        <w:t>import androidx.compose.material.icons.filled.Logout // &lt;-- THÊM IMPORT</w:t>
+        <w:br/>
+        <w:t>import androidx.compose.material3.*</w:t>
+        <w:br/>
+        <w:t>import androidx.compose.runtime.Composable</w:t>
+        <w:br/>
+        <w:t>import androidx.compose.ui.Alignment</w:t>
+        <w:br/>
+        <w:t>import androidx.compose.ui.Modifier</w:t>
+        <w:br/>
+        <w:t>import androidx.compose.ui.graphics.Color</w:t>
+        <w:br/>
+        <w:t>import androidx.compose.ui.text.style.TextAlign</w:t>
+        <w:br/>
+        <w:t>import androidx.compose.ui.unit.dp</w:t>
+        <w:br/>
+        <w:t>import androidx.hilt.navigation.compose.hiltViewModel</w:t>
+        <w:br/>
+        <w:t>import com.example.antamvieclam.ui.auth.AuthViewModel</w:t>
+        <w:br/>
+        <w:br/>
+        <w:t>@OptIn(ExperimentalMaterial3Api::class)</w:t>
+        <w:br/>
+        <w:t>@Composable</w:t>
+        <w:br/>
+        <w:t>fun EmployerHomeScreen(</w:t>
+        <w:br/>
+        <w:t xml:space="preserve">    navigateToCreateJob: () -&gt; Unit,</w:t>
+        <w:br/>
+        <w:t xml:space="preserve">    navigateToLogin: () -&gt; Unit,</w:t>
+        <w:br/>
+        <w:t xml:space="preserve">    authViewModel: AuthViewModel = hiltViewModel()</w:t>
+        <w:br/>
+        <w:t>) {</w:t>
+        <w:br/>
+        <w:t xml:space="preserve">    Scaffold(</w:t>
+        <w:br/>
+        <w:t xml:space="preserve">        topBar = {</w:t>
+        <w:br/>
+        <w:t xml:space="preserve">            TopAppBar(</w:t>
+        <w:br/>
+        <w:t xml:space="preserve">                title = { Text("Quản Lý Tin Tuyển Dụng") },</w:t>
+        <w:br/>
+        <w:t xml:space="preserve">                // --- THÊM KHỐI NÀY VÀO ---</w:t>
+        <w:br/>
+        <w:t xml:space="preserve">                actions = {</w:t>
+        <w:br/>
+        <w:t xml:space="preserve">                    IconButton(onClick = {</w:t>
+        <w:br/>
+        <w:t xml:space="preserve">                        authViewModel.signOut()</w:t>
+        <w:br/>
+        <w:t xml:space="preserve">                        navigateToLogin()</w:t>
+        <w:br/>
+        <w:t xml:space="preserve">                    }) {</w:t>
+        <w:br/>
+        <w:t xml:space="preserve">                        Icon(</w:t>
+        <w:br/>
+        <w:t xml:space="preserve">                            imageVector = Icons.Default.Logout,</w:t>
+        <w:br/>
+        <w:t xml:space="preserve">                            contentDescription = "Đăng xuất"</w:t>
+        <w:br/>
+        <w:t xml:space="preserve">                        )</w:t>
+        <w:br/>
+        <w:t xml:space="preserve">                    }</w:t>
+        <w:br/>
+        <w:t xml:space="preserve">                },</w:t>
+        <w:br/>
+        <w:t xml:space="preserve">                colors = TopAppBarDefaults.topAppBarColors(</w:t>
+        <w:br/>
+        <w:t xml:space="preserve">                    containerColor = MaterialTheme.colorScheme.primary,</w:t>
+        <w:br/>
+        <w:t xml:space="preserve">                    titleContentColor = Color.White,</w:t>
+        <w:br/>
+        <w:t xml:space="preserve">                    actionIconContentColor = Color.White // Quan trọng: Đặt màu cho icon</w:t>
+        <w:br/>
+        <w:t xml:space="preserve">                )</w:t>
+        <w:br/>
+        <w:t xml:space="preserve">            )</w:t>
+        <w:br/>
+        <w:t xml:space="preserve">        },</w:t>
+        <w:br/>
+        <w:t xml:space="preserve">        floatingActionButton = {</w:t>
+        <w:br/>
+        <w:t xml:space="preserve">            FloatingActionButton(onClick = navigateToCreateJob) {</w:t>
+        <w:br/>
+        <w:t xml:space="preserve">                Icon(Icons.Default.Add, contentDescription = "Đăng tin mới")</w:t>
+        <w:br/>
+        <w:t xml:space="preserve">            }</w:t>
+        <w:br/>
+        <w:t xml:space="preserve">        }</w:t>
+        <w:br/>
+        <w:t xml:space="preserve">    ) { paddingValues -&gt;</w:t>
+        <w:br/>
+        <w:t xml:space="preserve">        Box(</w:t>
+        <w:br/>
+        <w:t xml:space="preserve">            modifier = Modifier</w:t>
+        <w:br/>
+        <w:t xml:space="preserve">                .fillMaxSize()</w:t>
+        <w:br/>
+        <w:t xml:space="preserve">                .padding(paddingValues)</w:t>
+        <w:br/>
+        <w:t xml:space="preserve">                .padding(16.dp),</w:t>
+        <w:br/>
+        <w:t xml:space="preserve">            contentAlignment = Alignment.Center</w:t>
+        <w:br/>
+        <w:t xml:space="preserve">        ) {</w:t>
+        <w:br/>
+        <w:t xml:space="preserve">            Text(</w:t>
+        <w:br/>
+        <w:t xml:space="preserve">                text = "Bạn chưa đăng tin tuyển dụng nào.\nNhấn nút '+' để bắt đầu.",</w:t>
+        <w:br/>
+        <w:t xml:space="preserve">                textAlign = TextAlign.Center,</w:t>
+        <w:br/>
+        <w:t xml:space="preserve">                style = MaterialTheme.typography.bodyLarge,</w:t>
+        <w:br/>
+        <w:t xml:space="preserve">                color = Color.Gray</w:t>
+        <w:br/>
+        <w:t xml:space="preserve">            )</w:t>
+        <w:br/>
+        <w:t xml:space="preserve">        }</w:t>
+        <w:br/>
+        <w:t xml:space="preserve">    }</w:t>
+        <w:br/>
+        <w:t>}</w:t>
+      </w:r>
+    </w:p>
+    <w:p>
+      <w:pPr>
+        <w:pStyle w:val="Heading2"/>
+      </w:pPr>
+      <w:r>
+        <w:t>app/src/main/java/com/example/antamvieclam/ui/home/HomeViewModel.kt</w:t>
+      </w:r>
+    </w:p>
+    <w:p>
+      <w:r>
+        <w:t>// app/src/main/java/com/example/antamvieclam/ui/home/HomeViewModel.kt</w:t>
+        <w:br/>
+        <w:t>package com.example.antamvieclam.ui.home</w:t>
+        <w:br/>
+        <w:br/>
+        <w:t>import androidx.lifecycle.ViewModel</w:t>
+        <w:br/>
+        <w:t>import androidx.lifecycle.viewModelScope</w:t>
+        <w:br/>
+        <w:t>import com.example.antamvieclam.data.model.User</w:t>
+        <w:br/>
+        <w:t>import com.example.antamvieclam.data.repository.AuthRepository</w:t>
+        <w:br/>
+        <w:t>import com.example.antamvieclam.data.repository.UserRepository</w:t>
+        <w:br/>
+        <w:t>import dagger.hilt.android.lifecycle.HiltViewModel</w:t>
+        <w:br/>
+        <w:t>import kotlinx.coroutines.flow.MutableStateFlow</w:t>
+        <w:br/>
+        <w:t>import kotlinx.coroutines.flow.asStateFlow</w:t>
+        <w:br/>
+        <w:t>import kotlinx.coroutines.launch</w:t>
+        <w:br/>
+        <w:t>import javax.inject.Inject</w:t>
+        <w:br/>
+        <w:br/>
+        <w:t>// Lớp trạng thái cho màn hình Home</w:t>
+        <w:br/>
+        <w:t>sealed class HomeUiState {</w:t>
+        <w:br/>
+        <w:t xml:space="preserve">    object Loading : HomeUiState()</w:t>
+        <w:br/>
+        <w:t xml:space="preserve">    data class Success(val user: User) : HomeUiState()</w:t>
+        <w:br/>
+        <w:t xml:space="preserve">    data class Error(val message: String) : HomeUiState()</w:t>
+        <w:br/>
+        <w:t>}</w:t>
+        <w:br/>
+        <w:br/>
+        <w:t>@HiltViewModel</w:t>
+        <w:br/>
+        <w:t>class HomeViewModel @Inject constructor(</w:t>
+        <w:br/>
+        <w:t xml:space="preserve">    private val authRepository: AuthRepository,</w:t>
+        <w:br/>
+        <w:t xml:space="preserve">    private val userRepository: UserRepository</w:t>
+        <w:br/>
+        <w:t>) : ViewModel() {</w:t>
+        <w:br/>
+        <w:br/>
+        <w:t xml:space="preserve">    private val _uiState = MutableStateFlow&lt;HomeUiState&gt;(HomeUiState.Loading)</w:t>
+        <w:br/>
+        <w:t xml:space="preserve">    val uiState = _uiState.asStateFlow()</w:t>
+        <w:br/>
+        <w:br/>
+        <w:t xml:space="preserve">    init {</w:t>
+        <w:br/>
+        <w:t xml:space="preserve">        // Tải thông tin người dùng ngay khi ViewModel được tạo</w:t>
+        <w:br/>
+        <w:t xml:space="preserve">        loadCurrentUser()</w:t>
+        <w:br/>
+        <w:t xml:space="preserve">    }</w:t>
+        <w:br/>
+        <w:br/>
+        <w:t xml:space="preserve">    private fun loadCurrentUser() {</w:t>
+        <w:br/>
+        <w:t xml:space="preserve">        viewModelScope.launch {</w:t>
+        <w:br/>
+        <w:t xml:space="preserve">            _uiState.value = HomeUiState.Loading</w:t>
+        <w:br/>
+        <w:t xml:space="preserve">            val userId = authRepository.getCurrentUserId()</w:t>
+        <w:br/>
+        <w:br/>
+        <w:t xml:space="preserve">            if (userId == null) {</w:t>
+        <w:br/>
+        <w:t xml:space="preserve">                _uiState.value = HomeUiState.Error("Không thể xác thực người dùng.")</w:t>
+        <w:br/>
+        <w:t xml:space="preserve">                return@launch</w:t>
+        <w:br/>
+        <w:t xml:space="preserve">            }</w:t>
+        <w:br/>
+        <w:br/>
+        <w:t xml:space="preserve">            val user = userRepository.getUserProfile(userId)</w:t>
+        <w:br/>
+        <w:t xml:space="preserve">            if (user != null) {</w:t>
+        <w:br/>
+        <w:t xml:space="preserve">                _uiState.value = HomeUiState.Success(user)</w:t>
+        <w:br/>
+        <w:t xml:space="preserve">            } else {</w:t>
+        <w:br/>
+        <w:t xml:space="preserve">                // Trường hợp hiếm gặp: đã đăng nhập nhưng không có profile</w:t>
+        <w:br/>
+        <w:t xml:space="preserve">                _uiState.value = HomeUiState.Error("Không tìm thấy hồ sơ người dùng.")</w:t>
+        <w:br/>
+        <w:t xml:space="preserve">            }</w:t>
+        <w:br/>
+        <w:t xml:space="preserve">        }</w:t>
+        <w:br/>
+        <w:t xml:space="preserve">    }</w:t>
+        <w:br/>
+        <w:t>}</w:t>
+      </w:r>
+    </w:p>
+    <w:p>
+      <w:pPr>
+        <w:pStyle w:val="Heading2"/>
+      </w:pPr>
+      <w:r>
+        <w:t>app/src/main/java/com/example/antamvieclam/ui/home/WorkerHomeScreen.kt</w:t>
+      </w:r>
+    </w:p>
+    <w:p>
+      <w:r>
+        <w:t>// app/src/main/java/com/example/antamvieclam/ui/home/WorkerHomeScreen.kt</w:t>
+        <w:br/>
+        <w:t>package com.example.antamvieclam.ui.home</w:t>
+        <w:br/>
+        <w:br/>
+        <w:t>import androidx.compose.foundation.clickable</w:t>
+        <w:br/>
+        <w:t>import androidx.compose.foundation.layout.*</w:t>
+        <w:br/>
+        <w:t>import androidx.compose.foundation.lazy.LazyColumn</w:t>
+        <w:br/>
+        <w:t>import androidx.compose.material.icons.Icons</w:t>
+        <w:br/>
+        <w:t>import androidx.compose.material.icons.filled.Logout</w:t>
+        <w:br/>
+        <w:t>import androidx.compose.material3.*</w:t>
+        <w:br/>
+        <w:t>import androidx.compose.runtime.Composable</w:t>
+        <w:br/>
+        <w:t>import androidx.compose.runtime.remember</w:t>
+        <w:br/>
+        <w:t>import androidx.compose.ui.Modifier</w:t>
+        <w:br/>
+        <w:t>import androidx.compose.ui.graphics.Color</w:t>
+        <w:br/>
+        <w:t>import androidx.compose.ui.text.font.FontWeight</w:t>
+        <w:br/>
+        <w:t>import androidx.compose.ui.unit.dp</w:t>
+        <w:br/>
+        <w:t>import androidx.hilt.navigation.compose.hiltViewModel</w:t>
+        <w:br/>
+        <w:t>import com.example.antamvieclam.data.model.Job</w:t>
+        <w:br/>
+        <w:t>import com.example.antamvieclam.ui.auth.AuthViewModel</w:t>
+        <w:br/>
+        <w:br/>
+        <w:t>@OptIn(ExperimentalMaterial3Api::class)</w:t>
+        <w:br/>
+        <w:t>@Composable</w:t>
+        <w:br/>
+        <w:t>fun WorkerHomeScreen(</w:t>
+        <w:br/>
+        <w:t xml:space="preserve">    navigateToJobDetails: (String) -&gt; Unit,</w:t>
+        <w:br/>
+        <w:t xml:space="preserve">    navigateToLogin: () -&gt; Unit,</w:t>
+        <w:br/>
+        <w:t xml:space="preserve">    authViewModel: AuthViewModel = hiltViewModel()</w:t>
+        <w:br/>
+        <w:t>) {</w:t>
+        <w:br/>
+        <w:t xml:space="preserve">    // Dữ liệu giả để hiển thị UI</w:t>
+        <w:br/>
+        <w:t xml:space="preserve">    val jobs = remember {</w:t>
+        <w:br/>
+        <w:t xml:space="preserve">        listOf(</w:t>
+        <w:br/>
+        <w:t xml:space="preserve">            Job(id = "1", title = "Phụ hồ công trình Quận 7", payRate = 300000.0, addressString = "Quận 7, TP. HCM"),</w:t>
+        <w:br/>
+        <w:t xml:space="preserve">            Job(id = "2", title = "Bốc vác kho hàng Giaohangtietkiem", payRate = 25000.0, addressString = "Quận 12, TP. HCM"),</w:t>
+        <w:br/>
+        <w:t xml:space="preserve">            Job(id = "3", title = "Giao hàng bán thời gian", payRate = 28000.0, addressString = "Bình Thạnh, TP. HCM"),</w:t>
+        <w:br/>
+        <w:t xml:space="preserve">        )</w:t>
+        <w:br/>
+        <w:t xml:space="preserve">    }</w:t>
+        <w:br/>
+        <w:br/>
+        <w:t xml:space="preserve">    Scaffold(</w:t>
+        <w:br/>
+        <w:t xml:space="preserve">        topBar = {</w:t>
+        <w:br/>
+        <w:t xml:space="preserve">            TopAppBar(</w:t>
+        <w:br/>
+        <w:t xml:space="preserve">                title = { Text("Tìm Việc Quanh Đây") },</w:t>
+        <w:br/>
+        <w:t xml:space="preserve">                actions = {</w:t>
+        <w:br/>
+        <w:t xml:space="preserve">                    IconButton(onClick = {</w:t>
+        <w:br/>
+        <w:t xml:space="preserve">                        authViewModel.signOut()</w:t>
+        <w:br/>
+        <w:t xml:space="preserve">                        navigateToLogin()</w:t>
+        <w:br/>
+        <w:t xml:space="preserve">                    }) {</w:t>
+        <w:br/>
+        <w:t xml:space="preserve">                        Icon(Icons.Default.Logout, contentDescription = "Đăng xuất")</w:t>
+        <w:br/>
+        <w:t xml:space="preserve">                    }</w:t>
+        <w:br/>
+        <w:t xml:space="preserve">                },</w:t>
+        <w:br/>
+        <w:t xml:space="preserve">                colors = TopAppBarDefaults.topAppBarColors(</w:t>
+        <w:br/>
+        <w:t xml:space="preserve">                    containerColor = MaterialTheme.colorScheme.primary,</w:t>
+        <w:br/>
+        <w:t xml:space="preserve">                    titleContentColor = Color.White,</w:t>
+        <w:br/>
+        <w:t xml:space="preserve">                    actionIconContentColor = Color.White</w:t>
+        <w:br/>
+        <w:t xml:space="preserve">                )</w:t>
+        <w:br/>
+        <w:t xml:space="preserve">            )</w:t>
+        <w:br/>
+        <w:t xml:space="preserve">        }</w:t>
+        <w:br/>
+        <w:t xml:space="preserve">    ) { paddingValues -&gt;</w:t>
+        <w:br/>
+        <w:t xml:space="preserve">        LazyColumn(</w:t>
+        <w:br/>
+        <w:t xml:space="preserve">            modifier = Modifier.fillMaxSize().padding(paddingValues),</w:t>
+        <w:br/>
+        <w:t xml:space="preserve">            contentPadding = PaddingValues(16.dp),</w:t>
+        <w:br/>
+        <w:t xml:space="preserve">            verticalArrangement = Arrangement.spacedBy(12.dp)</w:t>
+        <w:br/>
+        <w:t xml:space="preserve">        ) {</w:t>
+        <w:br/>
+        <w:t xml:space="preserve">            items(jobs.size) { index -&gt;</w:t>
+        <w:br/>
+        <w:t xml:space="preserve">                JobItemCard(job = jobs[index], onJobClick = navigateToJobDetails)</w:t>
+        <w:br/>
+        <w:t xml:space="preserve">            }</w:t>
+        <w:br/>
+        <w:t xml:space="preserve">        }</w:t>
+        <w:br/>
+        <w:t xml:space="preserve">    }</w:t>
+        <w:br/>
+        <w:t>}</w:t>
+        <w:br/>
+        <w:br/>
+        <w:t>@OptIn(ExperimentalMaterial3Api::class)</w:t>
+        <w:br/>
+        <w:t>@Composable</w:t>
+        <w:br/>
+        <w:t>fun JobItemCard(</w:t>
+        <w:br/>
+        <w:t xml:space="preserve">    job: Job,</w:t>
+        <w:br/>
+        <w:t xml:space="preserve">    onJobClick: (String) -&gt; Unit</w:t>
+        <w:br/>
+        <w:t>) {</w:t>
+        <w:br/>
+        <w:t xml:space="preserve">    Card(</w:t>
+        <w:br/>
+        <w:t xml:space="preserve">        modifier = Modifier.fillMaxWidth().clickable { onJobClick(job.id) },</w:t>
+        <w:br/>
+        <w:t xml:space="preserve">        elevation = CardDefaults.cardElevation(defaultElevation = 2.dp),</w:t>
+        <w:br/>
+        <w:t xml:space="preserve">        colors = CardDefaults.cardColors(containerColor = MaterialTheme.colorScheme.surface) // Sử dụng màu nền của theme</w:t>
+        <w:br/>
+        <w:t xml:space="preserve">    ) {</w:t>
+        <w:br/>
+        <w:t xml:space="preserve">        Column(modifier = Modifier.padding(16.dp)) {</w:t>
+        <w:br/>
+        <w:t xml:space="preserve">            Text(</w:t>
+        <w:br/>
+        <w:t xml:space="preserve">                text = job.title,</w:t>
+        <w:br/>
+        <w:t xml:space="preserve">                style = MaterialTheme.typography.titleMedium,</w:t>
+        <w:br/>
+        <w:t xml:space="preserve">                fontWeight = FontWeight.Bold</w:t>
+        <w:br/>
+        <w:t xml:space="preserve">            )</w:t>
+        <w:br/>
+        <w:t xml:space="preserve">            Spacer(modifier = Modifier.height(4.dp))</w:t>
+        <w:br/>
+        <w:t xml:space="preserve">            Text(</w:t>
+        <w:br/>
+        <w:t xml:space="preserve">                text = job.addressString,</w:t>
+        <w:br/>
+        <w:t xml:space="preserve">                style = MaterialTheme.typography.bodyMedium,</w:t>
+        <w:br/>
+        <w:t xml:space="preserve">                color = MaterialTheme.colorScheme.onSurfaceVariant</w:t>
+        <w:br/>
+        <w:t xml:space="preserve">            )</w:t>
+        <w:br/>
+        <w:t xml:space="preserve">            Spacer(modifier = Modifier.height(8.dp))</w:t>
+        <w:br/>
+        <w:t xml:space="preserve">            Text(</w:t>
+        <w:br/>
+        <w:t xml:space="preserve">                text = "${job.payRate.toLong()} VNĐ / giờ", // Cần format payType sau</w:t>
+        <w:br/>
+        <w:t xml:space="preserve">                style = MaterialTheme.typography.bodyLarge,</w:t>
+        <w:br/>
+        <w:t xml:space="preserve">                color = MaterialTheme.colorScheme.primary,</w:t>
+        <w:br/>
+        <w:t xml:space="preserve">                fontWeight = FontWeight.SemiBold</w:t>
+        <w:br/>
+        <w:t xml:space="preserve">            )</w:t>
+        <w:br/>
+        <w:t xml:space="preserve">        }</w:t>
+        <w:br/>
+        <w:t xml:space="preserve">    }</w:t>
+        <w:br/>
+        <w:t>}</w:t>
+      </w:r>
+    </w:p>
+    <w:p>
+      <w:pPr>
+        <w:pStyle w:val="Heading2"/>
+      </w:pPr>
+      <w:r>
+        <w:t>app/src/main/java/com/example/antamvieclam/ui/job_details/JobDetailsScreen.kt</w:t>
+      </w:r>
+    </w:p>
+    <w:p>
+      <w:r>
+        <w:t>// app/src/main/java/com/example/antamvieclam/ui/job_details/JobDetailsScreen.kt</w:t>
+        <w:br/>
+        <w:t>package com.example.antamvieclam.ui.job_details</w:t>
+        <w:br/>
+        <w:br/>
+        <w:t>import androidx.compose.foundation.layout.*</w:t>
+        <w:br/>
+        <w:t>import androidx.compose.foundation.rememberScrollState</w:t>
+        <w:br/>
+        <w:t>import androidx.compose.foundation.verticalScroll</w:t>
+        <w:br/>
+        <w:t>import androidx.compose.material.icons.Icons</w:t>
+        <w:br/>
+        <w:t>import androidx.compose.material.icons.filled.ArrowBack</w:t>
+        <w:br/>
+        <w:t>import androidx.compose.material3.*</w:t>
+        <w:br/>
+        <w:t>import androidx.compose.runtime.Composable</w:t>
+        <w:br/>
+        <w:t>import androidx.compose.ui.Modifier</w:t>
+        <w:br/>
+        <w:t>import androidx.compose.ui.graphics.Color</w:t>
+        <w:br/>
+        <w:t>import androidx.compose.ui.text.font.FontWeight</w:t>
+        <w:br/>
+        <w:t>import androidx.compose.ui.unit.dp</w:t>
+        <w:br/>
+        <w:br/>
+        <w:t>@OptIn(ExperimentalMaterial3Api::class)</w:t>
+        <w:br/>
+        <w:t>@Composable</w:t>
+        <w:br/>
+        <w:t>fun JobDetailsScreen(</w:t>
+        <w:br/>
+        <w:t xml:space="preserve">    jobId: String?,</w:t>
+        <w:br/>
+        <w:t xml:space="preserve">    onNavigateBack: () -&gt; Unit</w:t>
+        <w:br/>
+        <w:t>) {</w:t>
+        <w:br/>
+        <w:t xml:space="preserve">    // TODO: Kết nối ViewModel để tải chi tiết công việc bằng jobId</w:t>
+        <w:br/>
+        <w:br/>
+        <w:t xml:space="preserve">    Scaffold(</w:t>
+        <w:br/>
+        <w:t xml:space="preserve">        topBar = {</w:t>
+        <w:br/>
+        <w:t xml:space="preserve">            TopAppBar(</w:t>
+        <w:br/>
+        <w:t xml:space="preserve">                title = { Text("Chi Tiết Công Việc") },</w:t>
+        <w:br/>
+        <w:t xml:space="preserve">                navigationIcon = {</w:t>
+        <w:br/>
+        <w:t xml:space="preserve">                    IconButton(onClick = onNavigateBack) {</w:t>
+        <w:br/>
+        <w:t xml:space="preserve">                        Icon(Icons.Default.ArrowBack, contentDescription = "Quay lại")</w:t>
+        <w:br/>
+        <w:t xml:space="preserve">                    }</w:t>
+        <w:br/>
+        <w:t xml:space="preserve">                }</w:t>
+        <w:br/>
+        <w:t xml:space="preserve">            )</w:t>
+        <w:br/>
+        <w:t xml:space="preserve">        },</w:t>
+        <w:br/>
+        <w:t xml:space="preserve">        bottomBar = {</w:t>
+        <w:br/>
+        <w:t xml:space="preserve">            Button(</w:t>
+        <w:br/>
+        <w:t xml:space="preserve">                onClick = { /* TODO: Gọi viewModel.applyForJob() */ },</w:t>
+        <w:br/>
+        <w:t xml:space="preserve">                modifier = Modifier</w:t>
+        <w:br/>
+        <w:t xml:space="preserve">                    .fillMaxWidth()</w:t>
+        <w:br/>
+        <w:t xml:space="preserve">                    .padding(16.dp)</w:t>
+        <w:br/>
+        <w:t xml:space="preserve">                    .height(50.dp)</w:t>
+        <w:br/>
+        <w:t xml:space="preserve">            ) {</w:t>
+        <w:br/>
+        <w:t xml:space="preserve">                Text("ỨNG TUYỂN NGAY", fontWeight = FontWeight.Bold)</w:t>
+        <w:br/>
+        <w:t xml:space="preserve">            }</w:t>
+        <w:br/>
+        <w:t xml:space="preserve">        }</w:t>
+        <w:br/>
+        <w:t xml:space="preserve">    ) { paddingValues -&gt;</w:t>
+        <w:br/>
+        <w:t xml:space="preserve">        Column(</w:t>
+        <w:br/>
+        <w:t xml:space="preserve">            modifier = Modifier</w:t>
+        <w:br/>
+        <w:t xml:space="preserve">                .fillMaxSize()</w:t>
+        <w:br/>
+        <w:t xml:space="preserve">                .padding(paddingValues)</w:t>
+        <w:br/>
+        <w:t xml:space="preserve">                .padding(16.dp)</w:t>
+        <w:br/>
+        <w:t xml:space="preserve">                .verticalScroll(rememberScrollState()),</w:t>
+        <w:br/>
+        <w:t xml:space="preserve">            verticalArrangement = Arrangement.spacedBy(16.dp)</w:t>
+        <w:br/>
+        <w:t xml:space="preserve">        ) {</w:t>
+        <w:br/>
+        <w:t xml:space="preserve">            // Đây là dữ liệu giả, sẽ được thay thế bằng dữ liệu thật từ ViewModel</w:t>
+        <w:br/>
+        <w:t xml:space="preserve">            Text(</w:t>
+        <w:br/>
+        <w:t xml:space="preserve">                text = "Phụ hồ công trình Q7",</w:t>
+        <w:br/>
+        <w:t xml:space="preserve">                style = MaterialTheme.typography.headlineSmall,</w:t>
+        <w:br/>
+        <w:t xml:space="preserve">                fontWeight = FontWeight.Bold</w:t>
+        <w:br/>
+        <w:t xml:space="preserve">            )</w:t>
+        <w:br/>
+        <w:t xml:space="preserve">            Divider()</w:t>
+        <w:br/>
+        <w:t xml:space="preserve">            JobDetailRow(title = "Nhà tuyển dụng", content = "Anh Bảy")</w:t>
+        <w:br/>
+        <w:t xml:space="preserve">            JobDetailRow(title = "Mức lương", content = "300,000 VNĐ / ngày")</w:t>
+        <w:br/>
+        <w:t xml:space="preserve">            JobDetailRow(title = "Địa chỉ", content = "123 Nguyễn Thị Thập, P. Tân Phong, Quận 7, TP.HCM")</w:t>
+        <w:br/>
+        <w:t xml:space="preserve">            Text("Mô tả công việc", style = MaterialTheme.typography.titleMedium, fontWeight = FontWeight.SemiBold)</w:t>
+        <w:br/>
+        <w:t xml:space="preserve">            Text(</w:t>
+        <w:br/>
+        <w:t xml:space="preserve">                text = "Cần người phụ hồ, biết trộn vữa, siêng năng, chịu khó. Làm việc từ 8h sáng đến 5h chiều, có nghỉ trưa.",</w:t>
+        <w:br/>
+        <w:t xml:space="preserve">                style = MaterialTheme.typography.bodyLarge</w:t>
+        <w:br/>
+        <w:t xml:space="preserve">            )</w:t>
+        <w:br/>
+        <w:t xml:space="preserve">        }</w:t>
+        <w:br/>
+        <w:t xml:space="preserve">    }</w:t>
+        <w:br/>
+        <w:t>}</w:t>
+        <w:br/>
+        <w:br/>
+        <w:t>@Composable</w:t>
+        <w:br/>
+        <w:t>fun JobDetailRow(title: String, content: String) {</w:t>
+        <w:br/>
+        <w:t xml:space="preserve">    Column {</w:t>
+        <w:br/>
+        <w:t xml:space="preserve">        Text(text = title, style = MaterialTheme.typography.labelMedium, color = Color.Gray)</w:t>
+        <w:br/>
+        <w:t xml:space="preserve">        Text(text = content, style = MaterialTheme.typography.bodyLarge)</w:t>
+        <w:br/>
+        <w:t xml:space="preserve">    }</w:t>
+        <w:br/>
+        <w:t>}</w:t>
+      </w:r>
+    </w:p>
+    <w:p>
+      <w:pPr>
+        <w:pStyle w:val="Heading2"/>
+      </w:pPr>
+      <w:r>
+        <w:t>app/src/main/java/com/example/antamvieclam/ui/navigation/AppNavigation.kt</w:t>
+      </w:r>
+    </w:p>
+    <w:p>
+      <w:r>
+        <w:t>// app/src/main/java/com/example/antamvieclam/ui/navigation/AppNavigation.kt</w:t>
+        <w:br/>
+        <w:br/>
+        <w:t>package com.example.antamvieclam.ui.navigation</w:t>
+        <w:br/>
+        <w:br/>
+        <w:t>import androidx.compose.runtime.Composable</w:t>
+        <w:br/>
+        <w:t>import androidx.navigation.NavType</w:t>
+        <w:br/>
+        <w:t>import androidx.navigation.compose.NavHost</w:t>
+        <w:br/>
+        <w:t>import androidx.navigation.compose.composable</w:t>
+        <w:br/>
+        <w:t>import androidx.navigation.compose.rememberNavController</w:t>
+        <w:br/>
+        <w:t>import androidx.navigation.navArgument</w:t>
+        <w:br/>
+        <w:t>import com.example.antamvieclam.ui.auth.HomeScreen</w:t>
+        <w:br/>
+        <w:t>import com.example.antamvieclam.ui.auth.LoginScreen</w:t>
+        <w:br/>
+        <w:t>import com.example.antamvieclam.ui.job_details.JobDetailsScreen</w:t>
+        <w:br/>
+        <w:t>import com.example.antamvieclam.ui.posting.CreateJobScreen</w:t>
+        <w:br/>
+        <w:t>import com.example.antamvieclam.ui.profile.CreateProfileScreen</w:t>
+        <w:br/>
+        <w:t>import com.google.firebase.auth.FirebaseAuth</w:t>
+        <w:br/>
+        <w:br/>
+        <w:t>// Xóa hàm HomeScreen() giả ở đây nếu có</w:t>
+        <w:br/>
+        <w:br/>
+        <w:t>@Composable</w:t>
+        <w:br/>
+        <w:t>fun AppNavigation() {</w:t>
+        <w:br/>
+        <w:t xml:space="preserve">    val navController = rememberNavController()</w:t>
+        <w:br/>
+        <w:br/>
+        <w:t xml:space="preserve">    // SỬA LẠI LOGIC: Nếu đã đăng nhập, vào thẳng HOME_SCREEN</w:t>
+        <w:br/>
+        <w:t xml:space="preserve">    val startDestination = if (FirebaseAuth.getInstance().currentUser != null) {</w:t>
+        <w:br/>
+        <w:t xml:space="preserve">        Routes.HOME_SCREEN</w:t>
+        <w:br/>
+        <w:t xml:space="preserve">    } else {</w:t>
+        <w:br/>
+        <w:t xml:space="preserve">        Routes.LOGIN_SCREEN</w:t>
+        <w:br/>
+        <w:t xml:space="preserve">    }</w:t>
+        <w:br/>
+        <w:br/>
+        <w:t xml:space="preserve">    NavHost(</w:t>
+        <w:br/>
+        <w:t xml:space="preserve">        navController = navController,</w:t>
+        <w:br/>
+        <w:t xml:space="preserve">        startDestination = startDestination</w:t>
+        <w:br/>
+        <w:t xml:space="preserve">    ) {</w:t>
+        <w:br/>
+        <w:t xml:space="preserve">        composable(Routes.LOGIN_SCREEN) {</w:t>
+        <w:br/>
+        <w:t xml:space="preserve">            LoginScreen(</w:t>
+        <w:br/>
+        <w:t xml:space="preserve">                navigateToHome = {</w:t>
+        <w:br/>
+        <w:t xml:space="preserve">                    navController.navigate(Routes.HOME_SCREEN) {</w:t>
+        <w:br/>
+        <w:t xml:space="preserve">                        popUpTo(Routes.LOGIN_SCREEN) { inclusive = true }</w:t>
+        <w:br/>
+        <w:t xml:space="preserve">                    }</w:t>
+        <w:br/>
+        <w:t xml:space="preserve">                },</w:t>
+        <w:br/>
+        <w:t xml:space="preserve">                navigateToCreateProfile = {</w:t>
+        <w:br/>
+        <w:t xml:space="preserve">                    navController.navigate(Routes.CREATE_PROFILE_SCREEN) {</w:t>
+        <w:br/>
+        <w:t xml:space="preserve">                        popUpTo(Routes.LOGIN_SCREEN) { inclusive = true }</w:t>
+        <w:br/>
+        <w:t xml:space="preserve">                    }</w:t>
+        <w:br/>
+        <w:t xml:space="preserve">                }</w:t>
+        <w:br/>
+        <w:t xml:space="preserve">            )</w:t>
+        <w:br/>
+        <w:t xml:space="preserve">        }</w:t>
+        <w:br/>
+        <w:br/>
+        <w:t xml:space="preserve">        composable(Routes.CREATE_PROFILE_SCREEN) {</w:t>
+        <w:br/>
+        <w:t xml:space="preserve">            CreateProfileScreen(</w:t>
+        <w:br/>
+        <w:t xml:space="preserve">                onProfileCreated = {</w:t>
+        <w:br/>
+        <w:t xml:space="preserve">                    navController.navigate(Routes.HOME_SCREEN) {</w:t>
+        <w:br/>
+        <w:t xml:space="preserve">                        popUpTo(Routes.CREATE_PROFILE_SCREEN) { inclusive = true }</w:t>
+        <w:br/>
+        <w:t xml:space="preserve">                    }</w:t>
+        <w:br/>
+        <w:t xml:space="preserve">                }</w:t>
+        <w:br/>
+        <w:t xml:space="preserve">            )</w:t>
+        <w:br/>
+        <w:t xml:space="preserve">        }</w:t>
+        <w:br/>
+        <w:br/>
+        <w:t xml:space="preserve">        // SỬA LẠI HOÀN TOÀN KHỐI NÀY</w:t>
+        <w:br/>
+        <w:t xml:space="preserve">        composable(Routes.HOME_SCREEN) {</w:t>
+        <w:br/>
+        <w:t xml:space="preserve">            HomeScreen(</w:t>
+        <w:br/>
+        <w:t xml:space="preserve">                navigateToLogin = {</w:t>
+        <w:br/>
+        <w:t xml:space="preserve">                    navController.navigate(Routes.LOGIN_SCREEN) {</w:t>
+        <w:br/>
+        <w:t xml:space="preserve">                        // Xóa hết back stack</w:t>
+        <w:br/>
+        <w:t xml:space="preserve">                        popUpTo(navController.graph.startDestinationId) { inclusive = true }</w:t>
+        <w:br/>
+        <w:t xml:space="preserve">                    }</w:t>
+        <w:br/>
+        <w:t xml:space="preserve">                },</w:t>
+        <w:br/>
+        <w:t xml:space="preserve">                // Đã thay thế TODO() bằng hành động điều hướng thật</w:t>
+        <w:br/>
+        <w:t xml:space="preserve">                navigateToCreateJob = {</w:t>
+        <w:br/>
+        <w:t xml:space="preserve">                    navController.navigate(Routes.CREATE_JOB_SCREEN)</w:t>
+        <w:br/>
+        <w:t xml:space="preserve">                },</w:t>
+        <w:br/>
+        <w:t xml:space="preserve">                // Đã thay thế TODO() bằng hành động điều hướng thật, có truyền tham số</w:t>
+        <w:br/>
+        <w:t xml:space="preserve">                navigateToJobDetails = { jobId -&gt;</w:t>
+        <w:br/>
+        <w:t xml:space="preserve">                    // Tạo route cụ thể cho công việc được chọn, ví dụ: "job_details/abc-123"</w:t>
+        <w:br/>
+        <w:t xml:space="preserve">                    navController.navigate("${Routes.JOB_DETAILS_SCREEN}/$jobId")</w:t>
+        <w:br/>
+        <w:t xml:space="preserve">                }</w:t>
+        <w:br/>
+        <w:t xml:space="preserve">                // Không cần truyền viewModel vào đây vì HomeScreen sẽ tự lấy bằng hiltViewModel()</w:t>
+        <w:br/>
+        <w:t xml:space="preserve">            )</w:t>
+        <w:br/>
+        <w:t xml:space="preserve">        }</w:t>
+        <w:br/>
+        <w:br/>
+        <w:t xml:space="preserve">        // THÊM COMPOSABLE CHO MÀN HÌNH TẠO VIỆC</w:t>
+        <w:br/>
+        <w:t xml:space="preserve">        composable(Routes.CREATE_JOB_SCREEN) {</w:t>
+        <w:br/>
+        <w:t xml:space="preserve">            CreateJobScreen(</w:t>
+        <w:br/>
+        <w:t xml:space="preserve">                onJobPosted = {</w:t>
+        <w:br/>
+        <w:t xml:space="preserve">                    // Sau khi đăng tin thành công, quay lại màn hình trước đó</w:t>
+        <w:br/>
+        <w:t xml:space="preserve">                    navController.popBackStack()</w:t>
+        <w:br/>
+        <w:t xml:space="preserve">                }</w:t>
+        <w:br/>
+        <w:t xml:space="preserve">            )</w:t>
+        <w:br/>
+        <w:t xml:space="preserve">        }</w:t>
+        <w:br/>
+        <w:br/>
+        <w:t xml:space="preserve">        // THÊM COMPOSABLE CHO MÀN HÌNH CHI TIẾT CÔNG VIỆC</w:t>
+        <w:br/>
+        <w:t xml:space="preserve">        composable(</w:t>
+        <w:br/>
+        <w:t xml:space="preserve">            route = "${Routes.JOB_DETAILS_SCREEN}/{jobId}", // Định nghĩa route với tham số "jobId"</w:t>
+        <w:br/>
+        <w:t xml:space="preserve">            arguments = listOf(navArgument("jobId") { type = NavType.StringType })</w:t>
+        <w:br/>
+        <w:t xml:space="preserve">        ) { backStackEntry -&gt;</w:t>
+        <w:br/>
+        <w:t xml:space="preserve">            // Lấy jobId từ arguments</w:t>
+        <w:br/>
+        <w:t xml:space="preserve">            JobDetailsScreen(</w:t>
+        <w:br/>
+        <w:t xml:space="preserve">                jobId = backStackEntry.arguments?.getString("jobId"),</w:t>
+        <w:br/>
+        <w:t xml:space="preserve">                onNavigateBack = {</w:t>
+        <w:br/>
+        <w:t xml:space="preserve">                    navController.popBackStack()</w:t>
+        <w:br/>
+        <w:t xml:space="preserve">                }</w:t>
+        <w:br/>
+        <w:t xml:space="preserve">            )</w:t>
+        <w:br/>
+        <w:t xml:space="preserve">        }</w:t>
+        <w:br/>
+        <w:t xml:space="preserve">    }</w:t>
+        <w:br/>
+        <w:t>}</w:t>
+      </w:r>
+    </w:p>
+    <w:p>
+      <w:pPr>
+        <w:pStyle w:val="Heading2"/>
+      </w:pPr>
+      <w:r>
+        <w:t>app/src/main/java/com/example/antamvieclam/ui/navigation/Routes.kt</w:t>
+      </w:r>
+    </w:p>
+    <w:p>
+      <w:r>
+        <w:t>package com.example.antamvieclam.ui.navigation</w:t>
+        <w:br/>
+        <w:br/>
+        <w:t>object Routes {</w:t>
+        <w:br/>
+        <w:t xml:space="preserve">    const val LOGIN_SCREEN = "login"</w:t>
+        <w:br/>
+        <w:t xml:space="preserve">    const val OTP_SCREEN = "otp/{verificationId}" // Chúng ta cần truyền verificationId</w:t>
+        <w:br/>
+        <w:t xml:space="preserve">    const val CREATE_PROFILE_SCREEN = "create_profile"</w:t>
+        <w:br/>
+        <w:t xml:space="preserve">    const val HOME_SCREEN = "home" // Màn hình chính sau khi đăng nhập và có hồ sơ</w:t>
+        <w:br/>
+        <w:t xml:space="preserve">    const val CREATE_JOB_SCREEN = "create_job"</w:t>
+        <w:br/>
+        <w:t xml:space="preserve">    const val JOB_DETAILS_SCREEN = "job_details"</w:t>
+        <w:br/>
+        <w:t>}</w:t>
+      </w:r>
+    </w:p>
+    <w:p>
+      <w:pPr>
+        <w:pStyle w:val="Heading2"/>
+      </w:pPr>
+      <w:r>
+        <w:t>app/src/main/java/com/example/antamvieclam/ui/posting/CreateJobScreen.kt</w:t>
+      </w:r>
+    </w:p>
+    <w:p>
+      <w:r>
+        <w:t>// app/src/main/java/com/example/antamvieclam/ui/posting/CreateJobScreen.kt</w:t>
+        <w:br/>
+        <w:t>package com.example.antamvieclam.ui.posting</w:t>
+        <w:br/>
+        <w:br/>
+        <w:t>import android.os.Bundle</w:t>
+        <w:br/>
+        <w:t>import android.widget.Toast</w:t>
+        <w:br/>
+        <w:t>import androidx.compose.foundation.layout.*</w:t>
+        <w:br/>
+        <w:t>import androidx.compose.foundation.rememberScrollState</w:t>
+        <w:br/>
+        <w:t>import androidx.compose.foundation.verticalScroll</w:t>
+        <w:br/>
+        <w:t>import androidx.compose.material.icons.Icons</w:t>
+        <w:br/>
+        <w:t>import androidx.compose.material.icons.filled.LocationOn</w:t>
+        <w:br/>
+        <w:t>import androidx.compose.material3.*</w:t>
+        <w:br/>
+        <w:t>import androidx.compose.runtime.*</w:t>
+        <w:br/>
+        <w:t>import androidx.compose.ui.Alignment</w:t>
+        <w:br/>
+        <w:t>import androidx.compose.ui.Modifier</w:t>
+        <w:br/>
+        <w:t>import androidx.compose.ui.draw.clip</w:t>
+        <w:br/>
+        <w:t>import androidx.compose.ui.graphics.Color</w:t>
+        <w:br/>
+        <w:t>import androidx.compose.ui.platform.LocalContext</w:t>
+        <w:br/>
+        <w:t>import androidx.compose.ui.platform.LocalLifecycleOwner</w:t>
+        <w:br/>
+        <w:t>import androidx.compose.ui.unit.dp</w:t>
+        <w:br/>
+        <w:t>import androidx.compose.ui.viewinterop.AndroidView</w:t>
+        <w:br/>
+        <w:t>import androidx.hilt.navigation.compose.hiltViewModel</w:t>
+        <w:br/>
+        <w:t>import androidx.lifecycle.Lifecycle</w:t>
+        <w:br/>
+        <w:t>import androidx.lifecycle.LifecycleEventObserver</w:t>
+        <w:br/>
+        <w:t>import androidx.lifecycle.compose.collectAsStateWithLifecycle</w:t>
+        <w:br/>
+        <w:t>import com.example.antamvieclam.data.model.PayType</w:t>
+        <w:br/>
+        <w:t>import com.google.firebase.firestore.GeoPoint</w:t>
+        <w:br/>
+        <w:t>import com.trackasia.android.TrackAsia</w:t>
+        <w:br/>
+        <w:t>import com.trackasia.android.camera.CameraPosition</w:t>
+        <w:br/>
+        <w:t>import com.trackasia.android.geometry.LatLng</w:t>
+        <w:br/>
+        <w:t>import com.trackasia.android.maps.MapView</w:t>
+        <w:br/>
+        <w:t>import com.trackasia.android.maps.Style</w:t>
+        <w:br/>
+        <w:br/>
+        <w:t>@Composable</w:t>
+        <w:br/>
+        <w:t>fun CreateJobScreen(</w:t>
+        <w:br/>
+        <w:t xml:space="preserve">    onJobPosted: () -&gt; Unit,</w:t>
+        <w:br/>
+        <w:t xml:space="preserve">    viewModel: CreateJobViewModel = hiltViewModel()</w:t>
+        <w:br/>
+        <w:t>) {</w:t>
+        <w:br/>
+        <w:t xml:space="preserve">    val uiState by viewModel.uiState.collectAsStateWithLifecycle()</w:t>
+        <w:br/>
+        <w:t xml:space="preserve">    val context = LocalContext.current</w:t>
+        <w:br/>
+        <w:br/>
+        <w:t xml:space="preserve">    var title by remember { mutableStateOf("") }</w:t>
+        <w:br/>
+        <w:t xml:space="preserve">    var description by remember { mutableStateOf("") }</w:t>
+        <w:br/>
+        <w:t xml:space="preserve">    var payRate by remember { mutableStateOf("") }</w:t>
+        <w:br/>
+        <w:t xml:space="preserve">    var address by remember { mutableStateOf("") }</w:t>
+        <w:br/>
+        <w:t xml:space="preserve">    var payType by remember { mutableStateOf(PayType.PER_HOUR) }</w:t>
+        <w:br/>
+        <w:br/>
+        <w:t xml:space="preserve">    // State để lưu vị trí trung tâm bản đồ hiện tại</w:t>
+        <w:br/>
+        <w:t xml:space="preserve">    val defaultLocation = LatLng(10.7769, 106.7009) // TP.HCM</w:t>
+        <w:br/>
+        <w:t xml:space="preserve">    var selectedLatLng by remember { mutableStateOf(defaultLocation) }</w:t>
+        <w:br/>
+        <w:br/>
+        <w:t xml:space="preserve">    LaunchedEffect(uiState) {</w:t>
+        <w:br/>
+        <w:t xml:space="preserve">        when(val state = uiState) {</w:t>
+        <w:br/>
+        <w:t xml:space="preserve">            is CreateJobState.Success -&gt; {</w:t>
+        <w:br/>
+        <w:t xml:space="preserve">                Toast.makeText(context, "Đăng tin thành công!", Toast.LENGTH_SHORT).show()</w:t>
+        <w:br/>
+        <w:t xml:space="preserve">                onJobPosted()</w:t>
+        <w:br/>
+        <w:t xml:space="preserve">            }</w:t>
+        <w:br/>
+        <w:t xml:space="preserve">            is CreateJobState.Error -&gt; {</w:t>
+        <w:br/>
+        <w:t xml:space="preserve">                Toast.makeText(context, state.message, Toast.LENGTH_LONG).show()</w:t>
+        <w:br/>
+        <w:t xml:space="preserve">            }</w:t>
+        <w:br/>
+        <w:t xml:space="preserve">            else -&gt; {}</w:t>
+        <w:br/>
+        <w:t xml:space="preserve">        }</w:t>
+        <w:br/>
+        <w:t xml:space="preserve">    }</w:t>
+        <w:br/>
+        <w:br/>
+        <w:t xml:space="preserve">    Scaffold(</w:t>
+        <w:br/>
+        <w:t xml:space="preserve">        topBar = { /* ... TopAppBar ... */ }</w:t>
+        <w:br/>
+        <w:t xml:space="preserve">    ) { paddingValues -&gt;</w:t>
+        <w:br/>
+        <w:t xml:space="preserve">        Column(</w:t>
+        <w:br/>
+        <w:t xml:space="preserve">            modifier = Modifier</w:t>
+        <w:br/>
+        <w:t xml:space="preserve">                .fillMaxSize()</w:t>
+        <w:br/>
+        <w:t xml:space="preserve">                .padding(paddingValues)</w:t>
+        <w:br/>
+        <w:t xml:space="preserve">                .padding(16.dp)</w:t>
+        <w:br/>
+        <w:t xml:space="preserve">                .verticalScroll(rememberScrollState())</w:t>
+        <w:br/>
+        <w:t xml:space="preserve">        ) {</w:t>
+        <w:br/>
+        <w:t xml:space="preserve">            Text("Đăng tin tuyển dụng mới", style = MaterialTheme.typography.headlineSmall)</w:t>
+        <w:br/>
+        <w:t xml:space="preserve">            Spacer(modifier = Modifier.height(16.dp))</w:t>
+        <w:br/>
+        <w:br/>
+        <w:t xml:space="preserve">            // ... Các OutlinedTextField cho title, description, payRate, address ...</w:t>
+        <w:br/>
+        <w:t xml:space="preserve">            OutlinedTextField(value = title, onValueChange = {title = it}, label={Text("Tiêu đề công việc")}, modifier=Modifier.fillMaxWidth())</w:t>
+        <w:br/>
+        <w:t xml:space="preserve">            Spacer(Modifier.height(8.dp))</w:t>
+        <w:br/>
+        <w:t xml:space="preserve">            OutlinedTextField(value = description, onValueChange = {description = it}, label={Text("Mô tả chi tiết")}, modifier=Modifier.fillMaxWidth())</w:t>
+        <w:br/>
+        <w:t xml:space="preserve">            Spacer(Modifier.height(8.dp))</w:t>
+        <w:br/>
+        <w:t xml:space="preserve">            OutlinedTextField(value = payRate, onValueChange = {payRate = it}, label={Text("Mức lương (VD: 50000)")}, modifier=Modifier.fillMaxWidth())</w:t>
+        <w:br/>
+        <w:t xml:space="preserve">            Spacer(Modifier.height(8.dp))</w:t>
+        <w:br/>
+        <w:t xml:space="preserve">            OutlinedTextField(value = address, onValueChange = {address = it}, label={Text("Địa chỉ cụ thể")}, modifier=Modifier.fillMaxWidth())</w:t>
+        <w:br/>
+        <w:t xml:space="preserve">            Spacer(Modifier.height(16.dp))</w:t>
+        <w:br/>
+        <w:br/>
+        <w:t xml:space="preserve">            // --- Vùng bản đồ TrackAsia ---</w:t>
+        <w:br/>
+        <w:t xml:space="preserve">            Text("Ghim vị trí công việc", style = MaterialTheme.typography.titleMedium)</w:t>
+        <w:br/>
+        <w:t xml:space="preserve">            Spacer(modifier = Modifier.height(8.dp))</w:t>
+        <w:br/>
+        <w:t xml:space="preserve">            Box(</w:t>
+        <w:br/>
+        <w:t xml:space="preserve">                modifier = Modifier</w:t>
+        <w:br/>
+        <w:t xml:space="preserve">                    .fillMaxWidth()</w:t>
+        <w:br/>
+        <w:t xml:space="preserve">                    .height(300.dp)</w:t>
+        <w:br/>
+        <w:t xml:space="preserve">                    .clip(MaterialTheme.shapes.medium),</w:t>
+        <w:br/>
+        <w:t xml:space="preserve">                contentAlignment = Alignment.Center</w:t>
+        <w:br/>
+        <w:t xml:space="preserve">            ) {</w:t>
+        <w:br/>
+        <w:t xml:space="preserve">                TrackAsiaMapPicker(</w:t>
+        <w:br/>
+        <w:t xml:space="preserve">                    initialPosition = defaultLocation,</w:t>
+        <w:br/>
+        <w:t xml:space="preserve">                    onCameraMove = { newLatLng -&gt;</w:t>
+        <w:br/>
+        <w:t xml:space="preserve">                        // Cập nhật state khi người dùng di chuyển bản đồ</w:t>
+        <w:br/>
+        <w:t xml:space="preserve">                        selectedLatLng = newLatLng</w:t>
+        <w:br/>
+        <w:t xml:space="preserve">                    }</w:t>
+        <w:br/>
+        <w:t xml:space="preserve">                )</w:t>
+        <w:br/>
+        <w:t xml:space="preserve">                // Marker cố định ở giữa</w:t>
+        <w:br/>
+        <w:t xml:space="preserve">                Icon(</w:t>
+        <w:br/>
+        <w:t xml:space="preserve">                    imageVector = Icons.Default.LocationOn,</w:t>
+        <w:br/>
+        <w:t xml:space="preserve">                    contentDescription = "Pin",</w:t>
+        <w:br/>
+        <w:t xml:space="preserve">                    tint = Color.Red,</w:t>
+        <w:br/>
+        <w:t xml:space="preserve">                    modifier = Modifier.size(40.dp).padding(bottom = 20.dp)</w:t>
+        <w:br/>
+        <w:t xml:space="preserve">                )</w:t>
+        <w:br/>
+        <w:t xml:space="preserve">            }</w:t>
+        <w:br/>
+        <w:br/>
+        <w:t xml:space="preserve">            Spacer(modifier = Modifier.height(24.dp))</w:t>
+        <w:br/>
+        <w:br/>
+        <w:t xml:space="preserve">            Button(</w:t>
+        <w:br/>
+        <w:t xml:space="preserve">                onClick = {</w:t>
+        <w:br/>
+        <w:t xml:space="preserve">                    val geoPoint = GeoPoint(selectedLatLng.latitude, selectedLatLng.longitude)</w:t>
+        <w:br/>
+        <w:t xml:space="preserve">                    viewModel.postJob(title, description, payRate, payType, address, geoPoint)</w:t>
+        <w:br/>
+        <w:t xml:space="preserve">                },</w:t>
+        <w:br/>
+        <w:t xml:space="preserve">                enabled = uiState != CreateJobState.Loading,</w:t>
+        <w:br/>
+        <w:t xml:space="preserve">                modifier = Modifier.fillMaxWidth().height(50.dp)</w:t>
+        <w:br/>
+        <w:t xml:space="preserve">            ) {</w:t>
+        <w:br/>
+        <w:t xml:space="preserve">                if (uiState == CreateJobState.Loading) {</w:t>
+        <w:br/>
+        <w:t xml:space="preserve">                    CircularProgressIndicator(modifier = Modifier.size(24.dp))</w:t>
+        <w:br/>
+        <w:t xml:space="preserve">                } else {</w:t>
+        <w:br/>
+        <w:t xml:space="preserve">                    Text("ĐĂNG TIN")</w:t>
+        <w:br/>
+        <w:t xml:space="preserve">                }</w:t>
+        <w:br/>
+        <w:t xml:space="preserve">            }</w:t>
+        <w:br/>
+        <w:t xml:space="preserve">        }</w:t>
+        <w:br/>
+        <w:t xml:space="preserve">    }</w:t>
+        <w:br/>
+        <w:t>}</w:t>
+        <w:br/>
+        <w:br/>
+        <w:t>@Composable</w:t>
+        <w:br/>
+        <w:t>fun TrackAsiaMapPicker(</w:t>
+        <w:br/>
+        <w:t xml:space="preserve">    initialPosition: LatLng,</w:t>
+        <w:br/>
+        <w:t xml:space="preserve">    onCameraMove: (LatLng) -&gt; Unit</w:t>
+        <w:br/>
+        <w:t>) {</w:t>
+        <w:br/>
+        <w:t xml:space="preserve">    val context = LocalContext.current</w:t>
+        <w:br/>
+        <w:t xml:space="preserve">    // Tạo và nhớ instance của MapView</w:t>
+        <w:br/>
+        <w:t xml:space="preserve">    val mapView = remember {</w:t>
+        <w:br/>
+        <w:t xml:space="preserve">        MapView(context).apply {</w:t>
+        <w:br/>
+        <w:t xml:space="preserve">            // Khởi tạo TrackAsia instance trước khi sử dụng MapView</w:t>
+        <w:br/>
+        <w:t xml:space="preserve">            MapView(context)</w:t>
+        <w:br/>
+        <w:t xml:space="preserve">        }</w:t>
+        <w:br/>
+        <w:t xml:space="preserve">    }</w:t>
+        <w:br/>
+        <w:br/>
+        <w:t xml:space="preserve">    // Quản lý vòng đời của MapView một cách an toàn</w:t>
+        <w:br/>
+        <w:t xml:space="preserve">    val lifecycle = LocalLifecycleOwner.current.lifecycle</w:t>
+        <w:br/>
+        <w:t xml:space="preserve">    DisposableEffect(lifecycle, mapView) {</w:t>
+        <w:br/>
+        <w:t xml:space="preserve">        val lifecycleObserver = LifecycleEventObserver { _, event -&gt;</w:t>
+        <w:br/>
+        <w:t xml:space="preserve">            when (event) {</w:t>
+        <w:br/>
+        <w:t xml:space="preserve">                Lifecycle.Event.ON_CREATE -&gt; mapView.onCreate(Bundle())</w:t>
+        <w:br/>
+        <w:t xml:space="preserve">                Lifecycle.Event.ON_START -&gt; mapView.onStart()</w:t>
+        <w:br/>
+        <w:t xml:space="preserve">                Lifecycle.Event.ON_RESUME -&gt; mapView.onResume()</w:t>
+        <w:br/>
+        <w:t xml:space="preserve">                Lifecycle.Event.ON_PAUSE -&gt; mapView.onPause()</w:t>
+        <w:br/>
+        <w:t xml:space="preserve">                Lifecycle.Event.ON_STOP -&gt; mapView.onStop()</w:t>
+        <w:br/>
+        <w:t xml:space="preserve">                Lifecycle.Event.ON_DESTROY -&gt; mapView.onDestroy()</w:t>
+        <w:br/>
+        <w:t xml:space="preserve">                else -&gt; {}</w:t>
+        <w:br/>
+        <w:t xml:space="preserve">            }</w:t>
+        <w:br/>
+        <w:t xml:space="preserve">        }</w:t>
+        <w:br/>
+        <w:t xml:space="preserve">        lifecycle.addObserver(lifecycleObserver)</w:t>
+        <w:br/>
+        <w:t xml:space="preserve">        onDispose {</w:t>
+        <w:br/>
+        <w:t xml:space="preserve">            lifecycle.removeObserver(lifecycleObserver)</w:t>
+        <w:br/>
+        <w:t xml:space="preserve">        }</w:t>
+        <w:br/>
+        <w:t xml:space="preserve">    }</w:t>
+        <w:br/>
+        <w:br/>
+        <w:t xml:space="preserve">    // Sử dụng AndroidView để hiển thị MapView</w:t>
+        <w:br/>
+        <w:t xml:space="preserve">    AndroidView(</w:t>
+        <w:br/>
+        <w:t xml:space="preserve">        factory = {</w:t>
+        <w:br/>
+        <w:t xml:space="preserve">            mapView.apply {</w:t>
+        <w:br/>
+        <w:t xml:space="preserve">                getMapAsync { trackAsiaMap -&gt;</w:t>
+        <w:br/>
+        <w:t xml:space="preserve">                    // TODO: THAY "public_key" BẰNG API KEY CỦA BẠN</w:t>
+        <w:br/>
+        <w:t xml:space="preserve">                    val styleUrl = "https://maps.track-asia.com/styles/v1/streets.json?key=52fedb6b306931761836057e5580a05be7"</w:t>
+        <w:br/>
+        <w:t xml:space="preserve">                    trackAsiaMap.setStyle(Style.Builder().fromUri(styleUrl))</w:t>
+        <w:br/>
+        <w:br/>
+        <w:t xml:space="preserve">                    trackAsiaMap.cameraPosition = CameraPosition.Builder()</w:t>
+        <w:br/>
+        <w:t xml:space="preserve">                        .target(initialPosition)</w:t>
+        <w:br/>
+        <w:t xml:space="preserve">                        .zoom(15.0)</w:t>
+        <w:br/>
+        <w:t xml:space="preserve">                        .build()</w:t>
+        <w:br/>
+        <w:br/>
+        <w:t xml:space="preserve">                    // Lắng nghe sự kiện khi người dùng ngừng di chuyển bản đồ</w:t>
+        <w:br/>
+        <w:t xml:space="preserve">                    trackAsiaMap.addOnCameraIdleListener {</w:t>
+        <w:br/>
+        <w:t xml:space="preserve">                        // Cập nhật tọa độ mới lên Composable state</w:t>
+        <w:br/>
+        <w:t xml:space="preserve">                        trackAsiaMap.cameraPosition.target?.let { p1 -&gt; onCameraMove(p1) }</w:t>
+        <w:br/>
+        <w:t xml:space="preserve">                    }</w:t>
+        <w:br/>
+        <w:t xml:space="preserve">                }</w:t>
+        <w:br/>
+        <w:t xml:space="preserve">            }</w:t>
+        <w:br/>
+        <w:t xml:space="preserve">        }</w:t>
+        <w:br/>
+        <w:t xml:space="preserve">    )</w:t>
+        <w:br/>
+        <w:t>}</w:t>
+      </w:r>
+    </w:p>
+    <w:p>
+      <w:pPr>
+        <w:pStyle w:val="Heading2"/>
+      </w:pPr>
+      <w:r>
+        <w:t>app/src/main/java/com/example/antamvieclam/ui/posting/CreateJobViewModel.kt</w:t>
+      </w:r>
+    </w:p>
+    <w:p>
+      <w:r>
+        <w:t>// app/src/main/java/com/example/antamvieclam/ui/posting/CreateJobViewModel.kt</w:t>
+        <w:br/>
+        <w:t>package com.example.antamvieclam.ui.posting</w:t>
+        <w:br/>
+        <w:br/>
+        <w:t>import androidx.lifecycle.ViewModel</w:t>
+        <w:br/>
+        <w:t>import androidx.lifecycle.viewModelScope</w:t>
+        <w:br/>
+        <w:t>import com.example.antamvieclam.data.model.Job</w:t>
+        <w:br/>
+        <w:t>import com.example.antamvieclam.data.model.PayType</w:t>
+        <w:br/>
+        <w:t>import com.example.antamvieclam.data.repository.AuthRepository</w:t>
+        <w:br/>
+        <w:t>import com.example.antamvieclam.data.repository.JobRepository</w:t>
+        <w:br/>
+        <w:t>import com.example.antamvieclam.data.repository.UserRepository</w:t>
+        <w:br/>
+        <w:t>import com.google.firebase.firestore.GeoPoint</w:t>
+        <w:br/>
+        <w:t>import dagger.hilt.android.lifecycle.HiltViewModel</w:t>
+        <w:br/>
+        <w:t>import kotlinx.coroutines.flow.MutableStateFlow</w:t>
+        <w:br/>
+        <w:t>import kotlinx.coroutines.flow.asStateFlow</w:t>
+        <w:br/>
+        <w:t>import kotlinx.coroutines.launch</w:t>
+        <w:br/>
+        <w:t>import javax.inject.Inject</w:t>
+        <w:br/>
+        <w:br/>
+        <w:t>sealed class CreateJobState {</w:t>
+        <w:br/>
+        <w:t xml:space="preserve">    object Idle : CreateJobState()</w:t>
+        <w:br/>
+        <w:t xml:space="preserve">    object Loading : CreateJobState()</w:t>
+        <w:br/>
+        <w:t xml:space="preserve">    object Success : CreateJobState()</w:t>
+        <w:br/>
+        <w:t xml:space="preserve">    data class Error(val message: String) : CreateJobState()</w:t>
+        <w:br/>
+        <w:t>}</w:t>
+        <w:br/>
+        <w:br/>
+        <w:t>@HiltViewModel</w:t>
+        <w:br/>
+        <w:t>class CreateJobViewModel @Inject constructor(</w:t>
+        <w:br/>
+        <w:t xml:space="preserve">    private val jobRepository: JobRepository,</w:t>
+        <w:br/>
+        <w:t xml:space="preserve">    private val authRepository: AuthRepository,</w:t>
+        <w:br/>
+        <w:t xml:space="preserve">    private val userRepository: UserRepository</w:t>
+        <w:br/>
+        <w:t>) : ViewModel() {</w:t>
+        <w:br/>
+        <w:br/>
+        <w:t xml:space="preserve">    private val _uiState = MutableStateFlow&lt;CreateJobState&gt;(CreateJobState.Idle)</w:t>
+        <w:br/>
+        <w:t xml:space="preserve">    val uiState = _uiState.asStateFlow()</w:t>
+        <w:br/>
+        <w:br/>
+        <w:t xml:space="preserve">    fun postJob(</w:t>
+        <w:br/>
+        <w:t xml:space="preserve">        title: String,</w:t>
+        <w:br/>
+        <w:t xml:space="preserve">        description: String,</w:t>
+        <w:br/>
+        <w:t xml:space="preserve">        payRate: String,</w:t>
+        <w:br/>
+        <w:t xml:space="preserve">        payType: PayType,</w:t>
+        <w:br/>
+        <w:t xml:space="preserve">        address: String,</w:t>
+        <w:br/>
+        <w:t xml:space="preserve">        location: GeoPoint?</w:t>
+        <w:br/>
+        <w:t xml:space="preserve">    ) {</w:t>
+        <w:br/>
+        <w:t xml:space="preserve">        _uiState.value = CreateJobState.Loading</w:t>
+        <w:br/>
+        <w:br/>
+        <w:t xml:space="preserve">        // --- Validation ---</w:t>
+        <w:br/>
+        <w:t xml:space="preserve">        if (title.isBlank() || description.isBlank() || payRate.isBlank() || address.isBlank()) {</w:t>
+        <w:br/>
+        <w:t xml:space="preserve">            _uiState.value = CreateJobState.Error("Vui lòng điền đầy đủ thông tin.")</w:t>
+        <w:br/>
+        <w:t xml:space="preserve">            return</w:t>
+        <w:br/>
+        <w:t xml:space="preserve">        }</w:t>
+        <w:br/>
+        <w:t xml:space="preserve">        if (location == null) {</w:t>
+        <w:br/>
+        <w:t xml:space="preserve">            _uiState.value = CreateJobState.Error("Vui lòng chọn vị trí trên bản đồ.")</w:t>
+        <w:br/>
+        <w:t xml:space="preserve">            return</w:t>
+        <w:br/>
+        <w:t xml:space="preserve">        }</w:t>
+        <w:br/>
+        <w:t xml:space="preserve">        val payRateDouble = payRate.toDoubleOrNull()</w:t>
+        <w:br/>
+        <w:t xml:space="preserve">        if (payRateDouble == null || payRateDouble &lt;= 0) {</w:t>
+        <w:br/>
+        <w:t xml:space="preserve">            _uiState.value = CreateJobState.Error("Mức lương không hợp lệ.")</w:t>
+        <w:br/>
+        <w:t xml:space="preserve">            return</w:t>
+        <w:br/>
+        <w:t xml:space="preserve">        }</w:t>
+        <w:br/>
+        <w:br/>
+        <w:t xml:space="preserve">        viewModelScope.launch {</w:t>
+        <w:br/>
+        <w:t xml:space="preserve">            val userId = authRepository.getCurrentUserId()</w:t>
+        <w:br/>
+        <w:t xml:space="preserve">            if (userId == null) {</w:t>
+        <w:br/>
+        <w:t xml:space="preserve">                _uiState.value = CreateJobState.Error("Không thể xác thực người dùng.")</w:t>
+        <w:br/>
+        <w:t xml:space="preserve">                return@launch</w:t>
+        <w:br/>
+        <w:t xml:space="preserve">            }</w:t>
+        <w:br/>
+        <w:br/>
+        <w:t xml:space="preserve">            // Lấy thông tin NTD để nhúng vào job object</w:t>
+        <w:br/>
+        <w:t xml:space="preserve">            val employer = userRepository.getUserProfile(userId)</w:t>
+        <w:br/>
+        <w:t xml:space="preserve">            if (employer == null) {</w:t>
+        <w:br/>
+        <w:t xml:space="preserve">                _uiState.value = CreateJobState.Error("Không tìm thấy hồ sơ nhà tuyển dụng.")</w:t>
+        <w:br/>
+        <w:t xml:space="preserve">                return@launch</w:t>
+        <w:br/>
+        <w:t xml:space="preserve">            }</w:t>
+        <w:br/>
+        <w:br/>
+        <w:t xml:space="preserve">            val newJob = Job(</w:t>
+        <w:br/>
+        <w:t xml:space="preserve">                employerId = userId,</w:t>
+        <w:br/>
+        <w:t xml:space="preserve">                employerName = employer.fullName,</w:t>
+        <w:br/>
+        <w:t xml:space="preserve">                employerProfileUrl = employer.profileImageUrl,</w:t>
+        <w:br/>
+        <w:t xml:space="preserve">                title = title,</w:t>
+        <w:br/>
+        <w:t xml:space="preserve">                description = description,</w:t>
+        <w:br/>
+        <w:t xml:space="preserve">                payRate = payRateDouble,</w:t>
+        <w:br/>
+        <w:t xml:space="preserve">                payType = payType,</w:t>
+        <w:br/>
+        <w:t xml:space="preserve">                addressString = address,</w:t>
+        <w:br/>
+        <w:t xml:space="preserve">                location = location</w:t>
+        <w:br/>
+        <w:t xml:space="preserve">            )</w:t>
+        <w:br/>
+        <w:br/>
+        <w:t xml:space="preserve">            jobRepository.postJob(newJob)</w:t>
+        <w:br/>
+        <w:t xml:space="preserve">                .onSuccess { _uiState.value = CreateJobState.Success }</w:t>
+        <w:br/>
+        <w:t xml:space="preserve">                .onFailure { _uiState.value = CreateJobState.Error(it.message ?: "Đã xảy ra lỗi") }</w:t>
+        <w:br/>
+        <w:t xml:space="preserve">        }</w:t>
+        <w:br/>
+        <w:t xml:space="preserve">    }</w:t>
+        <w:br/>
+        <w:t>}</w:t>
+      </w:r>
+    </w:p>
+    <w:p>
+      <w:pPr>
+        <w:pStyle w:val="Heading2"/>
+      </w:pPr>
+      <w:r>
+        <w:t>app/src/main/java/com/example/antamvieclam/ui/profile/CreateProfileScreen.kt</w:t>
+      </w:r>
+    </w:p>
+    <w:p>
+      <w:r>
+        <w:t>// app/src/main/java/com/example/antamvieclam/ui/profile/CreateProfileScreen.kt</w:t>
+        <w:br/>
+        <w:br/>
+        <w:t>package com.example.antamvieclam.ui.profile</w:t>
+        <w:br/>
+        <w:br/>
+        <w:t>import android.net.Uri</w:t>
+        <w:br/>
+        <w:t>import android.widget.Toast</w:t>
+        <w:br/>
+        <w:t>import androidx.activity.compose.rememberLauncherForActivityResult</w:t>
+        <w:br/>
+        <w:t>import androidx.activity.result.contract.ActivityResultContracts</w:t>
+        <w:br/>
+        <w:t>import androidx.compose.foundation.Image</w:t>
+        <w:br/>
+        <w:t>import androidx.compose.foundation.background</w:t>
+        <w:br/>
+        <w:t>import androidx.compose.foundation.border</w:t>
+        <w:br/>
+        <w:t>import androidx.compose.foundation.clickable</w:t>
+        <w:br/>
+        <w:t>import androidx.compose.foundation.layout.*</w:t>
+        <w:br/>
+        <w:t>import androidx.compose.foundation.rememberScrollState</w:t>
+        <w:br/>
+        <w:t>import androidx.compose.foundation.shape.CircleShape</w:t>
+        <w:br/>
+        <w:t>import androidx.compose.foundation.verticalScroll</w:t>
+        <w:br/>
+        <w:t>import androidx.compose.material.icons.Icons</w:t>
+        <w:br/>
+        <w:t>import androidx.compose.material.icons.filled.Edit</w:t>
+        <w:br/>
+        <w:t>import androidx.compose.material.icons.filled.Person</w:t>
+        <w:br/>
+        <w:t>import androidx.compose.material3.*</w:t>
+        <w:br/>
+        <w:t>import androidx.compose.runtime.*</w:t>
+        <w:br/>
+        <w:t>import androidx.compose.ui.Alignment</w:t>
+        <w:br/>
+        <w:t>import androidx.compose.ui.Modifier</w:t>
+        <w:br/>
+        <w:t>import androidx.compose.ui.draw.clip</w:t>
+        <w:br/>
+        <w:t>import androidx.compose.ui.graphics.Color</w:t>
+        <w:br/>
+        <w:t>import androidx.compose.ui.layout.ContentScale</w:t>
+        <w:br/>
+        <w:t>import androidx.compose.ui.platform.LocalContext</w:t>
+        <w:br/>
+        <w:t>import androidx.compose.ui.text.font.FontWeight</w:t>
+        <w:br/>
+        <w:t>import androidx.compose.ui.unit.dp</w:t>
+        <w:br/>
+        <w:t>import androidx.compose.ui.unit.sp</w:t>
+        <w:br/>
+        <w:t>import androidx.hilt.navigation.compose.hiltViewModel</w:t>
+        <w:br/>
+        <w:t>import androidx.lifecycle.compose.collectAsStateWithLifecycle</w:t>
+        <w:br/>
+        <w:t>import coil.compose.rememberAsyncImagePainter</w:t>
+        <w:br/>
+        <w:t>import com.example.antamvieclam.data.model.UserType</w:t>
+        <w:br/>
+        <w:t>import com.google.firebase.auth.FirebaseAuth</w:t>
+        <w:br/>
+        <w:br/>
+        <w:t>@Composable</w:t>
+        <w:br/>
+        <w:t>fun CreateProfileScreen(</w:t>
+        <w:br/>
+        <w:t xml:space="preserve">    viewModel: ProfileViewModel = hiltViewModel(),</w:t>
+        <w:br/>
+        <w:t xml:space="preserve">    onProfileCreated: () -&gt; Unit</w:t>
+        <w:br/>
+        <w:t>) {</w:t>
+        <w:br/>
+        <w:t xml:space="preserve">    val uiState by viewModel.uiState.collectAsStateWithLifecycle()</w:t>
+        <w:br/>
+        <w:t xml:space="preserve">    val context = LocalContext.current</w:t>
+        <w:br/>
+        <w:br/>
+        <w:t xml:space="preserve">    val suggestedName = FirebaseAuth.getInstance().currentUser?.displayName ?: ""</w:t>
+        <w:br/>
+        <w:t xml:space="preserve">    var fullName by remember { mutableStateOf(suggestedName) }</w:t>
+        <w:br/>
+        <w:t xml:space="preserve">    var selectedUserType by remember { mutableStateOf(UserType.WORKER) }</w:t>
+        <w:br/>
+        <w:t xml:space="preserve">    var imageUri by remember { mutableStateOf&lt;Uri?&gt;(null) }</w:t>
+        <w:br/>
+        <w:br/>
+        <w:t xml:space="preserve">    val imagePickerLauncher = rememberLauncherForActivityResult(</w:t>
+        <w:br/>
+        <w:t xml:space="preserve">        contract = ActivityResultContracts.GetContent()</w:t>
+        <w:br/>
+        <w:t xml:space="preserve">    ) { uri: Uri? -&gt;</w:t>
+        <w:br/>
+        <w:t xml:space="preserve">        imageUri = uri</w:t>
+        <w:br/>
+        <w:t xml:space="preserve">    }</w:t>
+        <w:br/>
+        <w:br/>
+        <w:t xml:space="preserve">    LaunchedEffect(key1 = uiState) {</w:t>
+        <w:br/>
+        <w:t xml:space="preserve">        when (val state = uiState) {</w:t>
+        <w:br/>
+        <w:t xml:space="preserve">            is ProfileUiState.SaveSuccess -&gt; {</w:t>
+        <w:br/>
+        <w:t xml:space="preserve">                Toast.makeText(context, "Tạo hồ sơ thành công!", Toast.LENGTH_SHORT).show()</w:t>
+        <w:br/>
+        <w:t xml:space="preserve">                onProfileCreated()</w:t>
+        <w:br/>
+        <w:t xml:space="preserve">            }</w:t>
+        <w:br/>
+        <w:t xml:space="preserve">            is ProfileUiState.Error -&gt; {</w:t>
+        <w:br/>
+        <w:t xml:space="preserve">                Toast.makeText(context, state.message, Toast.LENGTH_LONG).show()</w:t>
+        <w:br/>
+        <w:t xml:space="preserve">            }</w:t>
+        <w:br/>
+        <w:t xml:space="preserve">            else -&gt; {}</w:t>
+        <w:br/>
+        <w:t xml:space="preserve">        }</w:t>
+        <w:br/>
+        <w:t xml:space="preserve">    }</w:t>
+        <w:br/>
+        <w:br/>
+        <w:t xml:space="preserve">    // --- UI DESIGN ---</w:t>
+        <w:br/>
+        <w:t xml:space="preserve">    Surface(modifier = Modifier.fillMaxSize()) {</w:t>
+        <w:br/>
+        <w:t xml:space="preserve">        Column(</w:t>
+        <w:br/>
+        <w:t xml:space="preserve">            modifier = Modifier</w:t>
+        <w:br/>
+        <w:t xml:space="preserve">                .fillMaxSize()</w:t>
+        <w:br/>
+        <w:t xml:space="preserve">                .padding(24.dp)</w:t>
+        <w:br/>
+        <w:t xml:space="preserve">                .verticalScroll(rememberScrollState()), // Cho phép cuộn khi bàn phím hiện</w:t>
+        <w:br/>
+        <w:t xml:space="preserve">            horizontalAlignment = Alignment.CenterHorizontally</w:t>
+        <w:br/>
+        <w:t xml:space="preserve">        ) {</w:t>
+        <w:br/>
+        <w:t xml:space="preserve">            Spacer(modifier = Modifier.height(32.dp))</w:t>
+        <w:br/>
+        <w:t xml:space="preserve">            Text("Tạo Hồ Sơ Của Bạn", style = MaterialTheme.typography.headlineMedium, fontWeight = FontWeight.Bold)</w:t>
+        <w:br/>
+        <w:t xml:space="preserve">            Text("Hãy cho chúng tôi biết thêm về bạn", style = MaterialTheme.typography.bodyMedium, color = Color.Gray)</w:t>
+        <w:br/>
+        <w:t xml:space="preserve">            Spacer(modifier = Modifier.height(32.dp))</w:t>
+        <w:br/>
+        <w:br/>
+        <w:t xml:space="preserve">            // Vùng chọn ảnh đại diện cải tiến</w:t>
+        <w:br/>
+        <w:t xml:space="preserve">            Box(contentAlignment = Alignment.BottomEnd) {</w:t>
+        <w:br/>
+        <w:t xml:space="preserve">                Image(</w:t>
+        <w:br/>
+        <w:t xml:space="preserve">                    painter = rememberAsyncImagePainter(</w:t>
+        <w:br/>
+        <w:t xml:space="preserve">                        model = imageUri ?: "https://via.placeholder.com/150"</w:t>
+        <w:br/>
+        <w:t xml:space="preserve">                    ),</w:t>
+        <w:br/>
+        <w:t xml:space="preserve">                    contentDescription = "Ảnh đại diện",</w:t>
+        <w:br/>
+        <w:t xml:space="preserve">                    modifier = Modifier</w:t>
+        <w:br/>
+        <w:t xml:space="preserve">                        .size(120.dp)</w:t>
+        <w:br/>
+        <w:t xml:space="preserve">                        .clip(CircleShape)</w:t>
+        <w:br/>
+        <w:t xml:space="preserve">                        .border(2.dp, MaterialTheme.colorScheme.primary, CircleShape)</w:t>
+        <w:br/>
+        <w:t xml:space="preserve">                        .clickable { imagePickerLauncher.launch("image/*") },</w:t>
+        <w:br/>
+        <w:t xml:space="preserve">                    contentScale = ContentScale.Crop</w:t>
+        <w:br/>
+        <w:t xml:space="preserve">                )</w:t>
+        <w:br/>
+        <w:t xml:space="preserve">                Box(</w:t>
+        <w:br/>
+        <w:t xml:space="preserve">                    modifier = Modifier</w:t>
+        <w:br/>
+        <w:t xml:space="preserve">                        .size(36.dp)</w:t>
+        <w:br/>
+        <w:t xml:space="preserve">                        .clip(CircleShape)</w:t>
+        <w:br/>
+        <w:t xml:space="preserve">                        .background(MaterialTheme.colorScheme.primary)</w:t>
+        <w:br/>
+        <w:t xml:space="preserve">                        .padding(6.dp)</w:t>
+        <w:br/>
+        <w:t xml:space="preserve">                ) {</w:t>
+        <w:br/>
+        <w:t xml:space="preserve">                    Icon(</w:t>
+        <w:br/>
+        <w:t xml:space="preserve">                        imageVector = Icons.Default.Edit,</w:t>
+        <w:br/>
+        <w:t xml:space="preserve">                        contentDescription = "Chỉnh sửa ảnh",</w:t>
+        <w:br/>
+        <w:t xml:space="preserve">                        tint = Color.White</w:t>
+        <w:br/>
+        <w:t xml:space="preserve">                    )</w:t>
+        <w:br/>
+        <w:t xml:space="preserve">                }</w:t>
+        <w:br/>
+        <w:t xml:space="preserve">            }</w:t>
+        <w:br/>
+        <w:br/>
+        <w:t xml:space="preserve">            Spacer(modifier = Modifier.height(32.dp))</w:t>
+        <w:br/>
+        <w:br/>
+        <w:t xml:space="preserve">            // Trường nhập Họ và Tên</w:t>
+        <w:br/>
+        <w:t xml:space="preserve">            OutlinedTextField(</w:t>
+        <w:br/>
+        <w:t xml:space="preserve">                value = fullName,</w:t>
+        <w:br/>
+        <w:t xml:space="preserve">                onValueChange = { fullName = it },</w:t>
+        <w:br/>
+        <w:t xml:space="preserve">                label = { Text("Họ và Tên") },</w:t>
+        <w:br/>
+        <w:t xml:space="preserve">                modifier = Modifier.fillMaxWidth(),</w:t>
+        <w:br/>
+        <w:t xml:space="preserve">                singleLine = true,</w:t>
+        <w:br/>
+        <w:t xml:space="preserve">                leadingIcon = { Icon(Icons.Default.Person, contentDescription = null)}</w:t>
+        <w:br/>
+        <w:t xml:space="preserve">            )</w:t>
+        <w:br/>
+        <w:br/>
+        <w:t xml:space="preserve">            Spacer(modifier = Modifier.height(24.dp))</w:t>
+        <w:br/>
+        <w:br/>
+        <w:t xml:space="preserve">            // Vùng chọn vai trò cải tiến</w:t>
+        <w:br/>
+        <w:t xml:space="preserve">            Text("Bạn là:", modifier = Modifier.fillMaxWidth(), fontWeight = FontWeight.SemiBold)</w:t>
+        <w:br/>
+        <w:t xml:space="preserve">            Spacer(modifier = Modifier.height(8.dp))</w:t>
+        <w:br/>
+        <w:t xml:space="preserve">            Column(modifier = Modifier.fillMaxWidth()) {</w:t>
+        <w:br/>
+        <w:t xml:space="preserve">                RoleSelectionRow(</w:t>
+        <w:br/>
+        <w:t xml:space="preserve">                    text = "Người lao động",</w:t>
+        <w:br/>
+        <w:t xml:space="preserve">                    selected = selectedUserType == UserType.WORKER,</w:t>
+        <w:br/>
+        <w:t xml:space="preserve">                    onClick = { selectedUserType = UserType.WORKER }</w:t>
+        <w:br/>
+        <w:t xml:space="preserve">                )</w:t>
+        <w:br/>
+        <w:t xml:space="preserve">                Spacer(modifier = Modifier.height(8.dp))</w:t>
+        <w:br/>
+        <w:t xml:space="preserve">                RoleSelectionRow(</w:t>
+        <w:br/>
+        <w:t xml:space="preserve">                    text = "Nhà tuyển dụng",</w:t>
+        <w:br/>
+        <w:t xml:space="preserve">                    selected = selectedUserType == UserType.EMPLOYER,</w:t>
+        <w:br/>
+        <w:t xml:space="preserve">                    onClick = { selectedUserType = UserType.EMPLOYER }</w:t>
+        <w:br/>
+        <w:t xml:space="preserve">                )</w:t>
+        <w:br/>
+        <w:t xml:space="preserve">            }</w:t>
+        <w:br/>
+        <w:br/>
+        <w:br/>
+        <w:t xml:space="preserve">            Spacer(modifier = Modifier.weight(1f)) // Đẩy nút xuống dưới</w:t>
+        <w:br/>
+        <w:br/>
+        <w:t xml:space="preserve">            // Nút Lưu</w:t>
+        <w:br/>
+        <w:t xml:space="preserve">            Button(</w:t>
+        <w:br/>
+        <w:t xml:space="preserve">                onClick = {</w:t>
+        <w:br/>
+        <w:t xml:space="preserve">                    viewModel.saveUserProfile(fullName, selectedUserType, imageUri)</w:t>
+        <w:br/>
+        <w:t xml:space="preserve">                },</w:t>
+        <w:br/>
+        <w:t xml:space="preserve">                modifier = Modifier</w:t>
+        <w:br/>
+        <w:t xml:space="preserve">                    .fillMaxWidth()</w:t>
+        <w:br/>
+        <w:t xml:space="preserve">                    .height(50.dp),</w:t>
+        <w:br/>
+        <w:t xml:space="preserve">                enabled = uiState != ProfileUiState.Loading</w:t>
+        <w:br/>
+        <w:t xml:space="preserve">            ) {</w:t>
+        <w:br/>
+        <w:t xml:space="preserve">                if (uiState == ProfileUiState.Loading) {</w:t>
+        <w:br/>
+        <w:t xml:space="preserve">                    CircularProgressIndicator(</w:t>
+        <w:br/>
+        <w:t xml:space="preserve">                        modifier = Modifier.size(24.dp),</w:t>
+        <w:br/>
+        <w:t xml:space="preserve">                        color = MaterialTheme.colorScheme.onPrimary</w:t>
+        <w:br/>
+        <w:t xml:space="preserve">                    )</w:t>
+        <w:br/>
+        <w:t xml:space="preserve">                } else {</w:t>
+        <w:br/>
+        <w:t xml:space="preserve">                    Text("HOÀN TẤT", fontSize = 16.sp, fontWeight = FontWeight.Bold)</w:t>
+        <w:br/>
+        <w:t xml:space="preserve">                }</w:t>
+        <w:br/>
+        <w:t xml:space="preserve">            }</w:t>
+        <w:br/>
+        <w:t xml:space="preserve">        }</w:t>
+        <w:br/>
+        <w:t xml:space="preserve">    }</w:t>
+        <w:br/>
+        <w:t>}</w:t>
+        <w:br/>
+        <w:br/>
+        <w:t>@Composable</w:t>
+        <w:br/>
+        <w:t>fun RoleSelectionRow(text: String, selected: Boolean, onClick: () -&gt; Unit) {</w:t>
+        <w:br/>
+        <w:t xml:space="preserve">    Row(</w:t>
+        <w:br/>
+        <w:t xml:space="preserve">        modifier = Modifier</w:t>
+        <w:br/>
+        <w:t xml:space="preserve">            .fillMaxWidth()</w:t>
+        <w:br/>
+        <w:t xml:space="preserve">            .border(</w:t>
+        <w:br/>
+        <w:t xml:space="preserve">                width = 1.dp,</w:t>
+        <w:br/>
+        <w:t xml:space="preserve">                color = if (selected) MaterialTheme.colorScheme.primary else Color.LightGray,</w:t>
+        <w:br/>
+        <w:t xml:space="preserve">                shape = MaterialTheme.shapes.medium</w:t>
+        <w:br/>
+        <w:t xml:space="preserve">            )</w:t>
+        <w:br/>
+        <w:t xml:space="preserve">            .clip(MaterialTheme.shapes.medium)</w:t>
+        <w:br/>
+        <w:t xml:space="preserve">            .clickable(onClick = onClick)</w:t>
+        <w:br/>
+        <w:t xml:space="preserve">            .padding(horizontal = 16.dp, vertical = 12.dp),</w:t>
+        <w:br/>
+        <w:t xml:space="preserve">        verticalAlignment = Alignment.CenterVertically</w:t>
+        <w:br/>
+        <w:t xml:space="preserve">    ) {</w:t>
+        <w:br/>
+        <w:t xml:space="preserve">        RadioButton(</w:t>
+        <w:br/>
+        <w:t xml:space="preserve">            selected = selected,</w:t>
+        <w:br/>
+        <w:t xml:space="preserve">            onClick = onClick</w:t>
+        <w:br/>
+        <w:t xml:space="preserve">        )</w:t>
+        <w:br/>
+        <w:t xml:space="preserve">        Spacer(modifier = Modifier.width(8.dp))</w:t>
+        <w:br/>
+        <w:t xml:space="preserve">        Text(text = text, style = MaterialTheme.typography.bodyLarge)</w:t>
+        <w:br/>
+        <w:t xml:space="preserve">    }</w:t>
+        <w:br/>
+        <w:t>}</w:t>
+      </w:r>
+    </w:p>
+    <w:p>
+      <w:pPr>
+        <w:pStyle w:val="Heading2"/>
+      </w:pPr>
+      <w:r>
+        <w:t>app/src/main/java/com/example/antamvieclam/ui/profile/ProfileViewModel.kt</w:t>
+      </w:r>
+    </w:p>
+    <w:p>
+      <w:r>
+        <w:t>package com.example.antamvieclam.ui.profile</w:t>
+        <w:br/>
+        <w:br/>
+        <w:t>import android.net.Uri</w:t>
+        <w:br/>
+        <w:t>import androidx.lifecycle.ViewModel</w:t>
+        <w:br/>
+        <w:t>import androidx.lifecycle.viewModelScope</w:t>
+        <w:br/>
+        <w:t>import com.example.antamvieclam.data.model.User</w:t>
+        <w:br/>
+        <w:t>import com.example.antamvieclam.data.model.UserType</w:t>
+        <w:br/>
+        <w:t>import com.example.antamvieclam.data.repository.AuthRepository</w:t>
+        <w:br/>
+        <w:t>import com.example.antamvieclam.data.repository.ProfileResult</w:t>
+        <w:br/>
+        <w:t>import com.example.antamvieclam.data.repository.UserRepository</w:t>
+        <w:br/>
+        <w:t>import com.google.firebase.auth.FirebaseAuth</w:t>
+        <w:br/>
+        <w:t>import dagger.hilt.android.lifecycle.HiltViewModel</w:t>
+        <w:br/>
+        <w:t>import kotlinx.coroutines.flow.MutableStateFlow</w:t>
+        <w:br/>
+        <w:t>import kotlinx.coroutines.flow.asStateFlow</w:t>
+        <w:br/>
+        <w:t>import kotlinx.coroutines.launch</w:t>
+        <w:br/>
+        <w:t>import javax.inject.Inject</w:t>
+        <w:br/>
+        <w:br/>
+        <w:t>sealed class ProfileUiState {</w:t>
+        <w:br/>
+        <w:t xml:space="preserve">    object Idle : ProfileUiState()</w:t>
+        <w:br/>
+        <w:t xml:space="preserve">    object Loading : ProfileUiState()</w:t>
+        <w:br/>
+        <w:t xml:space="preserve">    object SaveSuccess : ProfileUiState()</w:t>
+        <w:br/>
+        <w:t xml:space="preserve">    data class Error(val message: String) : ProfileUiState()</w:t>
+        <w:br/>
+        <w:t>}</w:t>
+        <w:br/>
+        <w:br/>
+        <w:t>@HiltViewModel</w:t>
+        <w:br/>
+        <w:t>class ProfileViewModel @Inject constructor(</w:t>
+        <w:br/>
+        <w:t xml:space="preserve">    private val userRepository: UserRepository,</w:t>
+        <w:br/>
+        <w:t xml:space="preserve">    private val authRepository: AuthRepository</w:t>
+        <w:br/>
+        <w:t>) : ViewModel() {</w:t>
+        <w:br/>
+        <w:br/>
+        <w:t xml:space="preserve">    private val _uiState = MutableStateFlow&lt;ProfileUiState&gt;(ProfileUiState.Idle)</w:t>
+        <w:br/>
+        <w:t xml:space="preserve">    val uiState = _uiState.asStateFlow()</w:t>
+        <w:br/>
+        <w:br/>
+        <w:t xml:space="preserve">    fun saveUserProfile(fullName: String, userType: UserType, imageUri: Uri?) {</w:t>
+        <w:br/>
+        <w:t xml:space="preserve">        _uiState.value = ProfileUiState.Loading</w:t>
+        <w:br/>
+        <w:br/>
+        <w:t xml:space="preserve">        if (fullName.isBlank()) {</w:t>
+        <w:br/>
+        <w:t xml:space="preserve">            _uiState.value = ProfileUiState.Error("Vui lòng nhập họ và tên.")</w:t>
+        <w:br/>
+        <w:t xml:space="preserve">            return</w:t>
+        <w:br/>
+        <w:t xml:space="preserve">        }</w:t>
+        <w:br/>
+        <w:br/>
+        <w:t xml:space="preserve">        val currentUserId = authRepository.getCurrentUserId()</w:t>
+        <w:br/>
+        <w:t xml:space="preserve">        if (currentUserId == null) {</w:t>
+        <w:br/>
+        <w:t xml:space="preserve">            _uiState.value = ProfileUiState.Error("Người dùng chưa đăng nhập.")</w:t>
+        <w:br/>
+        <w:t xml:space="preserve">            return</w:t>
+        <w:br/>
+        <w:t xml:space="preserve">        }</w:t>
+        <w:br/>
+        <w:br/>
+        <w:t xml:space="preserve">        viewModelScope.launch {</w:t>
+        <w:br/>
+        <w:t xml:space="preserve">            val user = User(</w:t>
+        <w:br/>
+        <w:t xml:space="preserve">                uid = currentUserId,</w:t>
+        <w:br/>
+        <w:t xml:space="preserve">                phoneNumber = FirebaseAuth.getInstance().currentUser?.phoneNumber,</w:t>
+        <w:br/>
+        <w:t xml:space="preserve">                fullName = fullName,</w:t>
+        <w:br/>
+        <w:t xml:space="preserve">                userType = userType</w:t>
+        <w:br/>
+        <w:t xml:space="preserve">            )</w:t>
+        <w:br/>
+        <w:br/>
+        <w:t xml:space="preserve">            val result = userRepository.createUserProfile(user, imageUri)</w:t>
+        <w:br/>
+        <w:t xml:space="preserve">            when (result) {</w:t>
+        <w:br/>
+        <w:t xml:space="preserve">                is ProfileResult.Success -&gt; {</w:t>
+        <w:br/>
+        <w:t xml:space="preserve">                    _uiState.value = ProfileUiState.SaveSuccess</w:t>
+        <w:br/>
+        <w:t xml:space="preserve">                }</w:t>
+        <w:br/>
+        <w:t xml:space="preserve">                is ProfileResult.Error -&gt; {</w:t>
+        <w:br/>
+        <w:t xml:space="preserve">                    _uiState.value = ProfileUiState.Error(result.message)</w:t>
+        <w:br/>
+        <w:t xml:space="preserve">                }</w:t>
+        <w:br/>
+        <w:t xml:space="preserve">            }</w:t>
+        <w:br/>
+        <w:t xml:space="preserve">        }</w:t>
+        <w:br/>
+        <w:t xml:space="preserve">    }</w:t>
+        <w:br/>
+        <w:t>}</w:t>
+      </w:r>
+    </w:p>
+    <w:p>
+      <w:pPr>
+        <w:pStyle w:val="Heading2"/>
+      </w:pPr>
+      <w:r>
         <w:t>app/src/main/java/com/example/antamvieclam/ui/theme/Color.kt</w:t>
       </w:r>
     </w:p>
@@ -2789,6 +6458,7 @@
         <w:t>room = ["androidx-room-runtime", "androidx-room-ktx"]</w:t>
         <w:br/>
         <w:t>coroutines = ["kotlinx-coroutines-core", "kotlinx-coroutines-android"]</w:t>
+        <w:br/>
       </w:r>
     </w:p>
     <w:p>

</xml_diff>

<commit_message>
Fix bug UI, Upload, Loading
</commit_message>
<xml_diff>
--- a/TongHopMaNguon_Project.docx
+++ b/TongHopMaNguon_Project.docx
@@ -2949,9 +2949,7 @@
         <w:br/>
         <w:t>import androidx.compose.foundation.layout.fillMaxSize</w:t>
         <w:br/>
-        <w:t>import androidx.compose.material.icons.Icons</w:t>
-        <w:br/>
-        <w:t>import androidx.compose.material.icons.filled.Add</w:t>
+        <w:t>import androidx.compose.foundation.layout.padding</w:t>
         <w:br/>
         <w:t>import androidx.compose.material3.*</w:t>
         <w:br/>
@@ -2992,6 +2990,8 @@
         <w:br/>
         <w:t xml:space="preserve">    rootNavController: NavHostController,</w:t>
         <w:br/>
+        <w:t xml:space="preserve">    // Tham số này được truyền từ MainScreen</w:t>
+        <w:br/>
         <w:t xml:space="preserve">    homeViewModel: HomeViewModel = hiltViewModel()</w:t>
         <w:br/>
         <w:t>) {</w:t>
@@ -2999,83 +2999,49 @@
         <w:t xml:space="preserve">    val uiState by homeViewModel.uiState.collectAsStateWithLifecycle()</w:t>
         <w:br/>
         <w:br/>
-        <w:t xml:space="preserve">    Scaffold(</w:t>
-        <w:br/>
-        <w:t xml:space="preserve">        topBar = {</w:t>
-        <w:br/>
-        <w:t xml:space="preserve">            (uiState as? HomeUiState.Success)?.let { state -&gt;</w:t>
-        <w:br/>
-        <w:t xml:space="preserve">                val title = if (state.user.userType == UserType.EMPLOYER) "Quản Lý Tin Tuyển Dụng" else "Tìm Việc Quanh Đây"</w:t>
-        <w:br/>
-        <w:t xml:space="preserve">                TopAppBar(title = { Text(title) })</w:t>
-        <w:br/>
-        <w:t xml:space="preserve">            }</w:t>
-        <w:br/>
-        <w:t xml:space="preserve">        },</w:t>
-        <w:br/>
-        <w:t xml:space="preserve">        floatingActionButton = {</w:t>
-        <w:br/>
-        <w:t xml:space="preserve">            (uiState as? HomeUiState.Success)?.let { state -&gt;</w:t>
-        <w:br/>
-        <w:t xml:space="preserve">                if (state.user.userType == UserType.EMPLOYER) {</w:t>
-        <w:br/>
-        <w:t xml:space="preserve">                    FloatingActionButton(</w:t>
-        <w:br/>
-        <w:t xml:space="preserve">                        onClick = { rootNavController.navigate(Routes.CREATE_JOB_SCREEN) }</w:t>
-        <w:br/>
-        <w:t xml:space="preserve">                    ) {</w:t>
-        <w:br/>
-        <w:t xml:space="preserve">                        Icon(Icons.Default.Add, contentDescription = "Đăng tin mới")</w:t>
-        <w:br/>
-        <w:t xml:space="preserve">                    }</w:t>
-        <w:br/>
-        <w:t xml:space="preserve">                }</w:t>
-        <w:br/>
-        <w:t xml:space="preserve">            }</w:t>
-        <w:br/>
-        <w:t xml:space="preserve">        }</w:t>
-        <w:br/>
-        <w:t xml:space="preserve">    ) { innerPadding -&gt;</w:t>
-        <w:br/>
-        <w:t xml:space="preserve">        Box(</w:t>
-        <w:br/>
-        <w:t xml:space="preserve">            modifier = Modifier.fillMaxSize(),</w:t>
-        <w:br/>
-        <w:t xml:space="preserve">            contentAlignment = Alignment.Center</w:t>
-        <w:br/>
-        <w:t xml:space="preserve">        ) {</w:t>
-        <w:br/>
-        <w:t xml:space="preserve">            when (val state = uiState) {</w:t>
-        <w:br/>
-        <w:t xml:space="preserve">                is HomeUiState.Loading -&gt; CircularProgressIndicator()</w:t>
-        <w:br/>
-        <w:t xml:space="preserve">                is HomeUiState.Error -&gt; Text(text = state.message)</w:t>
-        <w:br/>
-        <w:t xml:space="preserve">                is HomeUiState.Success -&gt; {</w:t>
-        <w:br/>
-        <w:t xml:space="preserve">                    when (state.user.userType) {</w:t>
-        <w:br/>
-        <w:t xml:space="preserve">                        UserType.WORKER -&gt; WorkerHomeScreen(</w:t>
-        <w:br/>
-        <w:t xml:space="preserve">                            paddingValues = innerPadding,</w:t>
-        <w:br/>
-        <w:t xml:space="preserve">                            navigateToJobDetails = { jobId -&gt;</w:t>
-        <w:br/>
-        <w:t xml:space="preserve">                                rootNavController.navigate("${Routes.JOB_DETAILS_SCREEN}/$jobId")</w:t>
-        <w:br/>
-        <w:t xml:space="preserve">                            },</w:t>
-        <w:br/>
-        <w:t xml:space="preserve">                            onSignOut = TODO()</w:t>
-        <w:br/>
-        <w:t xml:space="preserve">                        )</w:t>
-        <w:br/>
-        <w:t xml:space="preserve">                        UserType.EMPLOYER -&gt; EmployerHomeScreen(</w:t>
-        <w:br/>
-        <w:t xml:space="preserve">                            paddingValues = innerPadding</w:t>
-        <w:br/>
-        <w:t xml:space="preserve">                        )</w:t>
-        <w:br/>
-        <w:t xml:space="preserve">                    }</w:t>
+        <w:t xml:space="preserve">    Box(</w:t>
+        <w:br/>
+        <w:t xml:space="preserve">        modifier = Modifier.fillMaxSize().padding(), // Áp dụng padding ở đây</w:t>
+        <w:br/>
+        <w:t xml:space="preserve">        contentAlignment = Alignment.Center</w:t>
+        <w:br/>
+        <w:t xml:space="preserve">    ) {</w:t>
+        <w:br/>
+        <w:t xml:space="preserve">        when (val state = uiState) {</w:t>
+        <w:br/>
+        <w:t xml:space="preserve">            is HomeUiState.Loading -&gt; CircularProgressIndicator()</w:t>
+        <w:br/>
+        <w:t xml:space="preserve">            is HomeUiState.Error -&gt; Text(text = state.message)</w:t>
+        <w:br/>
+        <w:t xml:space="preserve">            is HomeUiState.Success -&gt; {</w:t>
+        <w:br/>
+        <w:t xml:space="preserve">                when (state.user.userType) {</w:t>
+        <w:br/>
+        <w:t xml:space="preserve">                    UserType.WORKER -&gt; WorkerHomeScreen(</w:t>
+        <w:br/>
+        <w:t xml:space="preserve">                        // THAY ĐỔI Ở ĐÂY: Sử dụng `paddingValues` thay cho `innerPadding`</w:t>
+        <w:br/>
+        <w:t xml:space="preserve">                        navigateToJobDetails = { jobId -&gt;</w:t>
+        <w:br/>
+        <w:t xml:space="preserve">                            rootNavController.navigate("${Routes.JOB_DETAILS_SCREEN}/$jobId")</w:t>
+        <w:br/>
+        <w:t xml:space="preserve">                        },</w:t>
+        <w:br/>
+        <w:t xml:space="preserve">                        onSignOut = onSignOut</w:t>
+        <w:br/>
+        <w:t xml:space="preserve">                    )</w:t>
+        <w:br/>
+        <w:t xml:space="preserve">                    UserType.EMPLOYER -&gt; EmployerHomeScreen(</w:t>
+        <w:br/>
+        <w:t xml:space="preserve">                        // THAY ĐỔI Ở ĐÂY: Sử dụng `paddingValues` thay cho `innerPadding`</w:t>
+        <w:br/>
+        <w:t xml:space="preserve">                        onNavigateToJobDetails = { jobId -&gt;</w:t>
+        <w:br/>
+        <w:t xml:space="preserve">                            rootNavController.navigate("${Routes.JOB_DETAILS_SCREEN}/$jobId")</w:t>
+        <w:br/>
+        <w:t xml:space="preserve">                        }</w:t>
+        <w:br/>
+        <w:t xml:space="preserve">                    )</w:t>
         <w:br/>
         <w:t xml:space="preserve">                }</w:t>
         <w:br/>
@@ -3473,9 +3439,9 @@
         <w:br/>
         <w:t>fun EmployerHomeScreen(</w:t>
         <w:br/>
-        <w:t xml:space="preserve">    // Bỏ hết các tham số không cần thiết</w:t>
-        <w:br/>
-        <w:t xml:space="preserve">    paddingValues: PaddingValues,</w:t>
+        <w:t xml:space="preserve">    // BỎ tham số paddingValues</w:t>
+        <w:br/>
+        <w:t xml:space="preserve">    onNavigateToJobDetails: (String) -&gt; Unit,</w:t>
         <w:br/>
         <w:t xml:space="preserve">    jobViewModel: JobViewModel = hiltViewModel()</w:t>
         <w:br/>
@@ -3483,32 +3449,42 @@
         <w:br/>
         <w:t xml:space="preserve">    val jobState by jobViewModel.uiState.collectAsStateWithLifecycle()</w:t>
         <w:br/>
-        <w:t xml:space="preserve">    LaunchedEffect(Unit) {</w:t>
-        <w:br/>
-        <w:t xml:space="preserve">        jobViewModel.loadJobsForCurrentUser()</w:t>
-        <w:br/>
-        <w:t xml:space="preserve">    }</w:t>
-        <w:br/>
-        <w:br/>
-        <w:t xml:space="preserve">    // Bỏ Scaffold, chỉ giữ lại nội dung</w:t>
-        <w:br/>
-        <w:t xml:space="preserve">    Box(</w:t>
-        <w:br/>
-        <w:t xml:space="preserve">        modifier = Modifier.fillMaxSize().padding(paddingValues),</w:t>
-        <w:br/>
-        <w:t xml:space="preserve">        contentAlignment = Alignment.Center</w:t>
-        <w:br/>
-        <w:t xml:space="preserve">    ) {</w:t>
-        <w:br/>
-        <w:t xml:space="preserve">        when (val state = jobState) {</w:t>
-        <w:br/>
-        <w:t xml:space="preserve">            is JobListUiState.Loading -&gt; CircularProgressIndicator()</w:t>
-        <w:br/>
-        <w:t xml:space="preserve">            is JobListUiState.Error -&gt; Text(text = state.message)</w:t>
-        <w:br/>
-        <w:t xml:space="preserve">            is JobListUiState.Success -&gt; {</w:t>
-        <w:br/>
-        <w:t xml:space="preserve">                if (state.jobs.isEmpty()) {</w:t>
+        <w:br/>
+        <w:t xml:space="preserve">    // Không còn Box bao ngoài. `when` là cấp cao nhất.</w:t>
+        <w:br/>
+        <w:t xml:space="preserve">    when (val state = jobState) {</w:t>
+        <w:br/>
+        <w:t xml:space="preserve">        is JobListUiState.Loading -&gt; {</w:t>
+        <w:br/>
+        <w:t xml:space="preserve">            Box(modifier = Modifier.fillMaxSize(), contentAlignment = Alignment.Center) {</w:t>
+        <w:br/>
+        <w:t xml:space="preserve">                CircularProgressIndicator()</w:t>
+        <w:br/>
+        <w:t xml:space="preserve">            }</w:t>
+        <w:br/>
+        <w:t xml:space="preserve">        }</w:t>
+        <w:br/>
+        <w:t xml:space="preserve">        is JobListUiState.Error -&gt; {</w:t>
+        <w:br/>
+        <w:t xml:space="preserve">            Box(modifier = Modifier.fillMaxSize(), contentAlignment = Alignment.Center) {</w:t>
+        <w:br/>
+        <w:t xml:space="preserve">                Text(text = state.message)</w:t>
+        <w:br/>
+        <w:t xml:space="preserve">            }</w:t>
+        <w:br/>
+        <w:t xml:space="preserve">        }</w:t>
+        <w:br/>
+        <w:t xml:space="preserve">        is JobListUiState.Success -&gt; {</w:t>
+        <w:br/>
+        <w:t xml:space="preserve">            if (state.jobs.isEmpty()) {</w:t>
+        <w:br/>
+        <w:t xml:space="preserve">                Box(</w:t>
+        <w:br/>
+        <w:t xml:space="preserve">                    modifier = Modifier.fillMaxSize().padding(16.dp),</w:t>
+        <w:br/>
+        <w:t xml:space="preserve">                    contentAlignment = Alignment.Center</w:t>
+        <w:br/>
+        <w:t xml:space="preserve">                ) {</w:t>
         <w:br/>
         <w:t xml:space="preserve">                    Text(</w:t>
         <w:br/>
@@ -3516,27 +3492,29 @@
         <w:br/>
         <w:t xml:space="preserve">                        textAlign = TextAlign.Center,</w:t>
         <w:br/>
-        <w:t xml:space="preserve">                        style = MaterialTheme.typography.bodyLarge,</w:t>
+        <w:t xml:space="preserve">                        style = MaterialTheme.typography.bodyLarge</w:t>
         <w:br/>
         <w:t xml:space="preserve">                    )</w:t>
         <w:br/>
-        <w:t xml:space="preserve">                } else {</w:t>
-        <w:br/>
-        <w:t xml:space="preserve">                    LazyColumn(</w:t>
-        <w:br/>
-        <w:t xml:space="preserve">                        modifier = Modifier.fillMaxSize(),</w:t>
-        <w:br/>
-        <w:t xml:space="preserve">                        contentPadding = PaddingValues(16.dp),</w:t>
-        <w:br/>
-        <w:t xml:space="preserve">                        verticalArrangement = Arrangement.spacedBy(12.dp)</w:t>
-        <w:br/>
-        <w:t xml:space="preserve">                    ) {</w:t>
-        <w:br/>
-        <w:t xml:space="preserve">                        items(state.jobs) { job -&gt;</w:t>
-        <w:br/>
-        <w:t xml:space="preserve">                            JobItemCard(job = job, onJobClick = { /* TODO */ })</w:t>
-        <w:br/>
-        <w:t xml:space="preserve">                        }</w:t>
+        <w:t xml:space="preserve">                }</w:t>
+        <w:br/>
+        <w:t xml:space="preserve">            } else {</w:t>
+        <w:br/>
+        <w:t xml:space="preserve">                LazyColumn(</w:t>
+        <w:br/>
+        <w:t xml:space="preserve">                    modifier = Modifier.fillMaxSize(),</w:t>
+        <w:br/>
+        <w:t xml:space="preserve">                    // contentPadding giờ chỉ dùng cho mục đích thẩm mỹ</w:t>
+        <w:br/>
+        <w:t xml:space="preserve">                    contentPadding = PaddingValues(16.dp),</w:t>
+        <w:br/>
+        <w:t xml:space="preserve">                    verticalArrangement = Arrangement.spacedBy(12.dp)</w:t>
+        <w:br/>
+        <w:t xml:space="preserve">                ) {</w:t>
+        <w:br/>
+        <w:t xml:space="preserve">                    items(state.jobs) { job -&gt;</w:t>
+        <w:br/>
+        <w:t xml:space="preserve">                        JobItemCard(job = job, onJobClick = onNavigateToJobDetails)</w:t>
         <w:br/>
         <w:t xml:space="preserve">                    }</w:t>
         <w:br/>
@@ -3834,10 +3812,6 @@
         <w:br/>
         <w:t>import androidx.compose.foundation.lazy.items</w:t>
         <w:br/>
-        <w:t>import androidx.compose.material.icons.Icons</w:t>
-        <w:br/>
-        <w:t>import androidx.compose.material.icons.filled.Logout</w:t>
-        <w:br/>
         <w:t>import androidx.compose.material3.*</w:t>
         <w:br/>
         <w:t>import androidx.compose.runtime.Composable</w:t>
@@ -3846,12 +3820,8 @@
         <w:br/>
         <w:t>import androidx.compose.runtime.remember</w:t>
         <w:br/>
-        <w:t>import androidx.compose.ui.Alignment</w:t>
-        <w:br/>
         <w:t>import androidx.compose.ui.Modifier</w:t>
         <w:br/>
-        <w:t>import androidx.compose.ui.graphics.Color</w:t>
-        <w:br/>
         <w:t>import androidx.compose.ui.text.font.FontWeight</w:t>
         <w:br/>
         <w:t>import androidx.compose.ui.unit.dp</w:t>
@@ -3871,8 +3841,6 @@
         <w:br/>
         <w:t>fun WorkerHomeScreen(</w:t>
         <w:br/>
-        <w:t xml:space="preserve">    paddingValues: PaddingValues,</w:t>
-        <w:br/>
         <w:t xml:space="preserve">    navigateToJobDetails: (String) -&gt; Unit,</w:t>
         <w:br/>
         <w:t xml:space="preserve">    onSignOut: () -&gt; Unit,</w:t>
@@ -3903,107 +3871,64 @@
         <w:t xml:space="preserve">    }</w:t>
         <w:br/>
         <w:br/>
-        <w:t xml:space="preserve">    Scaffold(</w:t>
-        <w:br/>
-        <w:t xml:space="preserve">        topBar = {</w:t>
-        <w:br/>
-        <w:t xml:space="preserve">            TopAppBar(</w:t>
-        <w:br/>
-        <w:t xml:space="preserve">                title = { Text("Tìm Việc Quanh Đây") },</w:t>
-        <w:br/>
-        <w:t xml:space="preserve">                actions = {</w:t>
-        <w:br/>
-        <w:t xml:space="preserve">                    IconButton(onClick = {</w:t>
-        <w:br/>
-        <w:t xml:space="preserve">                        authViewModel.signOut()</w:t>
-        <w:br/>
-        <w:t xml:space="preserve">                        onSignOut()</w:t>
-        <w:br/>
-        <w:t xml:space="preserve">                    }) {</w:t>
-        <w:br/>
-        <w:t xml:space="preserve">                        Icon(Icons.Default.Logout, contentDescription = "Đăng xuất")</w:t>
+        <w:br/>
+        <w:t xml:space="preserve">            when (val state = jobState) {</w:t>
+        <w:br/>
+        <w:t xml:space="preserve">                is JobListUiState.Loading -&gt; {</w:t>
+        <w:br/>
+        <w:t xml:space="preserve">                    CircularProgressIndicator()</w:t>
+        <w:br/>
+        <w:t xml:space="preserve">                }</w:t>
+        <w:br/>
+        <w:t xml:space="preserve">                is JobListUiState.Error -&gt; {</w:t>
+        <w:br/>
+        <w:t xml:space="preserve">                    Text(text = state.message)</w:t>
+        <w:br/>
+        <w:t xml:space="preserve">                }</w:t>
+        <w:br/>
+        <w:t xml:space="preserve">                is JobListUiState.Success -&gt; {</w:t>
+        <w:br/>
+        <w:t xml:space="preserve">                    if (state.jobs.isEmpty()){</w:t>
+        <w:br/>
+        <w:t xml:space="preserve">                        Text(text = "Chưa có công việc nào được đăng.")</w:t>
+        <w:br/>
+        <w:t xml:space="preserve">                    } else {</w:t>
+        <w:br/>
+        <w:t xml:space="preserve">                        LazyColumn(</w:t>
+        <w:br/>
+        <w:t xml:space="preserve">                            // Modifier chỉ cần fillMaxSize</w:t>
+        <w:br/>
+        <w:t xml:space="preserve">                            modifier = Modifier.fillMaxSize(),</w:t>
+        <w:br/>
+        <w:t xml:space="preserve">                            // Áp dụng padding từ Scaffold và thêm padding ngang 16.dp</w:t>
+        <w:br/>
+        <w:t xml:space="preserve">                            contentPadding = PaddingValues(</w:t>
+        <w:br/>
+        <w:t xml:space="preserve">                                start = 16.dp,</w:t>
+        <w:br/>
+        <w:t xml:space="preserve">                                end = 16.dp,</w:t>
+        <w:br/>
+        <w:t xml:space="preserve">                            ),</w:t>
+        <w:br/>
+        <w:t xml:space="preserve">                            verticalArrangement = Arrangement.spacedBy(12.dp)</w:t>
+        <w:br/>
+        <w:t xml:space="preserve">                        ) {</w:t>
+        <w:br/>
+        <w:t xml:space="preserve">                            items(state.jobs) { job -&gt;</w:t>
+        <w:br/>
+        <w:t xml:space="preserve">                                JobItemCard(job = job, onJobClick = navigateToJobDetails)</w:t>
+        <w:br/>
+        <w:t xml:space="preserve">                            }</w:t>
+        <w:br/>
+        <w:t xml:space="preserve">                        }</w:t>
         <w:br/>
         <w:t xml:space="preserve">                    }</w:t>
         <w:br/>
-        <w:t xml:space="preserve">                },</w:t>
-        <w:br/>
-        <w:t xml:space="preserve">                colors = TopAppBarDefaults.topAppBarColors(</w:t>
-        <w:br/>
-        <w:t xml:space="preserve">                    containerColor = MaterialTheme.colorScheme.primary,</w:t>
-        <w:br/>
-        <w:t xml:space="preserve">                    titleContentColor = Color.White,</w:t>
-        <w:br/>
-        <w:t xml:space="preserve">                    actionIconContentColor = Color.White</w:t>
-        <w:br/>
-        <w:t xml:space="preserve">                )</w:t>
-        <w:br/>
-        <w:t xml:space="preserve">            )</w:t>
-        <w:br/>
-        <w:t xml:space="preserve">        }</w:t>
-        <w:br/>
-        <w:t xml:space="preserve">    ) { paddingValues -&gt;</w:t>
-        <w:br/>
-        <w:t xml:space="preserve">        Box(</w:t>
-        <w:br/>
-        <w:t xml:space="preserve">            modifier = Modifier</w:t>
-        <w:br/>
-        <w:t xml:space="preserve">                .fillMaxSize()</w:t>
-        <w:br/>
-        <w:t xml:space="preserve">                .padding(paddingValues),</w:t>
-        <w:br/>
-        <w:t xml:space="preserve">            contentAlignment = Alignment.Center</w:t>
-        <w:br/>
-        <w:t xml:space="preserve">        ) {</w:t>
-        <w:br/>
-        <w:t xml:space="preserve">            when (val state = jobState) {</w:t>
-        <w:br/>
-        <w:t xml:space="preserve">                is JobListUiState.Loading -&gt; {</w:t>
-        <w:br/>
-        <w:t xml:space="preserve">                    CircularProgressIndicator()</w:t>
-        <w:br/>
         <w:t xml:space="preserve">                }</w:t>
         <w:br/>
-        <w:t xml:space="preserve">                is JobListUiState.Error -&gt; {</w:t>
-        <w:br/>
-        <w:t xml:space="preserve">                    Text(text = state.message)</w:t>
-        <w:br/>
-        <w:t xml:space="preserve">                }</w:t>
-        <w:br/>
-        <w:t xml:space="preserve">                is JobListUiState.Success -&gt; {</w:t>
-        <w:br/>
-        <w:t xml:space="preserve">                    if (state.jobs.isEmpty()){</w:t>
-        <w:br/>
-        <w:t xml:space="preserve">                        Text(text = "Chưa có công việc nào được đăng.")</w:t>
-        <w:br/>
-        <w:t xml:space="preserve">                    } else {</w:t>
-        <w:br/>
-        <w:t xml:space="preserve">                        LazyColumn(</w:t>
-        <w:br/>
-        <w:t xml:space="preserve">                            modifier = Modifier.fillMaxSize().padding(paddingValues),</w:t>
-        <w:br/>
-        <w:t xml:space="preserve">                            contentPadding = PaddingValues(16.dp),</w:t>
-        <w:br/>
-        <w:t xml:space="preserve">                            verticalArrangement = Arrangement.spacedBy(12.dp)</w:t>
-        <w:br/>
-        <w:t xml:space="preserve">                        ) {</w:t>
-        <w:br/>
-        <w:t xml:space="preserve">                            items(state.jobs) { job -&gt; // SỬA Ở ĐÂY</w:t>
-        <w:br/>
-        <w:t xml:space="preserve">                                JobItemCard(job = job, onJobClick = navigateToJobDetails)</w:t>
-        <w:br/>
-        <w:t xml:space="preserve">                            }</w:t>
-        <w:br/>
-        <w:t xml:space="preserve">                        }</w:t>
-        <w:br/>
-        <w:t xml:space="preserve">                    }</w:t>
-        <w:br/>
-        <w:t xml:space="preserve">                }</w:t>
-        <w:br/>
         <w:t xml:space="preserve">            }</w:t>
         <w:br/>
-        <w:t xml:space="preserve">        }</w:t>
-        <w:br/>
-        <w:t xml:space="preserve">    }</w:t>
+        <w:br/>
         <w:br/>
         <w:t>}</w:t>
         <w:br/>
@@ -4085,20 +4010,25 @@
     </w:p>
     <w:p>
       <w:r>
-        <w:t>// File: app/src/main/java/com/example/antamvieclam/ui/home/components/JobItemCard.kt</w:t>
-        <w:br/>
-        <w:br/>
         <w:t>package com.example.antamvieclam.ui.home.components</w:t>
         <w:br/>
         <w:br/>
+        <w:t>// Dán tất cả các import cần thiết vào đây</w:t>
+        <w:br/>
         <w:t>import androidx.compose.foundation.clickable</w:t>
         <w:br/>
         <w:t>import androidx.compose.foundation.layout.*</w:t>
         <w:br/>
+        <w:t>import androidx.compose.material.icons.Icons</w:t>
+        <w:br/>
+        <w:t>import androidx.compose.material.icons.filled.LocationOn</w:t>
+        <w:br/>
         <w:t>import androidx.compose.material3.*</w:t>
         <w:br/>
         <w:t>import androidx.compose.runtime.Composable</w:t>
         <w:br/>
+        <w:t>import androidx.compose.ui.Alignment</w:t>
+        <w:br/>
         <w:t>import androidx.compose.ui.Modifier</w:t>
         <w:br/>
         <w:t>import androidx.compose.ui.text.font.FontWeight</w:t>
@@ -4107,9 +4037,11 @@
         <w:br/>
         <w:t>import com.example.antamvieclam.data.model.Job</w:t>
         <w:br/>
+        <w:t>import com.example.antamvieclam.data.model.PayType</w:t>
+        <w:br/>
         <w:t>import java.text.NumberFormat</w:t>
         <w:br/>
-        <w:t>import java.util.*</w:t>
+        <w:t>import java.util.Locale</w:t>
         <w:br/>
         <w:br/>
         <w:t>@Composable</w:t>
@@ -4118,13 +4050,15 @@
         <w:br/>
         <w:t xml:space="preserve">    job: Job,</w:t>
         <w:br/>
-        <w:t xml:space="preserve">    onJobClick: (String) -&gt; Unit</w:t>
+        <w:t xml:space="preserve">    onJobClick: (String) -&gt; Unit,</w:t>
+        <w:br/>
+        <w:t xml:space="preserve">    modifier: Modifier = Modifier</w:t>
         <w:br/>
         <w:t>) {</w:t>
         <w:br/>
         <w:t xml:space="preserve">    Card(</w:t>
         <w:br/>
-        <w:t xml:space="preserve">        modifier = Modifier</w:t>
+        <w:t xml:space="preserve">        modifier = modifier</w:t>
         <w:br/>
         <w:t xml:space="preserve">            .fillMaxWidth()</w:t>
         <w:br/>
@@ -4132,7 +4066,7 @@
         <w:br/>
         <w:t xml:space="preserve">        elevation = CardDefaults.cardElevation(defaultElevation = 2.dp),</w:t>
         <w:br/>
-        <w:t xml:space="preserve">        colors = CardDefaults.cardColors(containerColor = MaterialTheme.colorScheme.surfaceVariant),</w:t>
+        <w:t xml:space="preserve">        colors = CardDefaults.cardColors(containerColor = MaterialTheme.colorScheme.surfaceVariant)</w:t>
         <w:br/>
         <w:t xml:space="preserve">    ) {</w:t>
         <w:br/>
@@ -4140,7 +4074,7 @@
         <w:br/>
         <w:t xml:space="preserve">            modifier = Modifier.padding(16.dp),</w:t>
         <w:br/>
-        <w:t xml:space="preserve">            verticalArrangement = Arrangement.spacedBy(4.dp)</w:t>
+        <w:t xml:space="preserve">            verticalArrangement = Arrangement.spacedBy(8.dp)</w:t>
         <w:br/>
         <w:t xml:space="preserve">        ) {</w:t>
         <w:br/>
@@ -4154,28 +4088,48 @@
         <w:br/>
         <w:t xml:space="preserve">            )</w:t>
         <w:br/>
+        <w:br/>
+        <w:t xml:space="preserve">            Row(verticalAlignment = Alignment.CenterVertically) {</w:t>
+        <w:br/>
+        <w:t xml:space="preserve">                Icon(</w:t>
+        <w:br/>
+        <w:t xml:space="preserve">                    imageVector = Icons.Default.LocationOn,</w:t>
+        <w:br/>
+        <w:t xml:space="preserve">                    contentDescription = "Địa điểm",</w:t>
+        <w:br/>
+        <w:t xml:space="preserve">                    modifier = Modifier.size(16.dp),</w:t>
+        <w:br/>
+        <w:t xml:space="preserve">                    tint = MaterialTheme.colorScheme.onSurfaceVariant</w:t>
+        <w:br/>
+        <w:t xml:space="preserve">                )</w:t>
+        <w:br/>
+        <w:t xml:space="preserve">                Spacer(modifier = Modifier.width(4.dp))</w:t>
+        <w:br/>
+        <w:t xml:space="preserve">                Text(</w:t>
+        <w:br/>
+        <w:t xml:space="preserve">                    text = job.addressString,</w:t>
+        <w:br/>
+        <w:t xml:space="preserve">                    style = MaterialTheme.typography.bodyMedium,</w:t>
+        <w:br/>
+        <w:t xml:space="preserve">                    color = MaterialTheme.colorScheme.onSurfaceVariant</w:t>
+        <w:br/>
+        <w:t xml:space="preserve">                )</w:t>
+        <w:br/>
+        <w:t xml:space="preserve">            }</w:t>
+        <w:br/>
+        <w:br/>
         <w:t xml:space="preserve">            Text(</w:t>
         <w:br/>
-        <w:t xml:space="preserve">                text = job.addressString,</w:t>
-        <w:br/>
-        <w:t xml:space="preserve">                style = MaterialTheme.typography.bodyMedium,</w:t>
-        <w:br/>
-        <w:t xml:space="preserve">                color = MaterialTheme.colorScheme.onSurfaceVariant</w:t>
+        <w:t xml:space="preserve">                text = "${job.payRate.toLong().formatCurrency()} VNĐ / ${job.payType.toVietnamese()}",</w:t>
+        <w:br/>
+        <w:t xml:space="preserve">                style = MaterialTheme.typography.bodyLarge,</w:t>
+        <w:br/>
+        <w:t xml:space="preserve">                color = MaterialTheme.colorScheme.primary,</w:t>
+        <w:br/>
+        <w:t xml:space="preserve">                fontWeight = FontWeight.SemiBold</w:t>
         <w:br/>
         <w:t xml:space="preserve">            )</w:t>
         <w:br/>
-        <w:t xml:space="preserve">            Text(</w:t>
-        <w:br/>
-        <w:t xml:space="preserve">                text = "${job.payRate.toLong().formatCurrency()} VNĐ / ${job.payType.toVietnamese()}",</w:t>
-        <w:br/>
-        <w:t xml:space="preserve">                style = MaterialTheme.typography.bodyLarge,</w:t>
-        <w:br/>
-        <w:t xml:space="preserve">                color = MaterialTheme.colorScheme.primary,</w:t>
-        <w:br/>
-        <w:t xml:space="preserve">                fontWeight = FontWeight.SemiBold</w:t>
-        <w:br/>
-        <w:t xml:space="preserve">            )</w:t>
-        <w:br/>
         <w:t xml:space="preserve">        }</w:t>
         <w:br/>
         <w:t xml:space="preserve">    }</w:t>
@@ -4183,24 +4137,26 @@
         <w:t>}</w:t>
         <w:br/>
         <w:br/>
-        <w:t>// Các hàm tiện ích có thể đặt ở một file Utils riêng, nhưng tạm để ở đây</w:t>
+        <w:t>// Các hàm tiện ích</w:t>
         <w:br/>
         <w:t>fun Long.formatCurrency(): String {</w:t>
         <w:br/>
-        <w:t xml:space="preserve">    return NumberFormat.getNumberInstance(Locale.GERMANY).format(this)</w:t>
+        <w:t xml:space="preserve">    val formatter = NumberFormat.getNumberInstance(Locale("vi", "VN"))</w:t>
+        <w:br/>
+        <w:t xml:space="preserve">    return formatter.format(this)</w:t>
         <w:br/>
         <w:t>}</w:t>
         <w:br/>
         <w:br/>
-        <w:t>fun com.example.antamvieclam.data.model.PayType.toVietnamese(): String {</w:t>
+        <w:t>fun PayType.toVietnamese(): String {</w:t>
         <w:br/>
         <w:t xml:space="preserve">    return when (this) {</w:t>
         <w:br/>
-        <w:t xml:space="preserve">        com.example.antamvieclam.data.model.PayType.PER_HOUR -&gt; "giờ"</w:t>
-        <w:br/>
-        <w:t xml:space="preserve">        com.example.antamvieclam.data.model.PayType.PER_DAY -&gt; "ngày"</w:t>
-        <w:br/>
-        <w:t xml:space="preserve">        com.example.antamvieclam.data.model.PayType.PER_PACKAGE -&gt; "gói"</w:t>
+        <w:t xml:space="preserve">        PayType.PER_HOUR -&gt; "giờ"</w:t>
+        <w:br/>
+        <w:t xml:space="preserve">        PayType.PER_DAY -&gt; "ngày"</w:t>
+        <w:br/>
+        <w:t xml:space="preserve">        PayType.PER_PACKAGE -&gt; "gói"</w:t>
         <w:br/>
         <w:t xml:space="preserve">    }</w:t>
         <w:br/>
@@ -4859,6 +4815,8 @@
         <w:br/>
         <w:t>fun ManagementScreen(</w:t>
         <w:br/>
+        <w:t xml:space="preserve">    paddingValues: PaddingValues,</w:t>
+        <w:br/>
         <w:t xml:space="preserve">    viewModel: ManagementViewModel = hiltViewModel()</w:t>
         <w:br/>
         <w:t>) {</w:t>
@@ -4866,65 +4824,50 @@
         <w:t xml:space="preserve">    val uiState by viewModel.uiState.collectAsState()</w:t>
         <w:br/>
         <w:br/>
-        <w:t xml:space="preserve">    Scaffold(</w:t>
-        <w:br/>
-        <w:t xml:space="preserve">        topBar = {</w:t>
-        <w:br/>
-        <w:t xml:space="preserve">            TopAppBar(</w:t>
-        <w:br/>
-        <w:t xml:space="preserve">                title = { Text("Quản Lý") },</w:t>
-        <w:br/>
-        <w:t xml:space="preserve">                colors = TopAppBarDefaults.topAppBarColors(</w:t>
-        <w:br/>
-        <w:t xml:space="preserve">                    containerColor = MaterialTheme.colorScheme.primaryContainer,</w:t>
-        <w:br/>
-        <w:t xml:space="preserve">                    titleContentColor = MaterialTheme.colorScheme.onPrimaryContainer</w:t>
-        <w:br/>
-        <w:t xml:space="preserve">                )</w:t>
-        <w:br/>
-        <w:t xml:space="preserve">            )</w:t>
+        <w:t xml:space="preserve">    // BỎ Scaffold, chỉ giữ lại nội dung bên trong</w:t>
+        <w:br/>
+        <w:t xml:space="preserve">    Box(</w:t>
+        <w:br/>
+        <w:t xml:space="preserve">        modifier = Modifier</w:t>
+        <w:br/>
+        <w:t xml:space="preserve">            .fillMaxSize()</w:t>
+        <w:br/>
+        <w:t xml:space="preserve">            // ÁP DỤNG paddingValues từ Scaffold mẹ</w:t>
+        <w:br/>
+        <w:t xml:space="preserve">            .padding(paddingValues),</w:t>
+        <w:br/>
+        <w:t xml:space="preserve">        contentAlignment = Alignment.Center</w:t>
+        <w:br/>
+        <w:t xml:space="preserve">    ) {</w:t>
+        <w:br/>
+        <w:t xml:space="preserve">        when (val state = uiState) {</w:t>
+        <w:br/>
+        <w:t xml:space="preserve">            is ManagementUiState.Loading -&gt; CircularProgressIndicator()</w:t>
+        <w:br/>
+        <w:t xml:space="preserve">            is ManagementUiState.Error -&gt; Text(text = state.message)</w:t>
+        <w:br/>
+        <w:t xml:space="preserve">            is ManagementUiState.Success -&gt; {</w:t>
+        <w:br/>
+        <w:t xml:space="preserve">                when (val data = state.data) {</w:t>
+        <w:br/>
+        <w:t xml:space="preserve">                    is ManagementData.WorkerData -&gt;</w:t>
+        <w:br/>
+        <w:t xml:space="preserve">                        WorkerManagementContent(data.applications)</w:t>
+        <w:br/>
+        <w:t xml:space="preserve">                    is ManagementData.EmployerData -&gt;</w:t>
+        <w:br/>
+        <w:t xml:space="preserve">                        EmployerManagementContent(data.postedJobs)</w:t>
+        <w:br/>
+        <w:t xml:space="preserve">                }</w:t>
+        <w:br/>
+        <w:t xml:space="preserve">            }</w:t>
         <w:br/>
         <w:t xml:space="preserve">        }</w:t>
         <w:br/>
-        <w:t xml:space="preserve">    ) { paddingValues -&gt;</w:t>
-        <w:br/>
-        <w:t xml:space="preserve">        Box(</w:t>
-        <w:br/>
-        <w:t xml:space="preserve">            modifier = Modifier</w:t>
-        <w:br/>
-        <w:t xml:space="preserve">                .fillMaxSize()</w:t>
-        <w:br/>
-        <w:t xml:space="preserve">                .padding(paddingValues),</w:t>
-        <w:br/>
-        <w:t xml:space="preserve">            contentAlignment = Alignment.Center</w:t>
-        <w:br/>
-        <w:t xml:space="preserve">        ) {</w:t>
-        <w:br/>
-        <w:t xml:space="preserve">            when (val state = uiState) {</w:t>
-        <w:br/>
-        <w:t xml:space="preserve">                is ManagementUiState.Loading -&gt; CircularProgressIndicator()</w:t>
-        <w:br/>
-        <w:t xml:space="preserve">                is ManagementUiState.Error -&gt; Text(text = state.message)</w:t>
-        <w:br/>
-        <w:t xml:space="preserve">                is ManagementUiState.Success -&gt; {</w:t>
-        <w:br/>
-        <w:t xml:space="preserve">                    when (val data = state.data) {</w:t>
-        <w:br/>
-        <w:t xml:space="preserve">                        is ManagementData.WorkerData -&gt; WorkerManagementContent(data.applications)</w:t>
-        <w:br/>
-        <w:t xml:space="preserve">                        is ManagementData.EmployerData -&gt; EmployerManagementContent(data.postedJobs)</w:t>
-        <w:br/>
-        <w:t xml:space="preserve">                    }</w:t>
-        <w:br/>
-        <w:t xml:space="preserve">                }</w:t>
-        <w:br/>
-        <w:t xml:space="preserve">            }</w:t>
-        <w:br/>
-        <w:t xml:space="preserve">        }</w:t>
-        <w:br/>
         <w:t xml:space="preserve">    }</w:t>
         <w:br/>
         <w:t>}</w:t>
+        <w:br/>
         <w:br/>
         <w:br/>
         <w:t>@Composable</w:t>
@@ -5291,14 +5234,10 @@
         <w:t>package com.example.antamvieclam.ui.navigation</w:t>
         <w:br/>
         <w:br/>
-        <w:t>import android.annotation.SuppressLint</w:t>
-        <w:br/>
         <w:t>import androidx.compose.foundation.layout.PaddingValues</w:t>
         <w:br/>
         <w:t>import androidx.compose.foundation.layout.padding</w:t>
         <w:br/>
-        <w:t>import androidx.compose.material3.Text</w:t>
-        <w:br/>
         <w:t>import androidx.compose.runtime.Composable</w:t>
         <w:br/>
         <w:t>import androidx.compose.ui.Modifier</w:t>
@@ -5473,8 +5412,6 @@
         <w:br/>
         <w:t>// Cấu trúc NavHost cho các màn hình BÊN TRONG Bottom Navigation Bar</w:t>
         <w:br/>
-        <w:t>@SuppressLint("UnusedMaterial3ScaffoldPaddingParameter")</w:t>
-        <w:br/>
         <w:t>@Composable</w:t>
         <w:br/>
         <w:t>fun BottomNavGraph(</w:t>
@@ -5489,26 +5426,26 @@
         <w:br/>
         <w:t>) {</w:t>
         <w:br/>
-        <w:t xml:space="preserve">    // Áp dụng paddingValues vào NavHost</w:t>
-        <w:br/>
         <w:t xml:space="preserve">    NavHost(</w:t>
         <w:br/>
         <w:t xml:space="preserve">        navController = bottomNavController,</w:t>
         <w:br/>
         <w:t xml:space="preserve">        startDestination = BottomNavItem.Home.route,</w:t>
         <w:br/>
-        <w:t xml:space="preserve">        modifier = Modifier.padding(paddingValues) // &lt;-- ÁP DỤNG PADDING Ở ĐÂY</w:t>
+        <w:t xml:space="preserve">        // ÁP DỤNG PADDING VÀO ĐÂY!</w:t>
+        <w:br/>
+        <w:t xml:space="preserve">        modifier = Modifier.padding(paddingValues)</w:t>
         <w:br/>
         <w:t xml:space="preserve">    ) {</w:t>
         <w:br/>
         <w:t xml:space="preserve">        composable(BottomNavItem.Home.route) {</w:t>
         <w:br/>
+        <w:t xml:space="preserve">            // KHÔNG cần truyền paddingValues vào HomeScreen nữa</w:t>
+        <w:br/>
         <w:t xml:space="preserve">            HomeScreen(</w:t>
         <w:br/>
         <w:t xml:space="preserve">                onSignOut = onSignOut,</w:t>
         <w:br/>
-        <w:t xml:space="preserve">                // HomeScreen bây giờ sẽ dùng rootNavController để điều hướng</w:t>
-        <w:br/>
         <w:t xml:space="preserve">                rootNavController = rootNavController</w:t>
         <w:br/>
         <w:t xml:space="preserve">            )</w:t>
@@ -5517,11 +5454,15 @@
         <w:br/>
         <w:t xml:space="preserve">        composable(BottomNavItem.Management.route) {</w:t>
         <w:br/>
-        <w:t xml:space="preserve">            ManagementScreen()</w:t>
+        <w:t xml:space="preserve">            // KHÔNG cần truyền paddingValues vào ManagementScreen nữa</w:t>
+        <w:br/>
+        <w:t xml:space="preserve">            ManagementScreen(PaddingValues())</w:t>
         <w:br/>
         <w:t xml:space="preserve">        }</w:t>
         <w:br/>
         <w:t xml:space="preserve">        composable(BottomNavItem.Profile.route) {</w:t>
+        <w:br/>
+        <w:t xml:space="preserve">            // KHÔNG cần truyền paddingValues vào ProfileScreen nữa</w:t>
         <w:br/>
         <w:t xml:space="preserve">            ProfileScreen(onSignOut = onSignOut)</w:t>
         <w:br/>
@@ -5553,18 +5494,66 @@
         <w:br/>
         <w:t>import androidx.compose.material.icons.filled.Person</w:t>
         <w:br/>
+        <w:t>import androidx.compose.material.icons.outlined.Home</w:t>
+        <w:br/>
+        <w:t>import androidx.compose.material.icons.outlined.List</w:t>
+        <w:br/>
+        <w:t>import androidx.compose.material.icons.outlined.Person</w:t>
+        <w:br/>
         <w:t>import androidx.compose.ui.graphics.vector.ImageVector</w:t>
         <w:br/>
         <w:br/>
         <w:t>// Sealed class định nghĩa các màn hình trong Bottom Navigation</w:t>
         <w:br/>
-        <w:t>sealed class BottomNavItem(val route: String, val icon: ImageVector, val title: String) {</w:t>
-        <w:br/>
-        <w:t xml:space="preserve">    object Home : BottomNavItem("home_screen", Icons.Default.Home, "Trang chủ")</w:t>
-        <w:br/>
-        <w:t xml:space="preserve">    object Management : BottomNavItem("management_screen", Icons.Default.List, "Quản lý")</w:t>
-        <w:br/>
-        <w:t xml:space="preserve">    object Profile : BottomNavItem("profile_screen", Icons.Default.Person, "Hồ sơ")</w:t>
+        <w:t>sealed class BottomNavItem(</w:t>
+        <w:br/>
+        <w:t xml:space="preserve">    val route: String,</w:t>
+        <w:br/>
+        <w:t xml:space="preserve">    val title: String,</w:t>
+        <w:br/>
+        <w:t xml:space="preserve">    val icon: ImageVector, // Icon khi chưa được chọn</w:t>
+        <w:br/>
+        <w:t xml:space="preserve">    val selectedIcon: ImageVector // Icon khi đã được chọn</w:t>
+        <w:br/>
+        <w:t>) {</w:t>
+        <w:br/>
+        <w:t xml:space="preserve">    object Home : BottomNavItem(</w:t>
+        <w:br/>
+        <w:t xml:space="preserve">        route = "home_screen",</w:t>
+        <w:br/>
+        <w:t xml:space="preserve">        title = "Trang chủ",</w:t>
+        <w:br/>
+        <w:t xml:space="preserve">        icon = Icons.Outlined.Home,</w:t>
+        <w:br/>
+        <w:t xml:space="preserve">        selectedIcon = Icons.Filled.Home</w:t>
+        <w:br/>
+        <w:t xml:space="preserve">    )</w:t>
+        <w:br/>
+        <w:br/>
+        <w:t xml:space="preserve">    object Management : BottomNavItem(</w:t>
+        <w:br/>
+        <w:t xml:space="preserve">        route = "management_screen",</w:t>
+        <w:br/>
+        <w:t xml:space="preserve">        title = "Quản lý",</w:t>
+        <w:br/>
+        <w:t xml:space="preserve">        icon = Icons.Outlined.List,</w:t>
+        <w:br/>
+        <w:t xml:space="preserve">        selectedIcon = Icons.Filled.List</w:t>
+        <w:br/>
+        <w:t xml:space="preserve">    )</w:t>
+        <w:br/>
+        <w:br/>
+        <w:t xml:space="preserve">    object Profile : BottomNavItem(</w:t>
+        <w:br/>
+        <w:t xml:space="preserve">        route = "profile_screen",</w:t>
+        <w:br/>
+        <w:t xml:space="preserve">        title = "Hồ sơ",</w:t>
+        <w:br/>
+        <w:t xml:space="preserve">        icon = Icons.Outlined.Person,</w:t>
+        <w:br/>
+        <w:t xml:space="preserve">        selectedIcon = Icons.Filled.Person</w:t>
+        <w:br/>
+        <w:t xml:space="preserve">    )</w:t>
         <w:br/>
         <w:t>}</w:t>
       </w:r>
@@ -6671,7 +6660,7 @@
         <w:br/>
         <w:t xml:space="preserve">    Box(</w:t>
         <w:br/>
-        <w:t xml:space="preserve">        modifier = Modifier.fillMaxSize(),</w:t>
+        <w:t xml:space="preserve">        modifier = Modifier.fillMaxSize().padding(),</w:t>
         <w:br/>
         <w:t xml:space="preserve">        contentAlignment = Alignment.Center</w:t>
         <w:br/>
@@ -6686,6 +6675,20 @@
         <w:t xml:space="preserve">            // Sửa lại tên State cho khớp với code của bạn</w:t>
         <w:br/>
         <w:t xml:space="preserve">            is ProfileUiState.Success -&gt; ProfileContent(</w:t>
+        <w:br/>
+        <w:t xml:space="preserve">                user = state.user,</w:t>
+        <w:br/>
+        <w:t xml:space="preserve">                onSignOut = {</w:t>
+        <w:br/>
+        <w:t xml:space="preserve">                    viewModel.signOut()</w:t>
+        <w:br/>
+        <w:t xml:space="preserve">                    onSignOut()</w:t>
+        <w:br/>
+        <w:t xml:space="preserve">                }</w:t>
+        <w:br/>
+        <w:t xml:space="preserve">            )</w:t>
+        <w:br/>
+        <w:t xml:space="preserve">            is ProfileUiState.LoadSuccess -&gt; ProfileContent(</w:t>
         <w:br/>
         <w:t xml:space="preserve">                user = state.user,</w:t>
         <w:br/>

</xml_diff>